<commit_message>
added notes for next paragraph
</commit_message>
<xml_diff>
--- a/current.docx
+++ b/current.docx
@@ -15,336 +15,344 @@
           <w:rFonts w:asciiTheme="majorHAnsi" w:hAnsiTheme="majorHAnsi"/>
           <w:sz w:val="32"/>
         </w:rPr>
-        <w:t>Theoretical</w:t>
-      </w:r>
+        <w:t>Theoretical Groundwork</w:t>
+      </w:r>
+    </w:p>
+    <w:p>
+      <w:pPr>
+        <w:spacing w:line="360" w:lineRule="auto"/>
+        <w:rPr>
+          <w:rFonts w:asciiTheme="majorHAnsi" w:hAnsiTheme="majorHAnsi"/>
+        </w:rPr>
+      </w:pPr>
+    </w:p>
+    <w:p>
+      <w:pPr>
+        <w:spacing w:line="360" w:lineRule="auto"/>
+        <w:rPr>
+          <w:rFonts w:asciiTheme="majorHAnsi" w:hAnsiTheme="majorHAnsi"/>
+        </w:rPr>
+      </w:pPr>
+      <w:r>
+        <w:rPr>
+          <w:rFonts w:asciiTheme="majorHAnsi" w:hAnsiTheme="majorHAnsi"/>
+        </w:rPr>
+        <w:t xml:space="preserve">History and theory of </w:t>
+      </w:r>
+      <w:r>
+        <w:rPr>
+          <w:rFonts w:asciiTheme="majorHAnsi" w:hAnsiTheme="majorHAnsi"/>
+        </w:rPr>
+        <w:t xml:space="preserve">moneyless </w:t>
+      </w:r>
+      <w:r>
+        <w:rPr>
+          <w:rFonts w:asciiTheme="majorHAnsi" w:hAnsiTheme="majorHAnsi"/>
+        </w:rPr>
+        <w:t>exchange</w:t>
+      </w:r>
+      <w:r>
+        <w:rPr>
+          <w:rFonts w:asciiTheme="majorHAnsi" w:hAnsiTheme="majorHAnsi"/>
+        </w:rPr>
+        <w:t xml:space="preserve"> systems</w:t>
+      </w:r>
+    </w:p>
+    <w:p>
+      <w:pPr>
+        <w:spacing w:line="360" w:lineRule="auto"/>
+        <w:rPr>
+          <w:rFonts w:asciiTheme="majorHAnsi" w:hAnsiTheme="majorHAnsi"/>
+        </w:rPr>
+      </w:pPr>
+    </w:p>
+    <w:p>
+      <w:pPr>
+        <w:spacing w:line="360" w:lineRule="auto"/>
+        <w:rPr>
+          <w:rFonts w:asciiTheme="majorHAnsi" w:hAnsiTheme="majorHAnsi"/>
+          <w:sz w:val="20"/>
+        </w:rPr>
+      </w:pPr>
+      <w:r>
+        <w:rPr>
+          <w:rFonts w:asciiTheme="majorHAnsi" w:hAnsiTheme="majorHAnsi"/>
+          <w:sz w:val="20"/>
+        </w:rPr>
+        <w:t>Barter</w:t>
+      </w:r>
+    </w:p>
+    <w:p>
+      <w:pPr>
+        <w:spacing w:line="360" w:lineRule="auto"/>
+        <w:rPr>
+          <w:rFonts w:asciiTheme="majorHAnsi" w:hAnsiTheme="majorHAnsi"/>
+          <w:sz w:val="20"/>
+        </w:rPr>
+      </w:pPr>
+    </w:p>
+    <w:p>
+      <w:pPr>
+        <w:spacing w:line="360" w:lineRule="auto"/>
+        <w:rPr>
+          <w:rFonts w:asciiTheme="majorHAnsi" w:hAnsiTheme="majorHAnsi"/>
+          <w:sz w:val="20"/>
+        </w:rPr>
+      </w:pPr>
+      <w:r>
+        <w:rPr>
+          <w:rFonts w:asciiTheme="majorHAnsi" w:hAnsiTheme="majorHAnsi"/>
+          <w:sz w:val="20"/>
+        </w:rPr>
+        <w:t xml:space="preserve">In the early ages of mankind, long before the concept of money existed, people </w:t>
+      </w:r>
+      <w:r>
+        <w:rPr>
+          <w:rFonts w:asciiTheme="majorHAnsi" w:hAnsiTheme="majorHAnsi"/>
+          <w:sz w:val="20"/>
+        </w:rPr>
+        <w:t>relied on direct trades</w:t>
+      </w:r>
+      <w:r>
+        <w:rPr>
+          <w:rFonts w:asciiTheme="majorHAnsi" w:hAnsiTheme="majorHAnsi"/>
+          <w:sz w:val="20"/>
+        </w:rPr>
+        <w:t xml:space="preserve"> of items such as food, clothing, tools and weapons. Such direct </w:t>
+      </w:r>
+      <w:r>
+        <w:rPr>
+          <w:rFonts w:asciiTheme="majorHAnsi" w:hAnsiTheme="majorHAnsi"/>
+          <w:sz w:val="20"/>
+        </w:rPr>
+        <w:t>exchanges</w:t>
+      </w:r>
+      <w:r>
+        <w:rPr>
+          <w:rFonts w:asciiTheme="majorHAnsi" w:hAnsiTheme="majorHAnsi"/>
+          <w:sz w:val="20"/>
+        </w:rPr>
+        <w:t xml:space="preserve"> of goods or services </w:t>
+      </w:r>
+      <w:r>
+        <w:rPr>
+          <w:rFonts w:asciiTheme="majorHAnsi" w:hAnsiTheme="majorHAnsi"/>
+          <w:sz w:val="20"/>
+        </w:rPr>
+        <w:t xml:space="preserve">are called barter. Bartering has </w:t>
+      </w:r>
+      <w:r>
+        <w:rPr>
+          <w:rFonts w:asciiTheme="majorHAnsi" w:hAnsiTheme="majorHAnsi"/>
+          <w:sz w:val="20"/>
+        </w:rPr>
+        <w:t xml:space="preserve">one obvious disadvantage: It requires a </w:t>
+      </w:r>
+      <w:r>
+        <w:rPr>
+          <w:rFonts w:asciiTheme="majorHAnsi" w:hAnsiTheme="majorHAnsi"/>
+          <w:sz w:val="20"/>
+        </w:rPr>
+        <w:t xml:space="preserve">double </w:t>
+      </w:r>
+      <w:r>
+        <w:rPr>
+          <w:rFonts w:asciiTheme="majorHAnsi" w:hAnsiTheme="majorHAnsi"/>
+          <w:sz w:val="20"/>
+        </w:rPr>
+        <w:t xml:space="preserve">coincidence of wants. If one person owns a hammer that they want to trade for a bag of rice, they need to find somebody who not only wants to obtain a hammer, but also has a bag of rice to offer in return. Otherwise a trade can not </w:t>
+      </w:r>
+      <w:r>
+        <w:rPr>
+          <w:rFonts w:asciiTheme="majorHAnsi" w:hAnsiTheme="majorHAnsi"/>
+          <w:sz w:val="20"/>
+        </w:rPr>
+        <w:t>take place. Another problematic aspect of bartering is the lack of common measures. Without money or another standardized form of measurement, it is often difficult to determine and negotiate the v</w:t>
+      </w:r>
+      <w:r>
+        <w:rPr>
+          <w:rFonts w:asciiTheme="majorHAnsi" w:hAnsiTheme="majorHAnsi"/>
+          <w:sz w:val="20"/>
+        </w:rPr>
+        <w:t xml:space="preserve">alue of goods or services, which might result in a disadvantage for one of the involved parties. </w:t>
+      </w:r>
+    </w:p>
+    <w:p>
+      <w:pPr>
+        <w:spacing w:line="360" w:lineRule="auto"/>
+        <w:rPr>
+          <w:rFonts w:asciiTheme="majorHAnsi" w:hAnsiTheme="majorHAnsi"/>
+          <w:sz w:val="20"/>
+        </w:rPr>
+      </w:pPr>
+      <w:r>
+        <w:rPr>
+          <w:rFonts w:asciiTheme="majorHAnsi" w:hAnsiTheme="majorHAnsi"/>
+          <w:sz w:val="20"/>
+        </w:rPr>
+        <w:t>These commonly re</w:t>
+      </w:r>
+      <w:r>
+        <w:rPr>
+          <w:rFonts w:asciiTheme="majorHAnsi" w:hAnsiTheme="majorHAnsi"/>
+          <w:sz w:val="20"/>
+        </w:rPr>
+        <w:t xml:space="preserve">cognized drawbacks of </w:t>
+      </w:r>
+      <w:r>
+        <w:rPr>
+          <w:rFonts w:asciiTheme="majorHAnsi" w:hAnsiTheme="majorHAnsi"/>
+          <w:sz w:val="20"/>
+        </w:rPr>
+        <w:t xml:space="preserve">direct </w:t>
+      </w:r>
+      <w:r>
+        <w:rPr>
+          <w:rFonts w:asciiTheme="majorHAnsi" w:hAnsiTheme="majorHAnsi"/>
+          <w:sz w:val="20"/>
+        </w:rPr>
+        <w:t xml:space="preserve">bartering systems eventually led to the </w:t>
+      </w:r>
+      <w:r>
+        <w:rPr>
+          <w:rFonts w:asciiTheme="majorHAnsi" w:hAnsiTheme="majorHAnsi"/>
+          <w:sz w:val="20"/>
+        </w:rPr>
+        <w:t xml:space="preserve">introduction of metal as a standardized representation of value. Around 2500 </w:t>
+      </w:r>
+      <w:r>
+        <w:rPr>
+          <w:rFonts w:asciiTheme="majorHAnsi" w:hAnsiTheme="majorHAnsi"/>
+          <w:sz w:val="20"/>
+        </w:rPr>
+        <w:t>BC, copper rings were a common</w:t>
+      </w:r>
+      <w:r>
+        <w:rPr>
+          <w:rFonts w:asciiTheme="majorHAnsi" w:hAnsiTheme="majorHAnsi"/>
+          <w:sz w:val="20"/>
+        </w:rPr>
+        <w:t xml:space="preserve"> form of payment in ancient Egypt. </w:t>
+      </w:r>
+      <w:r>
+        <w:rPr>
+          <w:rFonts w:asciiTheme="majorHAnsi" w:hAnsiTheme="majorHAnsi"/>
+          <w:sz w:val="20"/>
+        </w:rPr>
+        <w:t xml:space="preserve">The first recorded evidence of money as an accepted means of payment in exchange of goods dates back to around 600 BC, when the first stamped coins were minted in Lydia, an ancient nation located in an area that is now a part of Turkey. </w:t>
+      </w:r>
+    </w:p>
+    <w:p>
+      <w:pPr>
+        <w:spacing w:line="360" w:lineRule="auto"/>
+        <w:rPr>
+          <w:rFonts w:asciiTheme="majorHAnsi" w:hAnsiTheme="majorHAnsi"/>
+          <w:sz w:val="20"/>
+        </w:rPr>
+      </w:pPr>
+      <w:r>
+        <w:rPr>
+          <w:rFonts w:asciiTheme="majorHAnsi" w:hAnsiTheme="majorHAnsi"/>
+          <w:sz w:val="20"/>
+        </w:rPr>
+        <w:t xml:space="preserve">Over time, money evolved into an increasingly abstract concept, </w:t>
+      </w:r>
+      <w:r>
+        <w:rPr>
+          <w:rFonts w:asciiTheme="majorHAnsi" w:hAnsiTheme="majorHAnsi"/>
+          <w:sz w:val="20"/>
+        </w:rPr>
+        <w:t>establishing a convenient and widely accepted means of payment and thus providing the basis for rapid economic growth of modern societies, while simultane</w:t>
+      </w:r>
+      <w:r>
+        <w:rPr>
+          <w:rFonts w:asciiTheme="majorHAnsi" w:hAnsiTheme="majorHAnsi"/>
+          <w:sz w:val="20"/>
+        </w:rPr>
+        <w:t>ously raising new severe issues:</w:t>
+      </w:r>
+      <w:r>
+        <w:rPr>
+          <w:rFonts w:asciiTheme="majorHAnsi" w:hAnsiTheme="majorHAnsi"/>
+          <w:sz w:val="20"/>
+        </w:rPr>
+        <w:t xml:space="preserve">  </w:t>
+      </w:r>
+      <w:r>
+        <w:rPr>
+          <w:rFonts w:asciiTheme="majorHAnsi" w:hAnsiTheme="majorHAnsi"/>
+          <w:sz w:val="20"/>
+        </w:rPr>
+        <w:t>The possibility to accumulate wealth without any maximum limits and the general concept of interest</w:t>
+      </w:r>
+      <w:r>
+        <w:rPr>
+          <w:rFonts w:asciiTheme="majorHAnsi" w:hAnsiTheme="majorHAnsi"/>
+          <w:sz w:val="20"/>
+        </w:rPr>
+        <w:t xml:space="preserve"> along with banks growing into powerful </w:t>
+      </w:r>
+      <w:r>
+        <w:rPr>
+          <w:rFonts w:asciiTheme="majorHAnsi" w:hAnsiTheme="majorHAnsi"/>
+          <w:sz w:val="20"/>
+        </w:rPr>
+        <w:t xml:space="preserve">and insufficiently supervised </w:t>
+      </w:r>
+      <w:r>
+        <w:rPr>
+          <w:rFonts w:asciiTheme="majorHAnsi" w:hAnsiTheme="majorHAnsi"/>
+          <w:sz w:val="20"/>
+        </w:rPr>
+        <w:t>institutions</w:t>
+      </w:r>
+      <w:r>
+        <w:rPr>
+          <w:rFonts w:asciiTheme="majorHAnsi" w:hAnsiTheme="majorHAnsi"/>
+          <w:sz w:val="20"/>
+        </w:rPr>
+        <w:t xml:space="preserve"> are only some of the problems that </w:t>
+      </w:r>
+      <w:r>
+        <w:rPr>
+          <w:rFonts w:asciiTheme="majorHAnsi" w:hAnsiTheme="majorHAnsi"/>
+          <w:sz w:val="20"/>
+        </w:rPr>
+        <w:t>have created a grave crisis for the monetary system, the effects of which are perceptible more than ever in current times.</w:t>
+      </w:r>
+    </w:p>
+    <w:p>
+      <w:pPr>
+        <w:spacing w:line="360" w:lineRule="auto"/>
+        <w:rPr>
+          <w:rFonts w:asciiTheme="majorHAnsi" w:hAnsiTheme="majorHAnsi"/>
+          <w:sz w:val="20"/>
+        </w:rPr>
+      </w:pPr>
+    </w:p>
+    <w:p>
+      <w:pPr>
+        <w:rPr>
+          <w:sz w:val="20"/>
+        </w:rPr>
+      </w:pPr>
+      <w:r>
+        <w:rPr>
+          <w:sz w:val="20"/>
+        </w:rPr>
+        <w:t>(continue with how barter system have still existed alongside monetary system)</w:t>
+      </w:r>
+    </w:p>
+    <w:p>
+      <w:pPr>
+        <w:spacing w:line="360" w:lineRule="auto"/>
+        <w:rPr>
+          <w:rFonts w:asciiTheme="majorHAnsi" w:hAnsiTheme="majorHAnsi"/>
+          <w:sz w:val="20"/>
+        </w:rPr>
+      </w:pPr>
       <w:bookmarkStart w:id="0" w:name="_GoBack"/>
       <w:bookmarkEnd w:id="0"/>
-      <w:r>
-        <w:rPr>
-          <w:rFonts w:asciiTheme="majorHAnsi" w:hAnsiTheme="majorHAnsi"/>
-          <w:sz w:val="32"/>
-        </w:rPr>
-        <w:t xml:space="preserve"> Groundwork</w:t>
-      </w:r>
-    </w:p>
-    <w:p>
-      <w:pPr>
-        <w:spacing w:line="360" w:lineRule="auto"/>
-        <w:rPr>
-          <w:rFonts w:asciiTheme="majorHAnsi" w:hAnsiTheme="majorHAnsi"/>
-        </w:rPr>
-      </w:pPr>
-    </w:p>
-    <w:p>
-      <w:pPr>
-        <w:spacing w:line="360" w:lineRule="auto"/>
-        <w:rPr>
-          <w:rFonts w:asciiTheme="majorHAnsi" w:hAnsiTheme="majorHAnsi"/>
-        </w:rPr>
-      </w:pPr>
-      <w:r>
-        <w:rPr>
-          <w:rFonts w:asciiTheme="majorHAnsi" w:hAnsiTheme="majorHAnsi"/>
-        </w:rPr>
-        <w:t xml:space="preserve">History and theory of </w:t>
-      </w:r>
-      <w:r>
-        <w:rPr>
-          <w:rFonts w:asciiTheme="majorHAnsi" w:hAnsiTheme="majorHAnsi"/>
-        </w:rPr>
-        <w:t xml:space="preserve">moneyless </w:t>
-      </w:r>
-      <w:r>
-        <w:rPr>
-          <w:rFonts w:asciiTheme="majorHAnsi" w:hAnsiTheme="majorHAnsi"/>
-        </w:rPr>
-        <w:t>exchange</w:t>
-      </w:r>
-      <w:r>
-        <w:rPr>
-          <w:rFonts w:asciiTheme="majorHAnsi" w:hAnsiTheme="majorHAnsi"/>
-        </w:rPr>
-        <w:t xml:space="preserve"> systems</w:t>
-      </w:r>
-    </w:p>
-    <w:p>
-      <w:pPr>
-        <w:spacing w:line="360" w:lineRule="auto"/>
-        <w:rPr>
-          <w:rFonts w:asciiTheme="majorHAnsi" w:hAnsiTheme="majorHAnsi"/>
-        </w:rPr>
-      </w:pPr>
-    </w:p>
-    <w:p>
-      <w:pPr>
-        <w:spacing w:line="360" w:lineRule="auto"/>
-        <w:rPr>
-          <w:rFonts w:asciiTheme="majorHAnsi" w:hAnsiTheme="majorHAnsi"/>
-          <w:sz w:val="20"/>
-        </w:rPr>
-      </w:pPr>
-      <w:r>
-        <w:rPr>
-          <w:rFonts w:asciiTheme="majorHAnsi" w:hAnsiTheme="majorHAnsi"/>
-          <w:sz w:val="20"/>
-        </w:rPr>
-        <w:t>Barter</w:t>
-      </w:r>
-    </w:p>
-    <w:p>
-      <w:pPr>
-        <w:spacing w:line="360" w:lineRule="auto"/>
-        <w:rPr>
-          <w:rFonts w:asciiTheme="majorHAnsi" w:hAnsiTheme="majorHAnsi"/>
-          <w:sz w:val="20"/>
-        </w:rPr>
-      </w:pPr>
-    </w:p>
-    <w:p>
-      <w:pPr>
-        <w:spacing w:line="360" w:lineRule="auto"/>
-        <w:rPr>
-          <w:rFonts w:asciiTheme="majorHAnsi" w:hAnsiTheme="majorHAnsi"/>
-          <w:sz w:val="20"/>
-        </w:rPr>
-      </w:pPr>
-      <w:r>
-        <w:rPr>
-          <w:rFonts w:asciiTheme="majorHAnsi" w:hAnsiTheme="majorHAnsi"/>
-          <w:sz w:val="20"/>
-        </w:rPr>
-        <w:t xml:space="preserve">In the early ages of mankind, long before the concept of money existed, people </w:t>
-      </w:r>
-      <w:r>
-        <w:rPr>
-          <w:rFonts w:asciiTheme="majorHAnsi" w:hAnsiTheme="majorHAnsi"/>
-          <w:sz w:val="20"/>
-        </w:rPr>
-        <w:t>relied on direct trades</w:t>
-      </w:r>
-      <w:r>
-        <w:rPr>
-          <w:rFonts w:asciiTheme="majorHAnsi" w:hAnsiTheme="majorHAnsi"/>
-          <w:sz w:val="20"/>
-        </w:rPr>
-        <w:t xml:space="preserve"> of items such as food, clothing, tools and weapons. Such direct </w:t>
-      </w:r>
-      <w:r>
-        <w:rPr>
-          <w:rFonts w:asciiTheme="majorHAnsi" w:hAnsiTheme="majorHAnsi"/>
-          <w:sz w:val="20"/>
-        </w:rPr>
-        <w:t>exchanges</w:t>
-      </w:r>
-      <w:r>
-        <w:rPr>
-          <w:rFonts w:asciiTheme="majorHAnsi" w:hAnsiTheme="majorHAnsi"/>
-          <w:sz w:val="20"/>
-        </w:rPr>
-        <w:t xml:space="preserve"> of goods or services </w:t>
-      </w:r>
-      <w:r>
-        <w:rPr>
-          <w:rFonts w:asciiTheme="majorHAnsi" w:hAnsiTheme="majorHAnsi"/>
-          <w:sz w:val="20"/>
-        </w:rPr>
-        <w:t xml:space="preserve">are called barter. Bartering has </w:t>
-      </w:r>
-      <w:r>
-        <w:rPr>
-          <w:rFonts w:asciiTheme="majorHAnsi" w:hAnsiTheme="majorHAnsi"/>
-          <w:sz w:val="20"/>
-        </w:rPr>
-        <w:t xml:space="preserve">one obvious disadvantage: It requires a </w:t>
-      </w:r>
-      <w:r>
-        <w:rPr>
-          <w:rFonts w:asciiTheme="majorHAnsi" w:hAnsiTheme="majorHAnsi"/>
-          <w:sz w:val="20"/>
-        </w:rPr>
-        <w:t xml:space="preserve">double </w:t>
-      </w:r>
-      <w:r>
-        <w:rPr>
-          <w:rFonts w:asciiTheme="majorHAnsi" w:hAnsiTheme="majorHAnsi"/>
-          <w:sz w:val="20"/>
-        </w:rPr>
-        <w:t xml:space="preserve">coincidence of wants. If one person owns a hammer that they want to trade for a bag of rice, they need to find somebody who not only wants to obtain a hammer, but also has a bag of rice to offer in return. Otherwise a trade can not </w:t>
-      </w:r>
-      <w:r>
-        <w:rPr>
-          <w:rFonts w:asciiTheme="majorHAnsi" w:hAnsiTheme="majorHAnsi"/>
-          <w:sz w:val="20"/>
-        </w:rPr>
-        <w:t xml:space="preserve">take place. </w:t>
-      </w:r>
-      <w:proofErr w:type="gramStart"/>
-      <w:r>
-        <w:rPr>
-          <w:rFonts w:asciiTheme="majorHAnsi" w:hAnsiTheme="majorHAnsi"/>
-          <w:sz w:val="20"/>
-        </w:rPr>
-        <w:t>Another problematic aspect of bartering is the lack of common measures.</w:t>
-      </w:r>
-      <w:proofErr w:type="gramEnd"/>
-      <w:r>
-        <w:rPr>
-          <w:rFonts w:asciiTheme="majorHAnsi" w:hAnsiTheme="majorHAnsi"/>
-          <w:sz w:val="20"/>
-        </w:rPr>
-        <w:t xml:space="preserve"> Without money or another standardized form of measurement, it is often difficult to determine and negotiate the v</w:t>
-      </w:r>
-      <w:r>
-        <w:rPr>
-          <w:rFonts w:asciiTheme="majorHAnsi" w:hAnsiTheme="majorHAnsi"/>
-          <w:sz w:val="20"/>
-        </w:rPr>
-        <w:t xml:space="preserve">alue of goods or services, which might result in a disadvantage for one of the involved parties. </w:t>
-      </w:r>
-    </w:p>
-    <w:p>
-      <w:pPr>
-        <w:spacing w:line="360" w:lineRule="auto"/>
-        <w:rPr>
-          <w:rFonts w:asciiTheme="majorHAnsi" w:hAnsiTheme="majorHAnsi"/>
-          <w:sz w:val="20"/>
-        </w:rPr>
-      </w:pPr>
-      <w:r>
-        <w:rPr>
-          <w:rFonts w:asciiTheme="majorHAnsi" w:hAnsiTheme="majorHAnsi"/>
-          <w:sz w:val="20"/>
-        </w:rPr>
-        <w:t>These commonly re</w:t>
-      </w:r>
-      <w:r>
-        <w:rPr>
-          <w:rFonts w:asciiTheme="majorHAnsi" w:hAnsiTheme="majorHAnsi"/>
-          <w:sz w:val="20"/>
-        </w:rPr>
-        <w:t xml:space="preserve">cognized drawbacks of </w:t>
-      </w:r>
-      <w:r>
-        <w:rPr>
-          <w:rFonts w:asciiTheme="majorHAnsi" w:hAnsiTheme="majorHAnsi"/>
-          <w:sz w:val="20"/>
-        </w:rPr>
-        <w:t xml:space="preserve">direct </w:t>
-      </w:r>
-      <w:r>
-        <w:rPr>
-          <w:rFonts w:asciiTheme="majorHAnsi" w:hAnsiTheme="majorHAnsi"/>
-          <w:sz w:val="20"/>
-        </w:rPr>
-        <w:t xml:space="preserve">bartering systems eventually led to the </w:t>
-      </w:r>
-      <w:r>
-        <w:rPr>
-          <w:rFonts w:asciiTheme="majorHAnsi" w:hAnsiTheme="majorHAnsi"/>
-          <w:sz w:val="20"/>
-        </w:rPr>
-        <w:t xml:space="preserve">introduction of metal as a standardized representation of value. Around 2500 </w:t>
-      </w:r>
-      <w:r>
-        <w:rPr>
-          <w:rFonts w:asciiTheme="majorHAnsi" w:hAnsiTheme="majorHAnsi"/>
-          <w:sz w:val="20"/>
-        </w:rPr>
-        <w:t>BC, copper rings were a common</w:t>
-      </w:r>
-      <w:r>
-        <w:rPr>
-          <w:rFonts w:asciiTheme="majorHAnsi" w:hAnsiTheme="majorHAnsi"/>
-          <w:sz w:val="20"/>
-        </w:rPr>
-        <w:t xml:space="preserve"> form of payment in ancient Egypt. </w:t>
-      </w:r>
-      <w:r>
-        <w:rPr>
-          <w:rFonts w:asciiTheme="majorHAnsi" w:hAnsiTheme="majorHAnsi"/>
-          <w:sz w:val="20"/>
-        </w:rPr>
-        <w:t xml:space="preserve">The first recorded evidence of money as an accepted means of payment in exchange of goods dates back to around 600 BC, when the first stamped coins were minted in Lydia, an ancient nation located in an area that is now a part of Turkey. </w:t>
-      </w:r>
-    </w:p>
-    <w:p>
-      <w:pPr>
-        <w:spacing w:line="360" w:lineRule="auto"/>
-        <w:rPr>
-          <w:rFonts w:asciiTheme="majorHAnsi" w:hAnsiTheme="majorHAnsi"/>
-          <w:sz w:val="20"/>
-        </w:rPr>
-      </w:pPr>
-      <w:r>
-        <w:rPr>
-          <w:rFonts w:asciiTheme="majorHAnsi" w:hAnsiTheme="majorHAnsi"/>
-          <w:sz w:val="20"/>
-        </w:rPr>
-        <w:t xml:space="preserve">Over time, money evolved into an increasingly abstract concept, </w:t>
-      </w:r>
-      <w:r>
-        <w:rPr>
-          <w:rFonts w:asciiTheme="majorHAnsi" w:hAnsiTheme="majorHAnsi"/>
-          <w:sz w:val="20"/>
-        </w:rPr>
-        <w:t>establishing a convenient and widely accepted means of payment and thus providing the basis for rapid economic growth of modern societies, while simultane</w:t>
-      </w:r>
-      <w:r>
-        <w:rPr>
-          <w:rFonts w:asciiTheme="majorHAnsi" w:hAnsiTheme="majorHAnsi"/>
-          <w:sz w:val="20"/>
-        </w:rPr>
-        <w:t>ously raising new severe issues:</w:t>
-      </w:r>
-      <w:r>
-        <w:rPr>
-          <w:rFonts w:asciiTheme="majorHAnsi" w:hAnsiTheme="majorHAnsi"/>
-          <w:sz w:val="20"/>
-        </w:rPr>
-        <w:t xml:space="preserve">  </w:t>
-      </w:r>
-      <w:r>
-        <w:rPr>
-          <w:rFonts w:asciiTheme="majorHAnsi" w:hAnsiTheme="majorHAnsi"/>
-          <w:sz w:val="20"/>
-        </w:rPr>
-        <w:t>The possibility to accumulate wealth without any maximum limits and the general concept of interest</w:t>
-      </w:r>
-      <w:r>
-        <w:rPr>
-          <w:rFonts w:asciiTheme="majorHAnsi" w:hAnsiTheme="majorHAnsi"/>
-          <w:sz w:val="20"/>
-        </w:rPr>
-        <w:t xml:space="preserve"> along with banks growing into powerful </w:t>
-      </w:r>
-      <w:r>
-        <w:rPr>
-          <w:rFonts w:asciiTheme="majorHAnsi" w:hAnsiTheme="majorHAnsi"/>
-          <w:sz w:val="20"/>
-        </w:rPr>
-        <w:t xml:space="preserve">and insufficiently supervised </w:t>
-      </w:r>
-      <w:r>
-        <w:rPr>
-          <w:rFonts w:asciiTheme="majorHAnsi" w:hAnsiTheme="majorHAnsi"/>
-          <w:sz w:val="20"/>
-        </w:rPr>
-        <w:t>institutions</w:t>
-      </w:r>
-      <w:r>
-        <w:rPr>
-          <w:rFonts w:asciiTheme="majorHAnsi" w:hAnsiTheme="majorHAnsi"/>
-          <w:sz w:val="20"/>
-        </w:rPr>
-        <w:t xml:space="preserve"> are only some of the problems that </w:t>
-      </w:r>
-      <w:r>
-        <w:rPr>
-          <w:rFonts w:asciiTheme="majorHAnsi" w:hAnsiTheme="majorHAnsi"/>
-          <w:sz w:val="20"/>
-        </w:rPr>
-        <w:t>have created a grave crisis for the monetary system, the effects of which are perceptible more than ever in current times.</w:t>
-      </w:r>
     </w:p>
     <w:p>
       <w:pPr>

</xml_diff>

<commit_message>
lamp stack & alternatives
</commit_message>
<xml_diff>
--- a/current.docx
+++ b/current.docx
@@ -3658,79 +3658,7 @@
           <w:sz w:val="20"/>
           <w:szCs w:val="20"/>
         </w:rPr>
-        <w:t xml:space="preserve">As stated above, the L in LAMP refers to the operating system that the server is running on. Traditionally, this would be one of the many freely available Linux Versions: </w:t>
-      </w:r>
-      <w:r>
-        <w:rPr>
-          <w:rFonts w:asciiTheme="majorHAnsi" w:hAnsiTheme="majorHAnsi"/>
-          <w:sz w:val="20"/>
-          <w:szCs w:val="20"/>
-        </w:rPr>
-        <w:t xml:space="preserve">CentOS, Debian, RedHat Enterprise Linux, SuSE Linux </w:t>
-      </w:r>
-      <w:r>
-        <w:rPr>
-          <w:rFonts w:asciiTheme="majorHAnsi" w:hAnsiTheme="majorHAnsi"/>
-          <w:sz w:val="20"/>
-          <w:szCs w:val="20"/>
-        </w:rPr>
-        <w:t>or</w:t>
-      </w:r>
-      <w:r>
-        <w:rPr>
-          <w:rFonts w:asciiTheme="majorHAnsi" w:hAnsiTheme="majorHAnsi"/>
-          <w:sz w:val="20"/>
-          <w:szCs w:val="20"/>
-        </w:rPr>
-        <w:t xml:space="preserve"> Ubuntu</w:t>
-      </w:r>
-      <w:r>
-        <w:rPr>
-          <w:rFonts w:asciiTheme="majorHAnsi" w:hAnsiTheme="majorHAnsi"/>
-          <w:sz w:val="20"/>
-          <w:szCs w:val="20"/>
-        </w:rPr>
-        <w:t xml:space="preserve">. However, the bottom layer is generally </w:t>
-      </w:r>
-      <w:r>
-        <w:rPr>
-          <w:rFonts w:asciiTheme="majorHAnsi" w:hAnsiTheme="majorHAnsi"/>
-          <w:sz w:val="20"/>
-          <w:szCs w:val="20"/>
-        </w:rPr>
-        <w:t>exchangeable</w:t>
-      </w:r>
-      <w:r>
-        <w:rPr>
-          <w:rFonts w:asciiTheme="majorHAnsi" w:hAnsiTheme="majorHAnsi"/>
-          <w:sz w:val="20"/>
-          <w:szCs w:val="20"/>
-        </w:rPr>
-        <w:t xml:space="preserve"> with any arbitary OS – there are WAMP and MAMP configurations that run Windows or Mac OS as the underlying system respectively. Furthermore</w:t>
-      </w:r>
-      <w:r>
-        <w:rPr>
-          <w:rFonts w:asciiTheme="majorHAnsi" w:hAnsiTheme="majorHAnsi"/>
-          <w:sz w:val="20"/>
-          <w:szCs w:val="20"/>
-        </w:rPr>
-        <w:t xml:space="preserve">, there are a handful of UNIX-based operating systems that are less popular in commercial use but hold significant advantages </w:t>
-      </w:r>
-      <w:r>
-        <w:rPr>
-          <w:rFonts w:asciiTheme="majorHAnsi" w:hAnsiTheme="majorHAnsi"/>
-          <w:sz w:val="20"/>
-          <w:szCs w:val="20"/>
-        </w:rPr>
-        <w:t>over</w:t>
-      </w:r>
-      <w:r>
-        <w:rPr>
-          <w:rFonts w:asciiTheme="majorHAnsi" w:hAnsiTheme="majorHAnsi"/>
-          <w:sz w:val="20"/>
-          <w:szCs w:val="20"/>
-        </w:rPr>
-        <w:t xml:space="preserve"> the traditional approach in back-end architecture. </w:t>
+        <w:t>Operating system solutions</w:t>
       </w:r>
     </w:p>
     <w:p>
@@ -3746,78 +3674,6 @@
           <w:szCs w:val="20"/>
         </w:rPr>
       </w:pPr>
-      <w:r>
-        <w:rPr>
-          <w:rFonts w:asciiTheme="majorHAnsi" w:hAnsiTheme="majorHAnsi"/>
-          <w:sz w:val="20"/>
-          <w:szCs w:val="20"/>
-        </w:rPr>
-        <w:t xml:space="preserve">Solaris, developed by Sun Microsystems, offers high scalability and a set of powerful features such as ZFS, a file system combined with volume management capabilites that </w:t>
-      </w:r>
-      <w:r>
-        <w:rPr>
-          <w:rFonts w:asciiTheme="majorHAnsi" w:hAnsiTheme="majorHAnsi"/>
-          <w:sz w:val="20"/>
-          <w:szCs w:val="20"/>
-        </w:rPr>
-        <w:t xml:space="preserve">is designed to be highly robust against data corruption through use of </w:t>
-      </w:r>
-      <w:r>
-        <w:rPr>
-          <w:rFonts w:asciiTheme="majorHAnsi" w:hAnsiTheme="majorHAnsi"/>
-          <w:sz w:val="20"/>
-          <w:szCs w:val="20"/>
-        </w:rPr>
-        <w:t>data snapshots, multiple copies, and data checksums</w:t>
-      </w:r>
-      <w:r>
-        <w:rPr>
-          <w:rFonts w:asciiTheme="majorHAnsi" w:hAnsiTheme="majorHAnsi"/>
-          <w:sz w:val="20"/>
-          <w:szCs w:val="20"/>
-        </w:rPr>
-        <w:t xml:space="preserve">. </w:t>
-      </w:r>
-      <w:r>
-        <w:rPr>
-          <w:rFonts w:asciiTheme="majorHAnsi" w:hAnsiTheme="majorHAnsi"/>
-          <w:sz w:val="20"/>
-          <w:szCs w:val="20"/>
-        </w:rPr>
-        <w:t xml:space="preserve">Due to its excellent support of multithreading, </w:t>
-      </w:r>
-      <w:r>
-        <w:rPr>
-          <w:rFonts w:asciiTheme="majorHAnsi" w:hAnsiTheme="majorHAnsi"/>
-          <w:sz w:val="20"/>
-          <w:szCs w:val="20"/>
-        </w:rPr>
-        <w:t xml:space="preserve">Solaris also shows better performance than Linux on most hardware platforms, especially </w:t>
-      </w:r>
-      <w:r>
-        <w:rPr>
-          <w:rFonts w:asciiTheme="majorHAnsi" w:hAnsiTheme="majorHAnsi"/>
-          <w:sz w:val="20"/>
-          <w:szCs w:val="20"/>
-        </w:rPr>
-        <w:t xml:space="preserve">on </w:t>
-      </w:r>
-      <w:r>
-        <w:rPr>
-          <w:rFonts w:asciiTheme="majorHAnsi" w:hAnsiTheme="majorHAnsi"/>
-          <w:sz w:val="20"/>
-          <w:szCs w:val="20"/>
-        </w:rPr>
-        <w:t xml:space="preserve">larger installations with multiple CPUs and cores. </w:t>
-      </w:r>
-      <w:r>
-        <w:rPr>
-          <w:rFonts w:asciiTheme="majorHAnsi" w:hAnsiTheme="majorHAnsi"/>
-          <w:sz w:val="20"/>
-          <w:szCs w:val="20"/>
-        </w:rPr>
-        <w:t>Therefore, Solaris distributions are certainly a viable alternative if maximum performance is a crucial business requirement.</w:t>
-      </w:r>
     </w:p>
     <w:p>
       <w:pPr>
@@ -3838,58 +3694,80 @@
           <w:sz w:val="20"/>
           <w:szCs w:val="20"/>
         </w:rPr>
-        <w:t xml:space="preserve">Another solution that gained a lot of popularity, especially in environments in which security considerations are of high priority, </w:t>
-      </w:r>
-      <w:r>
-        <w:rPr>
-          <w:rFonts w:asciiTheme="majorHAnsi" w:hAnsiTheme="majorHAnsi"/>
-          <w:sz w:val="20"/>
-          <w:szCs w:val="20"/>
-        </w:rPr>
-        <w:t xml:space="preserve">is OpenBSD. It is designed to be outstandigly robust against attacks, for example by </w:t>
-      </w:r>
-      <w:r>
-        <w:rPr>
-          <w:rFonts w:asciiTheme="majorHAnsi" w:hAnsiTheme="majorHAnsi"/>
-          <w:sz w:val="20"/>
-          <w:szCs w:val="20"/>
-        </w:rPr>
-        <w:t xml:space="preserve">prohibiting simultaneous writing and execution processes on the same chunk of memory. A major disadvantage of OpenBSD is the systems relatively poor support of </w:t>
-      </w:r>
-      <w:r>
-        <w:rPr>
-          <w:rFonts w:asciiTheme="majorHAnsi" w:hAnsiTheme="majorHAnsi"/>
-          <w:sz w:val="20"/>
-          <w:szCs w:val="20"/>
-        </w:rPr>
-        <w:t>s</w:t>
-      </w:r>
-      <w:r>
-        <w:rPr>
-          <w:rFonts w:asciiTheme="majorHAnsi" w:hAnsiTheme="majorHAnsi"/>
-          <w:sz w:val="20"/>
-          <w:szCs w:val="20"/>
-        </w:rPr>
-        <w:t>ymmetric multiprocessing</w:t>
-      </w:r>
-      <w:r>
-        <w:rPr>
-          <w:rFonts w:asciiTheme="majorHAnsi" w:hAnsiTheme="majorHAnsi"/>
-          <w:sz w:val="20"/>
-          <w:szCs w:val="20"/>
-        </w:rPr>
-        <w:t xml:space="preserve">, making it significantly slower than most other operating systems. OpenBSD is a good solution for projects in which security is considered more important </w:t>
-      </w:r>
-      <w:r>
-        <w:rPr>
-          <w:rFonts w:asciiTheme="majorHAnsi" w:hAnsiTheme="majorHAnsi"/>
-          <w:sz w:val="20"/>
-          <w:szCs w:val="20"/>
-        </w:rPr>
-        <w:t>than performance.</w:t>
-      </w:r>
-      <w:bookmarkStart w:id="0" w:name="_GoBack"/>
-      <w:bookmarkEnd w:id="0"/>
+        <w:t xml:space="preserve">As stated above, the L in LAMP refers to the operating system that the server is running on. Traditionally, this would be one of the many freely available Linux Versions: </w:t>
+      </w:r>
+      <w:r>
+        <w:rPr>
+          <w:rFonts w:asciiTheme="majorHAnsi" w:hAnsiTheme="majorHAnsi"/>
+          <w:sz w:val="20"/>
+          <w:szCs w:val="20"/>
+        </w:rPr>
+        <w:t xml:space="preserve">CentOS, Debian, RedHat Enterprise Linux, SuSE Linux </w:t>
+      </w:r>
+      <w:r>
+        <w:rPr>
+          <w:rFonts w:asciiTheme="majorHAnsi" w:hAnsiTheme="majorHAnsi"/>
+          <w:sz w:val="20"/>
+          <w:szCs w:val="20"/>
+        </w:rPr>
+        <w:t>or</w:t>
+      </w:r>
+      <w:r>
+        <w:rPr>
+          <w:rFonts w:asciiTheme="majorHAnsi" w:hAnsiTheme="majorHAnsi"/>
+          <w:sz w:val="20"/>
+          <w:szCs w:val="20"/>
+        </w:rPr>
+        <w:t xml:space="preserve"> Ubuntu</w:t>
+      </w:r>
+      <w:r>
+        <w:rPr>
+          <w:rFonts w:asciiTheme="majorHAnsi" w:hAnsiTheme="majorHAnsi"/>
+          <w:sz w:val="20"/>
+          <w:szCs w:val="20"/>
+        </w:rPr>
+        <w:t xml:space="preserve">. However, the bottom layer is generally </w:t>
+      </w:r>
+      <w:r>
+        <w:rPr>
+          <w:rFonts w:asciiTheme="majorHAnsi" w:hAnsiTheme="majorHAnsi"/>
+          <w:sz w:val="20"/>
+          <w:szCs w:val="20"/>
+        </w:rPr>
+        <w:t>exchangeable</w:t>
+      </w:r>
+      <w:r>
+        <w:rPr>
+          <w:rFonts w:asciiTheme="majorHAnsi" w:hAnsiTheme="majorHAnsi"/>
+          <w:sz w:val="20"/>
+          <w:szCs w:val="20"/>
+        </w:rPr>
+        <w:t xml:space="preserve"> with any arbitary OS – there are WAMP and MAMP configurations that run Windows or Mac OS as the underlying system respectively. Furthermore</w:t>
+      </w:r>
+      <w:r>
+        <w:rPr>
+          <w:rFonts w:asciiTheme="majorHAnsi" w:hAnsiTheme="majorHAnsi"/>
+          <w:sz w:val="20"/>
+          <w:szCs w:val="20"/>
+        </w:rPr>
+        <w:t xml:space="preserve">, there are a handful of UNIX-based operating systems that are less popular in commercial use but hold significant advantages </w:t>
+      </w:r>
+      <w:r>
+        <w:rPr>
+          <w:rFonts w:asciiTheme="majorHAnsi" w:hAnsiTheme="majorHAnsi"/>
+          <w:sz w:val="20"/>
+          <w:szCs w:val="20"/>
+        </w:rPr>
+        <w:t>over</w:t>
+      </w:r>
+      <w:r>
+        <w:rPr>
+          <w:rFonts w:asciiTheme="majorHAnsi" w:hAnsiTheme="majorHAnsi"/>
+          <w:sz w:val="20"/>
+          <w:szCs w:val="20"/>
+        </w:rPr>
+        <w:t xml:space="preserve"> the traditional approach in back-end architecture. </w:t>
+      </w:r>
     </w:p>
     <w:p>
       <w:pPr>
@@ -3904,6 +3782,78 @@
           <w:szCs w:val="20"/>
         </w:rPr>
       </w:pPr>
+      <w:r>
+        <w:rPr>
+          <w:rFonts w:asciiTheme="majorHAnsi" w:hAnsiTheme="majorHAnsi"/>
+          <w:sz w:val="20"/>
+          <w:szCs w:val="20"/>
+        </w:rPr>
+        <w:t xml:space="preserve">Solaris, developed by Sun Microsystems, offers high scalability and a set of powerful features such as ZFS, a file system combined with volume management capabilites that </w:t>
+      </w:r>
+      <w:r>
+        <w:rPr>
+          <w:rFonts w:asciiTheme="majorHAnsi" w:hAnsiTheme="majorHAnsi"/>
+          <w:sz w:val="20"/>
+          <w:szCs w:val="20"/>
+        </w:rPr>
+        <w:t xml:space="preserve">is designed to be highly robust against data corruption through use of </w:t>
+      </w:r>
+      <w:r>
+        <w:rPr>
+          <w:rFonts w:asciiTheme="majorHAnsi" w:hAnsiTheme="majorHAnsi"/>
+          <w:sz w:val="20"/>
+          <w:szCs w:val="20"/>
+        </w:rPr>
+        <w:t>data snapshots, multiple copies, and data checksums</w:t>
+      </w:r>
+      <w:r>
+        <w:rPr>
+          <w:rFonts w:asciiTheme="majorHAnsi" w:hAnsiTheme="majorHAnsi"/>
+          <w:sz w:val="20"/>
+          <w:szCs w:val="20"/>
+        </w:rPr>
+        <w:t xml:space="preserve">. </w:t>
+      </w:r>
+      <w:r>
+        <w:rPr>
+          <w:rFonts w:asciiTheme="majorHAnsi" w:hAnsiTheme="majorHAnsi"/>
+          <w:sz w:val="20"/>
+          <w:szCs w:val="20"/>
+        </w:rPr>
+        <w:t xml:space="preserve">Due to its excellent support of multithreading, </w:t>
+      </w:r>
+      <w:r>
+        <w:rPr>
+          <w:rFonts w:asciiTheme="majorHAnsi" w:hAnsiTheme="majorHAnsi"/>
+          <w:sz w:val="20"/>
+          <w:szCs w:val="20"/>
+        </w:rPr>
+        <w:t xml:space="preserve">Solaris also shows better performance than Linux on most hardware platforms, especially </w:t>
+      </w:r>
+      <w:r>
+        <w:rPr>
+          <w:rFonts w:asciiTheme="majorHAnsi" w:hAnsiTheme="majorHAnsi"/>
+          <w:sz w:val="20"/>
+          <w:szCs w:val="20"/>
+        </w:rPr>
+        <w:t xml:space="preserve">on </w:t>
+      </w:r>
+      <w:r>
+        <w:rPr>
+          <w:rFonts w:asciiTheme="majorHAnsi" w:hAnsiTheme="majorHAnsi"/>
+          <w:sz w:val="20"/>
+          <w:szCs w:val="20"/>
+        </w:rPr>
+        <w:t xml:space="preserve">larger installations with multiple CPUs and cores. </w:t>
+      </w:r>
+      <w:r>
+        <w:rPr>
+          <w:rFonts w:asciiTheme="majorHAnsi" w:hAnsiTheme="majorHAnsi"/>
+          <w:sz w:val="20"/>
+          <w:szCs w:val="20"/>
+        </w:rPr>
+        <w:t>Therefore, Solaris distributions are certainly a viable alternative if maximum performance is a crucial business requirement.</w:t>
+      </w:r>
     </w:p>
     <w:p>
       <w:pPr>
@@ -3918,6 +3868,62 @@
           <w:szCs w:val="20"/>
         </w:rPr>
       </w:pPr>
+      <w:r>
+        <w:rPr>
+          <w:rFonts w:asciiTheme="majorHAnsi" w:hAnsiTheme="majorHAnsi"/>
+          <w:sz w:val="20"/>
+          <w:szCs w:val="20"/>
+        </w:rPr>
+        <w:t xml:space="preserve">Another solution that gained a lot of popularity, especially in environments in which security considerations are of high priority, </w:t>
+      </w:r>
+      <w:r>
+        <w:rPr>
+          <w:rFonts w:asciiTheme="majorHAnsi" w:hAnsiTheme="majorHAnsi"/>
+          <w:sz w:val="20"/>
+          <w:szCs w:val="20"/>
+        </w:rPr>
+        <w:t xml:space="preserve">is OpenBSD. It is designed to be outstandigly robust against attacks, for example by </w:t>
+      </w:r>
+      <w:r>
+        <w:rPr>
+          <w:rFonts w:asciiTheme="majorHAnsi" w:hAnsiTheme="majorHAnsi"/>
+          <w:sz w:val="20"/>
+          <w:szCs w:val="20"/>
+        </w:rPr>
+        <w:t xml:space="preserve">prohibiting simultaneous writing and execution processes on the same chunk of memory. A major disadvantage of OpenBSD is the systems relatively poor support of </w:t>
+      </w:r>
+      <w:r>
+        <w:rPr>
+          <w:rFonts w:asciiTheme="majorHAnsi" w:hAnsiTheme="majorHAnsi"/>
+          <w:sz w:val="20"/>
+          <w:szCs w:val="20"/>
+        </w:rPr>
+        <w:t>s</w:t>
+      </w:r>
+      <w:r>
+        <w:rPr>
+          <w:rFonts w:asciiTheme="majorHAnsi" w:hAnsiTheme="majorHAnsi"/>
+          <w:sz w:val="20"/>
+          <w:szCs w:val="20"/>
+        </w:rPr>
+        <w:t>ymmetric multiprocessing</w:t>
+      </w:r>
+      <w:r>
+        <w:rPr>
+          <w:rFonts w:asciiTheme="majorHAnsi" w:hAnsiTheme="majorHAnsi"/>
+          <w:sz w:val="20"/>
+          <w:szCs w:val="20"/>
+        </w:rPr>
+        <w:t xml:space="preserve">, making it significantly slower than most other operating systems. OpenBSD is a good solution for projects in which security is considered more important </w:t>
+      </w:r>
+      <w:r>
+        <w:rPr>
+          <w:rFonts w:asciiTheme="majorHAnsi" w:hAnsiTheme="majorHAnsi"/>
+          <w:sz w:val="20"/>
+          <w:szCs w:val="20"/>
+        </w:rPr>
+        <w:t>than performance.</w:t>
+      </w:r>
     </w:p>
     <w:p>
       <w:pPr>
@@ -3932,13 +3938,372 @@
           <w:szCs w:val="20"/>
         </w:rPr>
       </w:pPr>
-      <w:r>
-        <w:rPr>
-          <w:rFonts w:asciiTheme="majorHAnsi" w:hAnsiTheme="majorHAnsi"/>
-          <w:sz w:val="20"/>
-          <w:szCs w:val="20"/>
-        </w:rPr>
-        <w:t>For example, while MySQL is generally a robust and flexible database managment system for most purposes, it shows significant performance issues on complex queries</w:t>
+    </w:p>
+    <w:p>
+      <w:pPr>
+        <w:tabs>
+          <w:tab w:val="left" w:pos="2127"/>
+        </w:tabs>
+        <w:spacing w:line="360" w:lineRule="auto"/>
+        <w:jc w:val="both"/>
+        <w:rPr>
+          <w:rFonts w:asciiTheme="majorHAnsi" w:hAnsiTheme="majorHAnsi"/>
+          <w:sz w:val="20"/>
+          <w:szCs w:val="20"/>
+        </w:rPr>
+      </w:pPr>
+      <w:r>
+        <w:rPr>
+          <w:rFonts w:asciiTheme="majorHAnsi" w:hAnsiTheme="majorHAnsi"/>
+          <w:sz w:val="20"/>
+          <w:szCs w:val="20"/>
+        </w:rPr>
+        <w:t>Web server solutions</w:t>
+      </w:r>
+    </w:p>
+    <w:p>
+      <w:pPr>
+        <w:tabs>
+          <w:tab w:val="left" w:pos="2127"/>
+        </w:tabs>
+        <w:spacing w:line="360" w:lineRule="auto"/>
+        <w:jc w:val="both"/>
+        <w:rPr>
+          <w:rFonts w:asciiTheme="majorHAnsi" w:hAnsiTheme="majorHAnsi"/>
+          <w:sz w:val="20"/>
+          <w:szCs w:val="20"/>
+        </w:rPr>
+      </w:pPr>
+    </w:p>
+    <w:p>
+      <w:pPr>
+        <w:tabs>
+          <w:tab w:val="left" w:pos="2127"/>
+        </w:tabs>
+        <w:spacing w:line="360" w:lineRule="auto"/>
+        <w:jc w:val="both"/>
+        <w:rPr>
+          <w:rFonts w:asciiTheme="majorHAnsi" w:hAnsiTheme="majorHAnsi"/>
+          <w:sz w:val="20"/>
+          <w:szCs w:val="20"/>
+        </w:rPr>
+      </w:pPr>
+      <w:r>
+        <w:rPr>
+          <w:rFonts w:asciiTheme="majorHAnsi" w:hAnsiTheme="majorHAnsi"/>
+          <w:sz w:val="20"/>
+          <w:szCs w:val="20"/>
+        </w:rPr>
+        <w:t xml:space="preserve">The layer that contains the actual web server in the LAMP stack is usually a version of Apache. </w:t>
+      </w:r>
+      <w:r>
+        <w:rPr>
+          <w:rFonts w:asciiTheme="majorHAnsi" w:hAnsiTheme="majorHAnsi"/>
+          <w:sz w:val="20"/>
+          <w:szCs w:val="20"/>
+        </w:rPr>
+        <w:t>Apache was developed in 1995 as is still the most popular web server with a market share of over 60%</w:t>
+      </w:r>
+      <w:r>
+        <w:rPr>
+          <w:rFonts w:asciiTheme="majorHAnsi" w:hAnsiTheme="majorHAnsi"/>
+          <w:sz w:val="20"/>
+          <w:szCs w:val="20"/>
+        </w:rPr>
+        <w:t xml:space="preserve"> on March 9, 2013</w:t>
+      </w:r>
+      <w:r>
+        <w:rPr>
+          <w:rFonts w:asciiTheme="majorHAnsi" w:hAnsiTheme="majorHAnsi"/>
+          <w:sz w:val="20"/>
+          <w:szCs w:val="20"/>
+        </w:rPr>
+        <w:t xml:space="preserve">, according to </w:t>
+      </w:r>
+      <w:r>
+        <w:rPr>
+          <w:rFonts w:asciiTheme="majorHAnsi" w:hAnsiTheme="majorHAnsi"/>
+          <w:sz w:val="20"/>
+          <w:szCs w:val="20"/>
+        </w:rPr>
+        <w:t>daily updated usage statistics on the W3Tech website</w:t>
+      </w:r>
+      <w:r>
+        <w:rPr>
+          <w:rStyle w:val="Funotenzeichen"/>
+          <w:rFonts w:asciiTheme="majorHAnsi" w:hAnsiTheme="majorHAnsi"/>
+          <w:sz w:val="20"/>
+          <w:szCs w:val="20"/>
+        </w:rPr>
+        <w:footnoteReference w:id="5"/>
+      </w:r>
+      <w:r>
+        <w:rPr>
+          <w:rFonts w:asciiTheme="majorHAnsi" w:hAnsiTheme="majorHAnsi"/>
+          <w:sz w:val="20"/>
+          <w:szCs w:val="20"/>
+        </w:rPr>
+        <w:t xml:space="preserve">. </w:t>
+      </w:r>
+      <w:r>
+        <w:rPr>
+          <w:rFonts w:asciiTheme="majorHAnsi" w:hAnsiTheme="majorHAnsi"/>
+          <w:sz w:val="20"/>
+          <w:szCs w:val="20"/>
+        </w:rPr>
+        <w:t>Apache is already installed and pre-configured in common Linux distributions and therefore relatively easy to set up. It comes with a variety of built-in features</w:t>
+      </w:r>
+      <w:r>
+        <w:rPr>
+          <w:rFonts w:asciiTheme="majorHAnsi" w:hAnsiTheme="majorHAnsi"/>
+          <w:sz w:val="20"/>
+          <w:szCs w:val="20"/>
+        </w:rPr>
+        <w:t xml:space="preserve"> and is highly configurable.</w:t>
+      </w:r>
+    </w:p>
+    <w:p>
+      <w:pPr>
+        <w:tabs>
+          <w:tab w:val="left" w:pos="2127"/>
+        </w:tabs>
+        <w:spacing w:line="360" w:lineRule="auto"/>
+        <w:jc w:val="both"/>
+        <w:rPr>
+          <w:rFonts w:asciiTheme="majorHAnsi" w:hAnsiTheme="majorHAnsi"/>
+          <w:sz w:val="20"/>
+          <w:szCs w:val="20"/>
+        </w:rPr>
+      </w:pPr>
+      <w:r>
+        <w:rPr>
+          <w:rFonts w:asciiTheme="majorHAnsi" w:hAnsiTheme="majorHAnsi"/>
+          <w:sz w:val="20"/>
+          <w:szCs w:val="20"/>
+        </w:rPr>
+        <w:t xml:space="preserve">An alternative that sees </w:t>
+      </w:r>
+      <w:r>
+        <w:rPr>
+          <w:rFonts w:asciiTheme="majorHAnsi" w:hAnsiTheme="majorHAnsi"/>
+          <w:sz w:val="20"/>
+          <w:szCs w:val="20"/>
+        </w:rPr>
+        <w:t xml:space="preserve">continuous growth in popularity </w:t>
+      </w:r>
+      <w:r>
+        <w:rPr>
+          <w:rFonts w:asciiTheme="majorHAnsi" w:hAnsiTheme="majorHAnsi"/>
+          <w:sz w:val="20"/>
+          <w:szCs w:val="20"/>
+        </w:rPr>
+        <w:t>since its release in 2004</w:t>
+      </w:r>
+      <w:r>
+        <w:rPr>
+          <w:rFonts w:asciiTheme="majorHAnsi" w:hAnsiTheme="majorHAnsi"/>
+          <w:sz w:val="20"/>
+          <w:szCs w:val="20"/>
+        </w:rPr>
+        <w:t xml:space="preserve"> and made its way in the the top three of the most commonly used web servers</w:t>
+      </w:r>
+      <w:r>
+        <w:rPr>
+          <w:rFonts w:asciiTheme="majorHAnsi" w:hAnsiTheme="majorHAnsi"/>
+          <w:sz w:val="20"/>
+          <w:szCs w:val="20"/>
+        </w:rPr>
+        <w:t xml:space="preserve"> is nginx. </w:t>
+      </w:r>
+      <w:r>
+        <w:rPr>
+          <w:rFonts w:asciiTheme="majorHAnsi" w:hAnsiTheme="majorHAnsi"/>
+          <w:sz w:val="20"/>
+          <w:szCs w:val="20"/>
+        </w:rPr>
+        <w:t>As opposed to Apache, i</w:t>
+      </w:r>
+      <w:r>
+        <w:rPr>
+          <w:rFonts w:asciiTheme="majorHAnsi" w:hAnsiTheme="majorHAnsi"/>
+          <w:sz w:val="20"/>
+          <w:szCs w:val="20"/>
+        </w:rPr>
+        <w:t>t uses an asynchronous approach, resulting in significantly lower resource consumption. Being able to handle simultaneous requests in a single thread, it performs faster than Apache in most scenarios, especially</w:t>
+      </w:r>
+      <w:r>
+        <w:rPr>
+          <w:rFonts w:asciiTheme="majorHAnsi" w:hAnsiTheme="majorHAnsi"/>
+          <w:sz w:val="20"/>
+          <w:szCs w:val="20"/>
+        </w:rPr>
+        <w:t xml:space="preserve"> for delivering static content. </w:t>
+      </w:r>
+    </w:p>
+    <w:p>
+      <w:pPr>
+        <w:tabs>
+          <w:tab w:val="left" w:pos="2127"/>
+        </w:tabs>
+        <w:spacing w:line="360" w:lineRule="auto"/>
+        <w:jc w:val="both"/>
+        <w:rPr>
+          <w:rFonts w:asciiTheme="majorHAnsi" w:hAnsiTheme="majorHAnsi"/>
+          <w:sz w:val="20"/>
+          <w:szCs w:val="20"/>
+        </w:rPr>
+      </w:pPr>
+      <w:r>
+        <w:rPr>
+          <w:rFonts w:asciiTheme="majorHAnsi" w:hAnsiTheme="majorHAnsi"/>
+          <w:sz w:val="20"/>
+          <w:szCs w:val="20"/>
+        </w:rPr>
+        <w:t xml:space="preserve">If the main point of concern when chosing a web server is maximum scalability, </w:t>
+      </w:r>
+      <w:r>
+        <w:rPr>
+          <w:rFonts w:asciiTheme="majorHAnsi" w:hAnsiTheme="majorHAnsi"/>
+          <w:sz w:val="20"/>
+          <w:szCs w:val="20"/>
+        </w:rPr>
+        <w:t>Yaws (short for "Yet another web server) is a viable alternative. Written in Erlang</w:t>
+      </w:r>
+      <w:r>
+        <w:rPr>
+          <w:rFonts w:asciiTheme="majorHAnsi" w:hAnsiTheme="majorHAnsi"/>
+          <w:sz w:val="20"/>
+          <w:szCs w:val="20"/>
+        </w:rPr>
+        <w:t xml:space="preserve"> and using a lightweight threading system</w:t>
+      </w:r>
+      <w:r>
+        <w:rPr>
+          <w:rFonts w:asciiTheme="majorHAnsi" w:hAnsiTheme="majorHAnsi"/>
+          <w:sz w:val="20"/>
+          <w:szCs w:val="20"/>
+        </w:rPr>
+        <w:t>, it is built to handle a high number of concurrent processes</w:t>
+      </w:r>
+      <w:r>
+        <w:rPr>
+          <w:rFonts w:asciiTheme="majorHAnsi" w:hAnsiTheme="majorHAnsi"/>
+          <w:sz w:val="20"/>
+          <w:szCs w:val="20"/>
+        </w:rPr>
+        <w:t xml:space="preserve"> and therefore interesting for high-traffic websites and applications that face a high number of simultaneous requests. </w:t>
+      </w:r>
+    </w:p>
+    <w:p>
+      <w:pPr>
+        <w:tabs>
+          <w:tab w:val="left" w:pos="2127"/>
+        </w:tabs>
+        <w:spacing w:line="360" w:lineRule="auto"/>
+        <w:jc w:val="both"/>
+        <w:rPr>
+          <w:rFonts w:asciiTheme="majorHAnsi" w:hAnsiTheme="majorHAnsi"/>
+          <w:sz w:val="20"/>
+          <w:szCs w:val="20"/>
+        </w:rPr>
+      </w:pPr>
+    </w:p>
+    <w:p>
+      <w:pPr>
+        <w:tabs>
+          <w:tab w:val="left" w:pos="2127"/>
+        </w:tabs>
+        <w:spacing w:line="360" w:lineRule="auto"/>
+        <w:jc w:val="both"/>
+        <w:rPr>
+          <w:rFonts w:asciiTheme="majorHAnsi" w:hAnsiTheme="majorHAnsi"/>
+          <w:sz w:val="20"/>
+          <w:szCs w:val="20"/>
+        </w:rPr>
+      </w:pPr>
+      <w:r>
+        <w:rPr>
+          <w:rFonts w:asciiTheme="majorHAnsi" w:hAnsiTheme="majorHAnsi"/>
+          <w:sz w:val="20"/>
+          <w:szCs w:val="20"/>
+        </w:rPr>
+        <w:t>Database solutions</w:t>
+      </w:r>
+    </w:p>
+    <w:p>
+      <w:pPr>
+        <w:tabs>
+          <w:tab w:val="left" w:pos="2127"/>
+        </w:tabs>
+        <w:spacing w:line="360" w:lineRule="auto"/>
+        <w:jc w:val="both"/>
+        <w:rPr>
+          <w:rFonts w:asciiTheme="majorHAnsi" w:hAnsiTheme="majorHAnsi"/>
+          <w:sz w:val="20"/>
+          <w:szCs w:val="20"/>
+        </w:rPr>
+      </w:pPr>
+    </w:p>
+    <w:p>
+      <w:pPr>
+        <w:tabs>
+          <w:tab w:val="left" w:pos="2127"/>
+        </w:tabs>
+        <w:spacing w:line="360" w:lineRule="auto"/>
+        <w:jc w:val="both"/>
+        <w:rPr>
+          <w:rFonts w:asciiTheme="majorHAnsi" w:hAnsiTheme="majorHAnsi"/>
+          <w:sz w:val="20"/>
+          <w:szCs w:val="20"/>
+        </w:rPr>
+      </w:pPr>
+      <w:r>
+        <w:rPr>
+          <w:rFonts w:asciiTheme="majorHAnsi" w:hAnsiTheme="majorHAnsi"/>
+          <w:sz w:val="20"/>
+          <w:szCs w:val="20"/>
+        </w:rPr>
+        <w:t xml:space="preserve">The </w:t>
+      </w:r>
+      <w:r>
+        <w:rPr>
+          <w:rFonts w:asciiTheme="majorHAnsi" w:hAnsiTheme="majorHAnsi"/>
+          <w:sz w:val="20"/>
+          <w:szCs w:val="20"/>
+        </w:rPr>
+        <w:t>third</w:t>
+      </w:r>
+      <w:r>
+        <w:rPr>
+          <w:rFonts w:asciiTheme="majorHAnsi" w:hAnsiTheme="majorHAnsi"/>
+          <w:sz w:val="20"/>
+          <w:szCs w:val="20"/>
+        </w:rPr>
+        <w:t xml:space="preserve"> layer of the LAMP stack is</w:t>
+      </w:r>
+      <w:r>
+        <w:rPr>
+          <w:rFonts w:asciiTheme="majorHAnsi" w:hAnsiTheme="majorHAnsi"/>
+          <w:sz w:val="20"/>
+          <w:szCs w:val="20"/>
+        </w:rPr>
+        <w:t xml:space="preserve"> formed by the database management system,</w:t>
+      </w:r>
+      <w:r>
+        <w:rPr>
+          <w:rFonts w:asciiTheme="majorHAnsi" w:hAnsiTheme="majorHAnsi"/>
+          <w:sz w:val="20"/>
+          <w:szCs w:val="20"/>
+        </w:rPr>
+        <w:t xml:space="preserve"> traditionally </w:t>
+      </w:r>
+      <w:r>
+        <w:rPr>
+          <w:rFonts w:asciiTheme="majorHAnsi" w:hAnsiTheme="majorHAnsi"/>
+          <w:sz w:val="20"/>
+          <w:szCs w:val="20"/>
+        </w:rPr>
+        <w:t>this would be MySQL, a popular and well supported solution that is used by many high-traffic websited including Wikipedia, Facebook and Flickr.</w:t>
       </w:r>
       <w:r>
         <w:rPr>
@@ -3954,8 +4319,999 @@
           <w:sz w:val="20"/>
           <w:szCs w:val="20"/>
         </w:rPr>
-        <w:t xml:space="preserve">However, these concerns can usually be addressed </w:t>
-      </w:r>
+        <w:t>W</w:t>
+      </w:r>
+      <w:r>
+        <w:rPr>
+          <w:rFonts w:asciiTheme="majorHAnsi" w:hAnsiTheme="majorHAnsi"/>
+          <w:sz w:val="20"/>
+          <w:szCs w:val="20"/>
+        </w:rPr>
+        <w:t xml:space="preserve">hile MySQL is generally a robust and flexible database managment system </w:t>
+      </w:r>
+      <w:r>
+        <w:rPr>
+          <w:rFonts w:asciiTheme="majorHAnsi" w:hAnsiTheme="majorHAnsi"/>
+          <w:sz w:val="20"/>
+          <w:szCs w:val="20"/>
+        </w:rPr>
+        <w:t>that is easy to use and very fast for simple queries</w:t>
+      </w:r>
+      <w:r>
+        <w:rPr>
+          <w:rFonts w:asciiTheme="majorHAnsi" w:hAnsiTheme="majorHAnsi"/>
+          <w:sz w:val="20"/>
+          <w:szCs w:val="20"/>
+        </w:rPr>
+        <w:t>, it shows significant performance issues on</w:t>
+      </w:r>
+      <w:r>
+        <w:rPr>
+          <w:rFonts w:asciiTheme="majorHAnsi" w:hAnsiTheme="majorHAnsi"/>
+          <w:sz w:val="20"/>
+          <w:szCs w:val="20"/>
+        </w:rPr>
+        <w:t xml:space="preserve"> more</w:t>
+      </w:r>
+      <w:r>
+        <w:rPr>
+          <w:rFonts w:asciiTheme="majorHAnsi" w:hAnsiTheme="majorHAnsi"/>
+          <w:sz w:val="20"/>
+          <w:szCs w:val="20"/>
+        </w:rPr>
+        <w:t xml:space="preserve"> complex queries</w:t>
+      </w:r>
+      <w:r>
+        <w:rPr>
+          <w:rFonts w:asciiTheme="majorHAnsi" w:hAnsiTheme="majorHAnsi"/>
+          <w:sz w:val="20"/>
+          <w:szCs w:val="20"/>
+        </w:rPr>
+        <w:t>.</w:t>
+      </w:r>
+    </w:p>
+    <w:p>
+      <w:pPr>
+        <w:tabs>
+          <w:tab w:val="left" w:pos="2127"/>
+        </w:tabs>
+        <w:spacing w:line="360" w:lineRule="auto"/>
+        <w:jc w:val="both"/>
+        <w:rPr>
+          <w:rFonts w:asciiTheme="majorHAnsi" w:hAnsiTheme="majorHAnsi"/>
+          <w:sz w:val="20"/>
+          <w:szCs w:val="20"/>
+        </w:rPr>
+      </w:pPr>
+      <w:r>
+        <w:rPr>
+          <w:rFonts w:asciiTheme="majorHAnsi" w:hAnsiTheme="majorHAnsi"/>
+          <w:sz w:val="20"/>
+          <w:szCs w:val="20"/>
+        </w:rPr>
+        <w:t>An alternative to MySQL that is optimized to perform much better on complex queries is PostgreSQL</w:t>
+      </w:r>
+      <w:r>
+        <w:rPr>
+          <w:rFonts w:asciiTheme="majorHAnsi" w:hAnsiTheme="majorHAnsi"/>
+          <w:sz w:val="20"/>
+          <w:szCs w:val="20"/>
+        </w:rPr>
+        <w:t>. PostgreSQL also has the advantage of coming with a permissive free licence that allows for free use even in commercial projects, while MySQL requires paying for a commercial licence when used in non-open source projects.</w:t>
+      </w:r>
+    </w:p>
+    <w:p>
+      <w:pPr>
+        <w:tabs>
+          <w:tab w:val="left" w:pos="2127"/>
+        </w:tabs>
+        <w:spacing w:line="360" w:lineRule="auto"/>
+        <w:jc w:val="both"/>
+        <w:rPr>
+          <w:rFonts w:asciiTheme="majorHAnsi" w:hAnsiTheme="majorHAnsi"/>
+          <w:sz w:val="20"/>
+          <w:szCs w:val="20"/>
+        </w:rPr>
+      </w:pPr>
+      <w:r>
+        <w:rPr>
+          <w:rFonts w:asciiTheme="majorHAnsi" w:hAnsiTheme="majorHAnsi"/>
+          <w:sz w:val="20"/>
+          <w:szCs w:val="20"/>
+        </w:rPr>
+        <w:t xml:space="preserve">Another SQL-based solution with a completely free licence is SQLite. The main difference between SQLite and </w:t>
+      </w:r>
+      <w:r>
+        <w:rPr>
+          <w:rFonts w:asciiTheme="majorHAnsi" w:hAnsiTheme="majorHAnsi"/>
+          <w:sz w:val="20"/>
+          <w:szCs w:val="20"/>
+        </w:rPr>
+        <w:t xml:space="preserve">most other databases is that SQLite is not running on a server – it is merely represented by a flat file on a disk. This has both advantages and disadvantages. Making a complete back-up of the database for example could not be any simpler as it requires nothing more than copying one file. On the other hand, handling concurrent clients that try to access the database at the same time becomes a problem. SQLite is therefore mainly used in embedded applications, where only a single client will need to access the the stored data. </w:t>
+      </w:r>
+    </w:p>
+    <w:p>
+      <w:pPr>
+        <w:tabs>
+          <w:tab w:val="left" w:pos="2127"/>
+        </w:tabs>
+        <w:spacing w:line="360" w:lineRule="auto"/>
+        <w:jc w:val="both"/>
+        <w:rPr>
+          <w:rFonts w:asciiTheme="majorHAnsi" w:hAnsiTheme="majorHAnsi"/>
+          <w:sz w:val="20"/>
+          <w:szCs w:val="20"/>
+        </w:rPr>
+      </w:pPr>
+      <w:r>
+        <w:rPr>
+          <w:rFonts w:asciiTheme="majorHAnsi" w:hAnsiTheme="majorHAnsi"/>
+          <w:sz w:val="20"/>
+          <w:szCs w:val="20"/>
+        </w:rPr>
+        <w:t>Besides the traditional SQL-based approach, a new wave of non-relational database solutions has drawn a lot of interest during the past few years. The so-called NoSQL systems use a different approach of storing and retrieving data</w:t>
+      </w:r>
+      <w:r>
+        <w:rPr>
+          <w:rFonts w:asciiTheme="majorHAnsi" w:hAnsiTheme="majorHAnsi"/>
+          <w:sz w:val="20"/>
+          <w:szCs w:val="20"/>
+        </w:rPr>
+        <w:t xml:space="preserve">, making it more scalable for large amounts of data. However, as most systems use simple key-value storage mechanisms which may be structured, but are lacking the possibility of modelling relationships between different fields, the use of a NoSQL database is only advantageous in certain scenarios. Where relationships and complex queries are of little interest, large chunks of data can be accessed and written significantly faster than with any SQL-based solution. </w:t>
+      </w:r>
+      <w:r>
+        <w:rPr>
+          <w:rFonts w:asciiTheme="majorHAnsi" w:hAnsiTheme="majorHAnsi"/>
+          <w:sz w:val="20"/>
+          <w:szCs w:val="20"/>
+        </w:rPr>
+        <w:t>Popular systems are MongoDB, which holds at least some SQL-like functionality such as queries and pre-defined indexes, CouchDB, which is opt</w:t>
+      </w:r>
+      <w:r>
+        <w:rPr>
+          <w:rFonts w:asciiTheme="majorHAnsi" w:hAnsiTheme="majorHAnsi"/>
+          <w:sz w:val="20"/>
+          <w:szCs w:val="20"/>
+        </w:rPr>
+        <w:t xml:space="preserve">imized for high consistency </w:t>
+      </w:r>
+      <w:r>
+        <w:rPr>
+          <w:rFonts w:asciiTheme="majorHAnsi" w:hAnsiTheme="majorHAnsi"/>
+          <w:sz w:val="20"/>
+          <w:szCs w:val="20"/>
+        </w:rPr>
+        <w:t>and Redis, whi</w:t>
+      </w:r>
+      <w:r>
+        <w:rPr>
+          <w:rFonts w:asciiTheme="majorHAnsi" w:hAnsiTheme="majorHAnsi"/>
+          <w:sz w:val="20"/>
+          <w:szCs w:val="20"/>
+        </w:rPr>
+        <w:t>ch is famous for being extremely fast.</w:t>
+      </w:r>
+    </w:p>
+    <w:p>
+      <w:pPr>
+        <w:tabs>
+          <w:tab w:val="left" w:pos="2127"/>
+        </w:tabs>
+        <w:spacing w:line="360" w:lineRule="auto"/>
+        <w:jc w:val="both"/>
+        <w:rPr>
+          <w:rFonts w:asciiTheme="majorHAnsi" w:hAnsiTheme="majorHAnsi"/>
+          <w:sz w:val="20"/>
+          <w:szCs w:val="20"/>
+        </w:rPr>
+      </w:pPr>
+    </w:p>
+    <w:p>
+      <w:pPr>
+        <w:tabs>
+          <w:tab w:val="left" w:pos="2127"/>
+        </w:tabs>
+        <w:spacing w:line="360" w:lineRule="auto"/>
+        <w:jc w:val="both"/>
+        <w:rPr>
+          <w:rFonts w:asciiTheme="majorHAnsi" w:hAnsiTheme="majorHAnsi"/>
+          <w:sz w:val="20"/>
+          <w:szCs w:val="20"/>
+        </w:rPr>
+      </w:pPr>
+      <w:r>
+        <w:rPr>
+          <w:rFonts w:asciiTheme="majorHAnsi" w:hAnsiTheme="majorHAnsi"/>
+          <w:sz w:val="20"/>
+          <w:szCs w:val="20"/>
+        </w:rPr>
+        <w:t>Server-side p</w:t>
+      </w:r>
+      <w:r>
+        <w:rPr>
+          <w:rFonts w:asciiTheme="majorHAnsi" w:hAnsiTheme="majorHAnsi"/>
+          <w:sz w:val="20"/>
+          <w:szCs w:val="20"/>
+        </w:rPr>
+        <w:t>rogramming languages</w:t>
+      </w:r>
+      <w:r>
+        <w:rPr>
+          <w:rFonts w:asciiTheme="majorHAnsi" w:hAnsiTheme="majorHAnsi"/>
+          <w:sz w:val="20"/>
+          <w:szCs w:val="20"/>
+        </w:rPr>
+        <w:t xml:space="preserve"> </w:t>
+      </w:r>
+    </w:p>
+    <w:p>
+      <w:pPr>
+        <w:tabs>
+          <w:tab w:val="left" w:pos="2127"/>
+        </w:tabs>
+        <w:spacing w:line="360" w:lineRule="auto"/>
+        <w:jc w:val="both"/>
+        <w:rPr>
+          <w:rFonts w:asciiTheme="majorHAnsi" w:hAnsiTheme="majorHAnsi"/>
+          <w:sz w:val="20"/>
+          <w:szCs w:val="20"/>
+        </w:rPr>
+      </w:pPr>
+    </w:p>
+    <w:p>
+      <w:pPr>
+        <w:tabs>
+          <w:tab w:val="left" w:pos="2127"/>
+        </w:tabs>
+        <w:spacing w:line="360" w:lineRule="auto"/>
+        <w:jc w:val="both"/>
+        <w:rPr>
+          <w:rFonts w:asciiTheme="majorHAnsi" w:hAnsiTheme="majorHAnsi"/>
+          <w:sz w:val="20"/>
+          <w:szCs w:val="20"/>
+        </w:rPr>
+      </w:pPr>
+      <w:r>
+        <w:rPr>
+          <w:rFonts w:asciiTheme="majorHAnsi" w:hAnsiTheme="majorHAnsi"/>
+          <w:sz w:val="20"/>
+          <w:szCs w:val="20"/>
+        </w:rPr>
+        <w:t xml:space="preserve">The top layer of the LAMP is represented by the server-side programming language, typically a scripting language. </w:t>
+      </w:r>
+      <w:r>
+        <w:rPr>
+          <w:rFonts w:asciiTheme="majorHAnsi" w:hAnsiTheme="majorHAnsi"/>
+          <w:sz w:val="20"/>
+          <w:szCs w:val="20"/>
+        </w:rPr>
+        <w:t xml:space="preserve">Released in 1995, </w:t>
+      </w:r>
+      <w:r>
+        <w:rPr>
+          <w:rFonts w:asciiTheme="majorHAnsi" w:hAnsiTheme="majorHAnsi"/>
+          <w:sz w:val="20"/>
+          <w:szCs w:val="20"/>
+        </w:rPr>
+        <w:t>PHP is still by far the most popular and wide-spread choice when it comes to server-side languages – as of March 9, 2013, it is used in</w:t>
+      </w:r>
+      <w:r>
+        <w:rPr>
+          <w:rFonts w:asciiTheme="majorHAnsi" w:hAnsiTheme="majorHAnsi"/>
+          <w:sz w:val="20"/>
+          <w:szCs w:val="20"/>
+        </w:rPr>
+        <w:t xml:space="preserve"> 78.7% of all websites recorded by the W3Techs survey</w:t>
+      </w:r>
+      <w:r>
+        <w:rPr>
+          <w:rStyle w:val="Funotenzeichen"/>
+          <w:rFonts w:asciiTheme="majorHAnsi" w:hAnsiTheme="majorHAnsi"/>
+          <w:sz w:val="20"/>
+          <w:szCs w:val="20"/>
+        </w:rPr>
+        <w:footnoteReference w:id="6"/>
+      </w:r>
+      <w:r>
+        <w:rPr>
+          <w:rFonts w:asciiTheme="majorHAnsi" w:hAnsiTheme="majorHAnsi"/>
+          <w:sz w:val="20"/>
+          <w:szCs w:val="20"/>
+        </w:rPr>
+        <w:t xml:space="preserve"> and is still showing an upwards trend</w:t>
+      </w:r>
+      <w:r>
+        <w:rPr>
+          <w:rStyle w:val="Funotenzeichen"/>
+          <w:rFonts w:asciiTheme="majorHAnsi" w:hAnsiTheme="majorHAnsi"/>
+          <w:sz w:val="20"/>
+          <w:szCs w:val="20"/>
+        </w:rPr>
+        <w:footnoteReference w:id="7"/>
+      </w:r>
+      <w:r>
+        <w:rPr>
+          <w:rFonts w:asciiTheme="majorHAnsi" w:hAnsiTheme="majorHAnsi"/>
+          <w:sz w:val="20"/>
+          <w:szCs w:val="20"/>
+        </w:rPr>
+        <w:t>. PHP's</w:t>
+      </w:r>
+      <w:r>
+        <w:rPr>
+          <w:rFonts w:asciiTheme="majorHAnsi" w:hAnsiTheme="majorHAnsi"/>
+          <w:sz w:val="20"/>
+          <w:szCs w:val="20"/>
+        </w:rPr>
+        <w:t xml:space="preserve"> immense popularity </w:t>
+      </w:r>
+      <w:r>
+        <w:rPr>
+          <w:rFonts w:asciiTheme="majorHAnsi" w:hAnsiTheme="majorHAnsi"/>
+          <w:sz w:val="20"/>
+          <w:szCs w:val="20"/>
+        </w:rPr>
+        <w:t xml:space="preserve">can undoubtedly be seen as an advantage in itself when considering it for a new project – PHP developers are easy to find, </w:t>
+      </w:r>
+      <w:r>
+        <w:rPr>
+          <w:rFonts w:asciiTheme="majorHAnsi" w:hAnsiTheme="majorHAnsi"/>
+          <w:sz w:val="20"/>
+          <w:szCs w:val="20"/>
+        </w:rPr>
+        <w:t>learning the language is relatively straightforward</w:t>
+      </w:r>
+      <w:r>
+        <w:rPr>
+          <w:rFonts w:asciiTheme="majorHAnsi" w:hAnsiTheme="majorHAnsi"/>
+          <w:sz w:val="20"/>
+          <w:szCs w:val="20"/>
+        </w:rPr>
+        <w:t xml:space="preserve"> and a big community of experienced developers offers great support for beginners.</w:t>
+      </w:r>
+      <w:r>
+        <w:rPr>
+          <w:rFonts w:asciiTheme="majorHAnsi" w:hAnsiTheme="majorHAnsi"/>
+          <w:sz w:val="20"/>
+          <w:szCs w:val="20"/>
+        </w:rPr>
+        <w:t xml:space="preserve"> There are countless libraries and extensions available and it is widely supported by other frameworks. </w:t>
+      </w:r>
+      <w:r>
+        <w:rPr>
+          <w:rFonts w:asciiTheme="majorHAnsi" w:hAnsiTheme="majorHAnsi"/>
+          <w:sz w:val="20"/>
+          <w:szCs w:val="20"/>
+        </w:rPr>
+        <w:t xml:space="preserve">It is also highly polarizing. </w:t>
+      </w:r>
+      <w:r>
+        <w:rPr>
+          <w:rFonts w:asciiTheme="majorHAnsi" w:hAnsiTheme="majorHAnsi"/>
+          <w:sz w:val="20"/>
+          <w:szCs w:val="20"/>
+        </w:rPr>
+        <w:t xml:space="preserve">While it is often </w:t>
+      </w:r>
+      <w:r>
+        <w:rPr>
+          <w:rFonts w:asciiTheme="majorHAnsi" w:hAnsiTheme="majorHAnsi"/>
+          <w:sz w:val="20"/>
+          <w:szCs w:val="20"/>
+        </w:rPr>
+        <w:t>sharply criticized by blogging developers</w:t>
+      </w:r>
+      <w:r>
+        <w:rPr>
+          <w:rFonts w:asciiTheme="majorHAnsi" w:hAnsiTheme="majorHAnsi"/>
+          <w:sz w:val="20"/>
+          <w:szCs w:val="20"/>
+        </w:rPr>
+        <w:t xml:space="preserve"> (such as Alex Munroe in his blog post "</w:t>
+      </w:r>
+      <w:r>
+        <w:rPr>
+          <w:rFonts w:asciiTheme="majorHAnsi" w:hAnsiTheme="majorHAnsi"/>
+          <w:sz w:val="20"/>
+          <w:szCs w:val="20"/>
+        </w:rPr>
+        <w:t>PHP: a fractal of bad design</w:t>
+      </w:r>
+      <w:r>
+        <w:rPr>
+          <w:rFonts w:asciiTheme="majorHAnsi" w:hAnsiTheme="majorHAnsi"/>
+          <w:sz w:val="20"/>
+          <w:szCs w:val="20"/>
+        </w:rPr>
+        <w:t>"</w:t>
+      </w:r>
+      <w:r>
+        <w:rPr>
+          <w:rStyle w:val="Funotenzeichen"/>
+          <w:rFonts w:asciiTheme="majorHAnsi" w:hAnsiTheme="majorHAnsi"/>
+          <w:sz w:val="20"/>
+          <w:szCs w:val="20"/>
+        </w:rPr>
+        <w:footnoteReference w:id="8"/>
+      </w:r>
+      <w:r>
+        <w:rPr>
+          <w:rFonts w:asciiTheme="majorHAnsi" w:hAnsiTheme="majorHAnsi"/>
+          <w:sz w:val="20"/>
+          <w:szCs w:val="20"/>
+        </w:rPr>
+        <w:t>)</w:t>
+      </w:r>
+      <w:r>
+        <w:rPr>
+          <w:rFonts w:asciiTheme="majorHAnsi" w:hAnsiTheme="majorHAnsi"/>
+          <w:sz w:val="20"/>
+          <w:szCs w:val="20"/>
+        </w:rPr>
+        <w:t xml:space="preserve"> for being poorly designed</w:t>
+      </w:r>
+      <w:r>
+        <w:rPr>
+          <w:rFonts w:asciiTheme="majorHAnsi" w:hAnsiTheme="majorHAnsi"/>
+          <w:sz w:val="20"/>
+          <w:szCs w:val="20"/>
+        </w:rPr>
+        <w:t xml:space="preserve"> and profoundly inconsistent</w:t>
+      </w:r>
+      <w:r>
+        <w:rPr>
+          <w:rFonts w:asciiTheme="majorHAnsi" w:hAnsiTheme="majorHAnsi"/>
+          <w:sz w:val="20"/>
+          <w:szCs w:val="20"/>
+        </w:rPr>
+        <w:t xml:space="preserve">, </w:t>
+      </w:r>
+      <w:r>
+        <w:rPr>
+          <w:rFonts w:asciiTheme="majorHAnsi" w:hAnsiTheme="majorHAnsi"/>
+          <w:sz w:val="20"/>
+          <w:szCs w:val="20"/>
+        </w:rPr>
+        <w:t xml:space="preserve">many </w:t>
+      </w:r>
+      <w:r>
+        <w:rPr>
+          <w:rFonts w:asciiTheme="majorHAnsi" w:hAnsiTheme="majorHAnsi"/>
+          <w:sz w:val="20"/>
+          <w:szCs w:val="20"/>
+        </w:rPr>
+        <w:t>others</w:t>
+      </w:r>
+      <w:r>
+        <w:rPr>
+          <w:rFonts w:asciiTheme="majorHAnsi" w:hAnsiTheme="majorHAnsi"/>
+          <w:sz w:val="20"/>
+          <w:szCs w:val="20"/>
+        </w:rPr>
+        <w:t xml:space="preserve"> (such as </w:t>
+      </w:r>
+      <w:hyperlink r:id="rId8" w:history="1">
+        <w:r>
+          <w:rPr>
+            <w:rFonts w:asciiTheme="majorHAnsi" w:hAnsiTheme="majorHAnsi"/>
+            <w:sz w:val="20"/>
+            <w:szCs w:val="20"/>
+          </w:rPr>
+          <w:t>Fabien Potenci</w:t>
+        </w:r>
+        <w:r>
+          <w:rPr>
+            <w:rFonts w:asciiTheme="majorHAnsi" w:hAnsiTheme="majorHAnsi"/>
+            <w:sz w:val="20"/>
+            <w:szCs w:val="20"/>
+          </w:rPr>
+          <w:t>e</w:t>
+        </w:r>
+        <w:r>
+          <w:rPr>
+            <w:rFonts w:asciiTheme="majorHAnsi" w:hAnsiTheme="majorHAnsi"/>
+            <w:sz w:val="20"/>
+            <w:szCs w:val="20"/>
+          </w:rPr>
+          <w:t>r</w:t>
+        </w:r>
+      </w:hyperlink>
+      <w:r>
+        <w:rPr>
+          <w:rFonts w:asciiTheme="majorHAnsi" w:hAnsiTheme="majorHAnsi"/>
+          <w:sz w:val="20"/>
+          <w:szCs w:val="20"/>
+        </w:rPr>
+        <w:t xml:space="preserve"> in his blog post "</w:t>
+      </w:r>
+      <w:r>
+        <w:rPr>
+          <w:rFonts w:asciiTheme="majorHAnsi" w:hAnsiTheme="majorHAnsi"/>
+          <w:sz w:val="20"/>
+          <w:szCs w:val="20"/>
+        </w:rPr>
+        <w:t>PHP is much better than you think</w:t>
+      </w:r>
+      <w:r>
+        <w:rPr>
+          <w:rFonts w:asciiTheme="majorHAnsi" w:hAnsiTheme="majorHAnsi"/>
+          <w:sz w:val="20"/>
+          <w:szCs w:val="20"/>
+        </w:rPr>
+        <w:t>"</w:t>
+      </w:r>
+      <w:r>
+        <w:rPr>
+          <w:rStyle w:val="Funotenzeichen"/>
+          <w:rFonts w:asciiTheme="majorHAnsi" w:hAnsiTheme="majorHAnsi"/>
+          <w:sz w:val="20"/>
+          <w:szCs w:val="20"/>
+        </w:rPr>
+        <w:footnoteReference w:id="9"/>
+      </w:r>
+      <w:r>
+        <w:rPr>
+          <w:rFonts w:asciiTheme="majorHAnsi" w:hAnsiTheme="majorHAnsi"/>
+          <w:sz w:val="20"/>
+          <w:szCs w:val="20"/>
+        </w:rPr>
+        <w:t>)</w:t>
+      </w:r>
+      <w:r>
+        <w:rPr>
+          <w:rFonts w:asciiTheme="majorHAnsi" w:hAnsiTheme="majorHAnsi"/>
+          <w:sz w:val="20"/>
+          <w:szCs w:val="20"/>
+        </w:rPr>
+        <w:t xml:space="preserve"> argue </w:t>
+      </w:r>
+      <w:r>
+        <w:rPr>
+          <w:rFonts w:asciiTheme="majorHAnsi" w:hAnsiTheme="majorHAnsi"/>
+          <w:sz w:val="20"/>
+          <w:szCs w:val="20"/>
+        </w:rPr>
+        <w:t>that while it may not be the most perfect language in the world, it has come a long way in the past few years</w:t>
+      </w:r>
+      <w:r>
+        <w:rPr>
+          <w:rFonts w:asciiTheme="majorHAnsi" w:hAnsiTheme="majorHAnsi"/>
+          <w:sz w:val="20"/>
+          <w:szCs w:val="20"/>
+        </w:rPr>
+        <w:t xml:space="preserve"> and evolved into a mature language that offers full support for OOP, is highly flexible and convenient to write.</w:t>
+      </w:r>
+    </w:p>
+    <w:p>
+      <w:pPr>
+        <w:tabs>
+          <w:tab w:val="left" w:pos="2127"/>
+        </w:tabs>
+        <w:spacing w:line="360" w:lineRule="auto"/>
+        <w:jc w:val="both"/>
+        <w:rPr>
+          <w:rFonts w:asciiTheme="majorHAnsi" w:hAnsiTheme="majorHAnsi"/>
+          <w:sz w:val="20"/>
+          <w:szCs w:val="20"/>
+        </w:rPr>
+      </w:pPr>
+      <w:r>
+        <w:rPr>
+          <w:rFonts w:asciiTheme="majorHAnsi" w:hAnsiTheme="majorHAnsi"/>
+          <w:sz w:val="20"/>
+          <w:szCs w:val="20"/>
+        </w:rPr>
+        <w:t>Some alternatives to using PHP as the server-side programming language are Perl, P</w:t>
+      </w:r>
+      <w:r>
+        <w:rPr>
+          <w:rFonts w:asciiTheme="majorHAnsi" w:hAnsiTheme="majorHAnsi"/>
+          <w:sz w:val="20"/>
+          <w:szCs w:val="20"/>
+        </w:rPr>
+        <w:t>ython and Ruby. While Perl has shown a steady decline in popularity over the past decade (as indicated by a Google Trends query comparing the web search interest of keywords "Perl", "Python" and "Ruby"</w:t>
+      </w:r>
+      <w:r>
+        <w:rPr>
+          <w:rStyle w:val="Funotenzeichen"/>
+          <w:rFonts w:asciiTheme="majorHAnsi" w:hAnsiTheme="majorHAnsi"/>
+          <w:sz w:val="20"/>
+          <w:szCs w:val="20"/>
+        </w:rPr>
+        <w:footnoteReference w:id="10"/>
+      </w:r>
+      <w:r>
+        <w:rPr>
+          <w:rFonts w:asciiTheme="majorHAnsi" w:hAnsiTheme="majorHAnsi"/>
+          <w:sz w:val="20"/>
+          <w:szCs w:val="20"/>
+        </w:rPr>
+        <w:t>)</w:t>
+      </w:r>
+      <w:r>
+        <w:rPr>
+          <w:rFonts w:asciiTheme="majorHAnsi" w:hAnsiTheme="majorHAnsi"/>
+          <w:sz w:val="20"/>
+          <w:szCs w:val="20"/>
+        </w:rPr>
+        <w:t xml:space="preserve"> it might still be a viable option where high flexibility is a key </w:t>
+      </w:r>
+      <w:r>
+        <w:rPr>
+          <w:rFonts w:asciiTheme="majorHAnsi" w:hAnsiTheme="majorHAnsi"/>
+          <w:sz w:val="20"/>
+          <w:szCs w:val="20"/>
+        </w:rPr>
+        <w:t>concern. Perl 6, a complete redesign of the Perl language</w:t>
+      </w:r>
+      <w:r>
+        <w:rPr>
+          <w:rFonts w:asciiTheme="majorHAnsi" w:hAnsiTheme="majorHAnsi"/>
+          <w:sz w:val="20"/>
+          <w:szCs w:val="20"/>
+        </w:rPr>
+        <w:t>,</w:t>
+      </w:r>
+      <w:r>
+        <w:rPr>
+          <w:rFonts w:asciiTheme="majorHAnsi" w:hAnsiTheme="majorHAnsi"/>
+          <w:sz w:val="20"/>
+          <w:szCs w:val="20"/>
+        </w:rPr>
+        <w:t xml:space="preserve"> is currently under development and might have the potential of reviving Perl to a comeback.</w:t>
+      </w:r>
+    </w:p>
+    <w:p>
+      <w:pPr>
+        <w:tabs>
+          <w:tab w:val="left" w:pos="2127"/>
+        </w:tabs>
+        <w:spacing w:line="360" w:lineRule="auto"/>
+        <w:jc w:val="both"/>
+        <w:rPr>
+          <w:rFonts w:asciiTheme="majorHAnsi" w:hAnsiTheme="majorHAnsi"/>
+          <w:sz w:val="20"/>
+          <w:szCs w:val="20"/>
+        </w:rPr>
+      </w:pPr>
+      <w:r>
+        <w:rPr>
+          <w:rFonts w:asciiTheme="majorHAnsi" w:hAnsiTheme="majorHAnsi"/>
+          <w:sz w:val="20"/>
+          <w:szCs w:val="20"/>
+        </w:rPr>
+        <w:t xml:space="preserve">Python, released in 1991, </w:t>
+      </w:r>
+      <w:r>
+        <w:rPr>
+          <w:rFonts w:asciiTheme="majorHAnsi" w:hAnsiTheme="majorHAnsi"/>
+          <w:sz w:val="20"/>
+          <w:szCs w:val="20"/>
+        </w:rPr>
+        <w:t>is widel</w:t>
+      </w:r>
+      <w:r>
+        <w:rPr>
+          <w:rFonts w:asciiTheme="majorHAnsi" w:hAnsiTheme="majorHAnsi"/>
+          <w:sz w:val="20"/>
+          <w:szCs w:val="20"/>
+        </w:rPr>
+        <w:t xml:space="preserve">y appreciated for its elegance </w:t>
+      </w:r>
+      <w:r>
+        <w:rPr>
+          <w:rFonts w:asciiTheme="majorHAnsi" w:hAnsiTheme="majorHAnsi"/>
+          <w:sz w:val="20"/>
+          <w:szCs w:val="20"/>
+        </w:rPr>
+        <w:t>and readability.</w:t>
+      </w:r>
+      <w:r>
+        <w:rPr>
+          <w:rFonts w:asciiTheme="majorHAnsi" w:hAnsiTheme="majorHAnsi"/>
+          <w:sz w:val="20"/>
+          <w:szCs w:val="20"/>
+        </w:rPr>
+        <w:t xml:space="preserve"> </w:t>
+      </w:r>
+      <w:r>
+        <w:rPr>
+          <w:rFonts w:asciiTheme="majorHAnsi" w:hAnsiTheme="majorHAnsi"/>
+          <w:sz w:val="20"/>
+          <w:szCs w:val="20"/>
+        </w:rPr>
+        <w:t xml:space="preserve">It is a powerful yet </w:t>
+      </w:r>
+      <w:r>
+        <w:rPr>
+          <w:rFonts w:asciiTheme="majorHAnsi" w:hAnsiTheme="majorHAnsi"/>
+          <w:sz w:val="20"/>
+          <w:szCs w:val="20"/>
+        </w:rPr>
+        <w:t>simple language that, in spite of its relatively small</w:t>
+      </w:r>
+      <w:r>
+        <w:rPr>
+          <w:rFonts w:asciiTheme="majorHAnsi" w:hAnsiTheme="majorHAnsi"/>
+          <w:sz w:val="20"/>
+          <w:szCs w:val="20"/>
+        </w:rPr>
+        <w:t xml:space="preserve"> market share </w:t>
+      </w:r>
+      <w:r>
+        <w:rPr>
+          <w:rFonts w:asciiTheme="majorHAnsi" w:hAnsiTheme="majorHAnsi"/>
+          <w:sz w:val="20"/>
+          <w:szCs w:val="20"/>
+        </w:rPr>
+        <w:t>(0,2% of the websites recorded on March 9, 2012 by W3Tech</w:t>
+      </w:r>
+      <w:r>
+        <w:rPr>
+          <w:rStyle w:val="Funotenzeichen"/>
+          <w:rFonts w:asciiTheme="majorHAnsi" w:hAnsiTheme="majorHAnsi"/>
+          <w:sz w:val="20"/>
+          <w:szCs w:val="20"/>
+        </w:rPr>
+        <w:footnoteReference w:id="11"/>
+      </w:r>
+      <w:r>
+        <w:rPr>
+          <w:rFonts w:asciiTheme="majorHAnsi" w:hAnsiTheme="majorHAnsi"/>
+          <w:sz w:val="20"/>
+          <w:szCs w:val="20"/>
+        </w:rPr>
+        <w:t>)</w:t>
+      </w:r>
+      <w:r>
+        <w:rPr>
+          <w:rFonts w:asciiTheme="majorHAnsi" w:hAnsiTheme="majorHAnsi"/>
+          <w:sz w:val="20"/>
+          <w:szCs w:val="20"/>
+        </w:rPr>
+        <w:t xml:space="preserve">, still remains a viable </w:t>
+      </w:r>
+      <w:r>
+        <w:rPr>
+          <w:rFonts w:asciiTheme="majorHAnsi" w:hAnsiTheme="majorHAnsi"/>
+          <w:sz w:val="20"/>
+          <w:szCs w:val="20"/>
+        </w:rPr>
+        <w:t>option for web an</w:t>
+      </w:r>
+      <w:r>
+        <w:rPr>
+          <w:rFonts w:asciiTheme="majorHAnsi" w:hAnsiTheme="majorHAnsi"/>
+          <w:sz w:val="20"/>
+          <w:szCs w:val="20"/>
+        </w:rPr>
+        <w:t xml:space="preserve">d mobile development. </w:t>
+      </w:r>
+      <w:r>
+        <w:rPr>
+          <w:rFonts w:asciiTheme="majorHAnsi" w:hAnsiTheme="majorHAnsi"/>
+          <w:sz w:val="20"/>
+          <w:szCs w:val="20"/>
+        </w:rPr>
+        <w:t>The most commonly used web framework for Python is Django. Labeling itself the "web framework for perfectionists with deadlines"</w:t>
+      </w:r>
+      <w:r>
+        <w:rPr>
+          <w:rStyle w:val="Funotenzeichen"/>
+          <w:rFonts w:asciiTheme="majorHAnsi" w:hAnsiTheme="majorHAnsi"/>
+          <w:sz w:val="20"/>
+          <w:szCs w:val="20"/>
+        </w:rPr>
+        <w:footnoteReference w:id="12"/>
+      </w:r>
+      <w:r>
+        <w:rPr>
+          <w:rFonts w:asciiTheme="majorHAnsi" w:hAnsiTheme="majorHAnsi"/>
+          <w:sz w:val="20"/>
+          <w:szCs w:val="20"/>
+        </w:rPr>
+        <w:t xml:space="preserve">, Django is designed to enforce clean design patterns and make developers produce well-organized, reusable code. </w:t>
+      </w:r>
+      <w:r>
+        <w:rPr>
+          <w:rFonts w:asciiTheme="majorHAnsi" w:hAnsiTheme="majorHAnsi"/>
+          <w:sz w:val="20"/>
+          <w:szCs w:val="20"/>
+        </w:rPr>
+        <w:t>Django</w:t>
+      </w:r>
+      <w:r>
+        <w:rPr>
+          <w:rFonts w:asciiTheme="majorHAnsi" w:hAnsiTheme="majorHAnsi"/>
+          <w:sz w:val="20"/>
+          <w:szCs w:val="20"/>
+        </w:rPr>
+        <w:t xml:space="preserve"> is used in popular websites </w:t>
+      </w:r>
+      <w:r>
+        <w:rPr>
+          <w:rFonts w:asciiTheme="majorHAnsi" w:hAnsiTheme="majorHAnsi"/>
+          <w:sz w:val="20"/>
+          <w:szCs w:val="20"/>
+        </w:rPr>
+        <w:t xml:space="preserve">such as Pinterest and Instagram </w:t>
+      </w:r>
+      <w:r>
+        <w:rPr>
+          <w:rFonts w:asciiTheme="majorHAnsi" w:hAnsiTheme="majorHAnsi"/>
+          <w:sz w:val="20"/>
+          <w:szCs w:val="20"/>
+        </w:rPr>
+        <w:t>and also serves as the underlying framework of many mobile apps, web-based and native alike. In the latter case, Django would typically be combined with a RESTful API and serve responses in a format like JSON or XML.</w:t>
+      </w:r>
+      <w:r>
+        <w:rPr>
+          <w:rFonts w:asciiTheme="majorHAnsi" w:hAnsiTheme="majorHAnsi"/>
+          <w:sz w:val="20"/>
+          <w:szCs w:val="20"/>
+        </w:rPr>
+        <w:t xml:space="preserve"> </w:t>
+      </w:r>
+    </w:p>
+    <w:p>
+      <w:pPr>
+        <w:tabs>
+          <w:tab w:val="left" w:pos="2127"/>
+        </w:tabs>
+        <w:spacing w:line="360" w:lineRule="auto"/>
+        <w:jc w:val="both"/>
+        <w:rPr>
+          <w:rFonts w:asciiTheme="majorHAnsi" w:hAnsiTheme="majorHAnsi"/>
+          <w:sz w:val="20"/>
+          <w:szCs w:val="20"/>
+        </w:rPr>
+      </w:pPr>
+      <w:r>
+        <w:rPr>
+          <w:rFonts w:asciiTheme="majorHAnsi" w:hAnsiTheme="majorHAnsi"/>
+          <w:sz w:val="20"/>
+          <w:szCs w:val="20"/>
+        </w:rPr>
+        <w:t>Another increasingly popular</w:t>
+      </w:r>
+      <w:r>
+        <w:rPr>
+          <w:rFonts w:asciiTheme="majorHAnsi" w:hAnsiTheme="majorHAnsi"/>
+          <w:sz w:val="20"/>
+          <w:szCs w:val="20"/>
+        </w:rPr>
+        <w:t xml:space="preserve"> </w:t>
+      </w:r>
+      <w:r>
+        <w:rPr>
+          <w:rFonts w:asciiTheme="majorHAnsi" w:hAnsiTheme="majorHAnsi"/>
+          <w:sz w:val="20"/>
+          <w:szCs w:val="20"/>
+        </w:rPr>
+        <w:t>solution is Ruby in combination with the Rails framework. It has drawn a lot of attention especially in the start-up world, where agile development methods and fast-changing requirements benefit from a flexible language that enables fast production of res</w:t>
+      </w:r>
+      <w:r>
+        <w:rPr>
+          <w:rFonts w:asciiTheme="majorHAnsi" w:hAnsiTheme="majorHAnsi"/>
+          <w:sz w:val="20"/>
+          <w:szCs w:val="20"/>
+        </w:rPr>
+        <w:t xml:space="preserve">ults and iterative approaches. Though Ruby is significantly slower its direct competitors PHP and Python, </w:t>
+      </w:r>
+      <w:r>
+        <w:rPr>
+          <w:rFonts w:asciiTheme="majorHAnsi" w:hAnsiTheme="majorHAnsi"/>
+          <w:sz w:val="20"/>
+          <w:szCs w:val="20"/>
+        </w:rPr>
+        <w:t>Ruby on Rail</w:t>
+      </w:r>
+      <w:r>
+        <w:rPr>
+          <w:rFonts w:asciiTheme="majorHAnsi" w:hAnsiTheme="majorHAnsi"/>
+          <w:sz w:val="20"/>
+          <w:szCs w:val="20"/>
+        </w:rPr>
+        <w:t xml:space="preserve">s seeing </w:t>
+      </w:r>
+      <w:r>
+        <w:rPr>
+          <w:rFonts w:asciiTheme="majorHAnsi" w:hAnsiTheme="majorHAnsi"/>
+          <w:sz w:val="20"/>
+          <w:szCs w:val="20"/>
+        </w:rPr>
+        <w:t xml:space="preserve">vast </w:t>
+      </w:r>
+      <w:r>
+        <w:rPr>
+          <w:rFonts w:asciiTheme="majorHAnsi" w:hAnsiTheme="majorHAnsi"/>
+          <w:sz w:val="20"/>
+          <w:szCs w:val="20"/>
+        </w:rPr>
+        <w:t xml:space="preserve">growth in popularity </w:t>
+      </w:r>
+      <w:r>
+        <w:rPr>
+          <w:rFonts w:asciiTheme="majorHAnsi" w:hAnsiTheme="majorHAnsi"/>
+          <w:sz w:val="20"/>
+          <w:szCs w:val="20"/>
+        </w:rPr>
+        <w:t xml:space="preserve">as a framework </w:t>
+      </w:r>
+      <w:r>
+        <w:rPr>
+          <w:rFonts w:asciiTheme="majorHAnsi" w:hAnsiTheme="majorHAnsi"/>
+          <w:sz w:val="20"/>
+          <w:szCs w:val="20"/>
+        </w:rPr>
+        <w:t>for web</w:t>
+      </w:r>
+      <w:r>
+        <w:rPr>
+          <w:rFonts w:asciiTheme="majorHAnsi" w:hAnsiTheme="majorHAnsi"/>
+          <w:sz w:val="20"/>
+          <w:szCs w:val="20"/>
+        </w:rPr>
+        <w:t>sites</w:t>
+      </w:r>
+      <w:r>
+        <w:rPr>
+          <w:rFonts w:asciiTheme="majorHAnsi" w:hAnsiTheme="majorHAnsi"/>
+          <w:sz w:val="20"/>
+          <w:szCs w:val="20"/>
+        </w:rPr>
+        <w:t xml:space="preserve"> and </w:t>
+      </w:r>
+      <w:r>
+        <w:rPr>
+          <w:rFonts w:asciiTheme="majorHAnsi" w:hAnsiTheme="majorHAnsi"/>
+          <w:sz w:val="20"/>
+          <w:szCs w:val="20"/>
+        </w:rPr>
+        <w:t xml:space="preserve">mobile apps. It is used by platforms such as Hulu and GitHub. In January 2013, Rails </w:t>
+      </w:r>
+      <w:r>
+        <w:rPr>
+          <w:rFonts w:asciiTheme="majorHAnsi" w:hAnsiTheme="majorHAnsi"/>
+          <w:sz w:val="20"/>
+          <w:szCs w:val="20"/>
+        </w:rPr>
+        <w:t>released</w:t>
+      </w:r>
+      <w:r>
+        <w:rPr>
+          <w:rFonts w:asciiTheme="majorHAnsi" w:hAnsiTheme="majorHAnsi"/>
+          <w:sz w:val="20"/>
+          <w:szCs w:val="20"/>
+        </w:rPr>
+        <w:t xml:space="preserve"> three</w:t>
+      </w:r>
+      <w:r>
+        <w:rPr>
+          <w:rFonts w:asciiTheme="majorHAnsi" w:hAnsiTheme="majorHAnsi"/>
+          <w:sz w:val="20"/>
+          <w:szCs w:val="20"/>
+        </w:rPr>
+        <w:t xml:space="preserve"> urgent</w:t>
+      </w:r>
+      <w:r>
+        <w:rPr>
+          <w:rFonts w:asciiTheme="majorHAnsi" w:hAnsiTheme="majorHAnsi"/>
+          <w:sz w:val="20"/>
+          <w:szCs w:val="20"/>
+        </w:rPr>
+        <w:t xml:space="preserve"> updates due to the discovery of highly critical vulnerabilities, putting </w:t>
+      </w:r>
+      <w:r>
+        <w:rPr>
+          <w:rFonts w:asciiTheme="majorHAnsi" w:hAnsiTheme="majorHAnsi"/>
+          <w:sz w:val="20"/>
+          <w:szCs w:val="20"/>
+        </w:rPr>
+        <w:t>240,000 websites at risk. It remains to be seen whether those recent discoveries of security threats will cause the framework to lose some of its popularity.</w:t>
+      </w:r>
+      <w:bookmarkStart w:id="0" w:name="_GoBack"/>
+      <w:bookmarkEnd w:id="0"/>
     </w:p>
     <w:sectPr>
       <w:pgSz w:w="11900" w:h="16840"/>
@@ -4162,6 +5518,234 @@
           <w:szCs w:val="16"/>
         </w:rPr>
         <w:t>TaskRabbit info graphic - https://www.taskrabbit.com/core/assets/press/TaskRabbit_Infographic.pdf</w:t>
+      </w:r>
+    </w:p>
+  </w:footnote>
+  <w:footnote w:id="5">
+    <w:p>
+      <w:pPr>
+        <w:pStyle w:val="Funotentext"/>
+        <w:rPr>
+          <w:rFonts w:asciiTheme="majorHAnsi" w:hAnsiTheme="majorHAnsi"/>
+          <w:sz w:val="16"/>
+          <w:szCs w:val="16"/>
+        </w:rPr>
+      </w:pPr>
+      <w:r>
+        <w:rPr>
+          <w:rStyle w:val="Funotenzeichen"/>
+        </w:rPr>
+        <w:footnoteRef/>
+      </w:r>
+      <w:r>
+        <w:t xml:space="preserve"> </w:t>
+      </w:r>
+      <w:r>
+        <w:rPr>
+          <w:rFonts w:asciiTheme="majorHAnsi" w:hAnsiTheme="majorHAnsi"/>
+          <w:sz w:val="16"/>
+          <w:szCs w:val="16"/>
+        </w:rPr>
+        <w:t>http://w3techs.com/technologies/overview/web_server/all</w:t>
+      </w:r>
+    </w:p>
+  </w:footnote>
+  <w:footnote w:id="6">
+    <w:p>
+      <w:pPr>
+        <w:pStyle w:val="Funotentext"/>
+        <w:rPr>
+          <w:lang w:val="en-US"/>
+        </w:rPr>
+      </w:pPr>
+      <w:r>
+        <w:rPr>
+          <w:rStyle w:val="Funotenzeichen"/>
+        </w:rPr>
+        <w:footnoteRef/>
+      </w:r>
+      <w:r>
+        <w:t xml:space="preserve"> </w:t>
+      </w:r>
+      <w:r>
+        <w:rPr>
+          <w:rFonts w:asciiTheme="majorHAnsi" w:hAnsiTheme="majorHAnsi"/>
+          <w:sz w:val="16"/>
+          <w:szCs w:val="16"/>
+        </w:rPr>
+        <w:t>http://w3techs.com/technologies/overview/programming_language/all</w:t>
+      </w:r>
+    </w:p>
+  </w:footnote>
+  <w:footnote w:id="7">
+    <w:p>
+      <w:pPr>
+        <w:pStyle w:val="Funotentext"/>
+        <w:rPr>
+          <w:rFonts w:asciiTheme="majorHAnsi" w:hAnsiTheme="majorHAnsi"/>
+          <w:sz w:val="16"/>
+          <w:szCs w:val="16"/>
+        </w:rPr>
+      </w:pPr>
+      <w:r>
+        <w:rPr>
+          <w:rStyle w:val="Funotenzeichen"/>
+        </w:rPr>
+        <w:footnoteRef/>
+      </w:r>
+      <w:r>
+        <w:t xml:space="preserve"> </w:t>
+      </w:r>
+      <w:r>
+        <w:rPr>
+          <w:rFonts w:asciiTheme="majorHAnsi" w:hAnsiTheme="majorHAnsi"/>
+          <w:sz w:val="16"/>
+          <w:szCs w:val="16"/>
+        </w:rPr>
+        <w:t>http://w3techs.com/technologies/history_overview/programming_language/ms/y</w:t>
+      </w:r>
+    </w:p>
+  </w:footnote>
+  <w:footnote w:id="8">
+    <w:p>
+      <w:pPr>
+        <w:pStyle w:val="Funotentext"/>
+        <w:rPr>
+          <w:rFonts w:asciiTheme="majorHAnsi" w:hAnsiTheme="majorHAnsi"/>
+          <w:sz w:val="16"/>
+          <w:szCs w:val="16"/>
+        </w:rPr>
+      </w:pPr>
+      <w:r>
+        <w:rPr>
+          <w:rStyle w:val="Funotenzeichen"/>
+        </w:rPr>
+        <w:footnoteRef/>
+      </w:r>
+      <w:r>
+        <w:t xml:space="preserve"> </w:t>
+      </w:r>
+      <w:r>
+        <w:rPr>
+          <w:rFonts w:asciiTheme="majorHAnsi" w:hAnsiTheme="majorHAnsi"/>
+          <w:sz w:val="16"/>
+          <w:szCs w:val="16"/>
+        </w:rPr>
+        <w:t>http://me.veekun.com/blog/2012/04/09/php-a-fractal-of-bad-design/</w:t>
+      </w:r>
+    </w:p>
+  </w:footnote>
+  <w:footnote w:id="9">
+    <w:p>
+      <w:pPr>
+        <w:pStyle w:val="Funotentext"/>
+        <w:rPr>
+          <w:rFonts w:asciiTheme="majorHAnsi" w:hAnsiTheme="majorHAnsi"/>
+          <w:sz w:val="16"/>
+          <w:szCs w:val="16"/>
+        </w:rPr>
+      </w:pPr>
+      <w:r>
+        <w:rPr>
+          <w:rStyle w:val="Funotenzeichen"/>
+        </w:rPr>
+        <w:footnoteRef/>
+      </w:r>
+      <w:r>
+        <w:t xml:space="preserve"> </w:t>
+      </w:r>
+      <w:r>
+        <w:rPr>
+          <w:rFonts w:asciiTheme="majorHAnsi" w:hAnsiTheme="majorHAnsi"/>
+          <w:sz w:val="16"/>
+          <w:szCs w:val="16"/>
+        </w:rPr>
+        <w:t>http://fabien.potencier.org/article/64/php-is-much-better-than-you-think</w:t>
+      </w:r>
+    </w:p>
+  </w:footnote>
+  <w:footnote w:id="10">
+    <w:p>
+      <w:pPr>
+        <w:pStyle w:val="Funotentext"/>
+        <w:rPr>
+          <w:rFonts w:asciiTheme="majorHAnsi" w:hAnsiTheme="majorHAnsi"/>
+          <w:sz w:val="16"/>
+          <w:szCs w:val="16"/>
+        </w:rPr>
+      </w:pPr>
+      <w:r>
+        <w:rPr>
+          <w:rStyle w:val="Funotenzeichen"/>
+        </w:rPr>
+        <w:footnoteRef/>
+      </w:r>
+      <w:r>
+        <w:t xml:space="preserve"> </w:t>
+      </w:r>
+      <w:r>
+        <w:rPr>
+          <w:rFonts w:asciiTheme="majorHAnsi" w:hAnsiTheme="majorHAnsi"/>
+          <w:sz w:val="16"/>
+          <w:szCs w:val="16"/>
+        </w:rPr>
+        <w:t>http://www.google.com/trends/explore#q=perl,python,ruby</w:t>
+      </w:r>
+    </w:p>
+  </w:footnote>
+  <w:footnote w:id="11">
+    <w:p>
+      <w:pPr>
+        <w:pStyle w:val="Funotentext"/>
+        <w:rPr>
+          <w:lang w:val="en-US"/>
+        </w:rPr>
+      </w:pPr>
+      <w:r>
+        <w:rPr>
+          <w:rStyle w:val="Funotenzeichen"/>
+        </w:rPr>
+        <w:footnoteRef/>
+      </w:r>
+      <w:r>
+        <w:t xml:space="preserve"> </w:t>
+      </w:r>
+      <w:r>
+        <w:rPr>
+          <w:rFonts w:asciiTheme="majorHAnsi" w:hAnsiTheme="majorHAnsi"/>
+          <w:sz w:val="16"/>
+          <w:szCs w:val="16"/>
+        </w:rPr>
+        <w:t>http://w3techs.com/technologies/overview/programming_language/all</w:t>
+      </w:r>
+    </w:p>
+  </w:footnote>
+  <w:footnote w:id="12">
+    <w:p>
+      <w:pPr>
+        <w:pStyle w:val="Funotentext"/>
+        <w:rPr>
+          <w:rFonts w:asciiTheme="majorHAnsi" w:hAnsiTheme="majorHAnsi"/>
+          <w:sz w:val="16"/>
+          <w:szCs w:val="16"/>
+        </w:rPr>
+      </w:pPr>
+      <w:r>
+        <w:rPr>
+          <w:rStyle w:val="Funotenzeichen"/>
+        </w:rPr>
+        <w:footnoteRef/>
+      </w:r>
+      <w:r>
+        <w:t xml:space="preserve"> </w:t>
+      </w:r>
+      <w:r>
+        <w:rPr>
+          <w:rFonts w:asciiTheme="majorHAnsi" w:hAnsiTheme="majorHAnsi"/>
+          <w:sz w:val="16"/>
+          <w:szCs w:val="16"/>
+        </w:rPr>
+        <w:t>https://www.djangoproject.com/</w:t>
       </w:r>
     </w:p>
   </w:footnote>

</xml_diff>

<commit_message>
asp.net, backend as a service
</commit_message>
<xml_diff>
--- a/current.docx
+++ b/current.docx
@@ -1134,6 +1134,7 @@
           <w:rFonts w:asciiTheme="majorHAnsi" w:hAnsiTheme="majorHAnsi"/>
           <w:sz w:val="20"/>
         </w:rPr>
+        <w:lastRenderedPageBreak/>
         <w:t xml:space="preserve">With technology evolving, many LETSystems have made use of the new possibilites in one way or the other. While most of them at least have a website providing some basic information, only few have fully adapted to the </w:t>
       </w:r>
       <w:r>
@@ -1591,6 +1592,7 @@
         <w:rPr>
           <w:rFonts w:asciiTheme="majorHAnsi" w:hAnsiTheme="majorHAnsi"/>
         </w:rPr>
+        <w:lastRenderedPageBreak/>
         <w:t>Case studies</w:t>
       </w:r>
     </w:p>
@@ -2171,6 +2173,7 @@
           <w:sz w:val="20"/>
           <w:szCs w:val="20"/>
         </w:rPr>
+        <w:lastRenderedPageBreak/>
         <w:t>Community Exchange System</w:t>
       </w:r>
     </w:p>
@@ -2511,6 +2514,7 @@
           <w:sz w:val="20"/>
           <w:szCs w:val="20"/>
         </w:rPr>
+        <w:lastRenderedPageBreak/>
         <w:t>TaskRabbit</w:t>
       </w:r>
     </w:p>
@@ -3022,6 +3026,7 @@
         <w:rPr>
           <w:rFonts w:asciiTheme="majorHAnsi" w:hAnsiTheme="majorHAnsi"/>
         </w:rPr>
+        <w:lastRenderedPageBreak/>
         <w:t>Available Technical Solutions</w:t>
       </w:r>
     </w:p>
@@ -3050,68 +3055,46 @@
           <w:sz w:val="20"/>
           <w:szCs w:val="20"/>
         </w:rPr>
-        <w:t>Back-end architectures</w:t>
-      </w:r>
-    </w:p>
-    <w:p>
-      <w:pPr>
-        <w:spacing w:line="360" w:lineRule="auto"/>
-        <w:jc w:val="both"/>
-        <w:rPr>
-          <w:rFonts w:asciiTheme="majorHAnsi" w:hAnsiTheme="majorHAnsi"/>
-          <w:sz w:val="20"/>
-          <w:szCs w:val="20"/>
-        </w:rPr>
-      </w:pPr>
-    </w:p>
-    <w:p>
-      <w:pPr>
-        <w:spacing w:line="360" w:lineRule="auto"/>
-        <w:jc w:val="both"/>
-        <w:rPr>
-          <w:rFonts w:asciiTheme="majorHAnsi" w:hAnsiTheme="majorHAnsi"/>
-          <w:sz w:val="20"/>
-          <w:szCs w:val="20"/>
-        </w:rPr>
-      </w:pPr>
-      <w:r>
-        <w:rPr>
-          <w:rFonts w:asciiTheme="majorHAnsi" w:hAnsiTheme="majorHAnsi"/>
-          <w:sz w:val="20"/>
-          <w:szCs w:val="20"/>
-        </w:rPr>
-        <w:t xml:space="preserve">Popular </w:t>
-      </w:r>
-      <w:r>
-        <w:rPr>
-          <w:rFonts w:asciiTheme="majorHAnsi" w:hAnsiTheme="majorHAnsi"/>
-          <w:sz w:val="20"/>
-          <w:szCs w:val="20"/>
-        </w:rPr>
-        <w:t>frameworks</w:t>
-      </w:r>
-    </w:p>
-    <w:p>
-      <w:pPr>
-        <w:spacing w:line="360" w:lineRule="auto"/>
-        <w:jc w:val="both"/>
-        <w:rPr>
-          <w:rFonts w:asciiTheme="majorHAnsi" w:hAnsiTheme="majorHAnsi"/>
-          <w:sz w:val="20"/>
-          <w:szCs w:val="20"/>
-        </w:rPr>
-      </w:pPr>
-    </w:p>
-    <w:p>
-      <w:pPr>
-        <w:spacing w:line="360" w:lineRule="auto"/>
-        <w:jc w:val="both"/>
-        <w:rPr>
-          <w:rFonts w:asciiTheme="majorHAnsi" w:hAnsiTheme="majorHAnsi"/>
-          <w:sz w:val="20"/>
-          <w:szCs w:val="20"/>
-        </w:rPr>
-      </w:pPr>
+        <w:t xml:space="preserve">Back-end </w:t>
+      </w:r>
+      <w:r>
+        <w:rPr>
+          <w:rFonts w:asciiTheme="majorHAnsi" w:hAnsiTheme="majorHAnsi"/>
+          <w:sz w:val="20"/>
+          <w:szCs w:val="20"/>
+        </w:rPr>
+        <w:t>technologies</w:t>
+      </w:r>
+    </w:p>
+    <w:p>
+      <w:pPr>
+        <w:spacing w:line="360" w:lineRule="auto"/>
+        <w:jc w:val="both"/>
+        <w:rPr>
+          <w:rFonts w:asciiTheme="majorHAnsi" w:hAnsiTheme="majorHAnsi"/>
+          <w:sz w:val="20"/>
+          <w:szCs w:val="20"/>
+        </w:rPr>
+      </w:pPr>
+    </w:p>
+    <w:p>
+      <w:pPr>
+        <w:spacing w:line="360" w:lineRule="auto"/>
+        <w:jc w:val="both"/>
+        <w:rPr>
+          <w:rFonts w:asciiTheme="majorHAnsi" w:hAnsiTheme="majorHAnsi"/>
+          <w:sz w:val="20"/>
+          <w:szCs w:val="20"/>
+        </w:rPr>
+      </w:pPr>
+      <w:r>
+        <w:rPr>
+          <w:rFonts w:asciiTheme="majorHAnsi" w:hAnsiTheme="majorHAnsi"/>
+          <w:sz w:val="20"/>
+          <w:szCs w:val="20"/>
+        </w:rPr>
+        <w:t xml:space="preserve">The </w:t>
+      </w:r>
       <w:r>
         <w:rPr>
           <w:rFonts w:asciiTheme="majorHAnsi" w:hAnsiTheme="majorHAnsi"/>
@@ -3119,6 +3102,14 @@
           <w:szCs w:val="20"/>
         </w:rPr>
         <w:t>LAMP</w:t>
+      </w:r>
+      <w:r>
+        <w:rPr>
+          <w:rFonts w:asciiTheme="majorHAnsi" w:hAnsiTheme="majorHAnsi"/>
+          <w:sz w:val="20"/>
+          <w:szCs w:val="20"/>
+        </w:rPr>
+        <w:t xml:space="preserve"> stack and modified combinations</w:t>
       </w:r>
     </w:p>
     <w:p>
@@ -3844,6 +3835,7 @@
           <w:sz w:val="20"/>
           <w:szCs w:val="20"/>
         </w:rPr>
+        <w:lastRenderedPageBreak/>
         <w:t xml:space="preserve">larger installations with multiple CPUs and cores. </w:t>
       </w:r>
       <w:r>
@@ -4207,6 +4199,38 @@
           <w:szCs w:val="20"/>
         </w:rPr>
       </w:pPr>
+      <w:r>
+        <w:rPr>
+          <w:rFonts w:asciiTheme="majorHAnsi" w:hAnsiTheme="majorHAnsi"/>
+          <w:sz w:val="20"/>
+          <w:szCs w:val="20"/>
+        </w:rPr>
+        <w:t xml:space="preserve">For Java-based solutions, various open-source </w:t>
+      </w:r>
+      <w:r>
+        <w:rPr>
+          <w:rFonts w:asciiTheme="majorHAnsi" w:hAnsiTheme="majorHAnsi"/>
+          <w:sz w:val="20"/>
+          <w:szCs w:val="20"/>
+        </w:rPr>
+        <w:t xml:space="preserve">and commercial </w:t>
+      </w:r>
+      <w:r>
+        <w:rPr>
+          <w:rFonts w:asciiTheme="majorHAnsi" w:hAnsiTheme="majorHAnsi"/>
+          <w:sz w:val="20"/>
+          <w:szCs w:val="20"/>
+        </w:rPr>
+        <w:t xml:space="preserve">web servers </w:t>
+      </w:r>
+      <w:r>
+        <w:rPr>
+          <w:rFonts w:asciiTheme="majorHAnsi" w:hAnsiTheme="majorHAnsi"/>
+          <w:sz w:val="20"/>
+          <w:szCs w:val="20"/>
+        </w:rPr>
+        <w:t>are available, with Jetty, Tomcan and Glassfish being amongst the most popular ones.</w:t>
+      </w:r>
     </w:p>
     <w:p>
       <w:pPr>
@@ -4221,14 +4245,6 @@
           <w:szCs w:val="20"/>
         </w:rPr>
       </w:pPr>
-      <w:r>
-        <w:rPr>
-          <w:rFonts w:asciiTheme="majorHAnsi" w:hAnsiTheme="majorHAnsi"/>
-          <w:sz w:val="20"/>
-          <w:szCs w:val="20"/>
-        </w:rPr>
-        <w:t>Database solutions</w:t>
-      </w:r>
     </w:p>
     <w:p>
       <w:pPr>
@@ -4243,6 +4259,14 @@
           <w:szCs w:val="20"/>
         </w:rPr>
       </w:pPr>
+      <w:r>
+        <w:rPr>
+          <w:rFonts w:asciiTheme="majorHAnsi" w:hAnsiTheme="majorHAnsi"/>
+          <w:sz w:val="20"/>
+          <w:szCs w:val="20"/>
+        </w:rPr>
+        <w:t>Database solutions</w:t>
+      </w:r>
     </w:p>
     <w:p>
       <w:pPr>
@@ -4257,118 +4281,6 @@
           <w:szCs w:val="20"/>
         </w:rPr>
       </w:pPr>
-      <w:r>
-        <w:rPr>
-          <w:rFonts w:asciiTheme="majorHAnsi" w:hAnsiTheme="majorHAnsi"/>
-          <w:sz w:val="20"/>
-          <w:szCs w:val="20"/>
-        </w:rPr>
-        <w:t xml:space="preserve">The </w:t>
-      </w:r>
-      <w:r>
-        <w:rPr>
-          <w:rFonts w:asciiTheme="majorHAnsi" w:hAnsiTheme="majorHAnsi"/>
-          <w:sz w:val="20"/>
-          <w:szCs w:val="20"/>
-        </w:rPr>
-        <w:t>third</w:t>
-      </w:r>
-      <w:r>
-        <w:rPr>
-          <w:rFonts w:asciiTheme="majorHAnsi" w:hAnsiTheme="majorHAnsi"/>
-          <w:sz w:val="20"/>
-          <w:szCs w:val="20"/>
-        </w:rPr>
-        <w:t xml:space="preserve"> layer of the LAMP stack is</w:t>
-      </w:r>
-      <w:r>
-        <w:rPr>
-          <w:rFonts w:asciiTheme="majorHAnsi" w:hAnsiTheme="majorHAnsi"/>
-          <w:sz w:val="20"/>
-          <w:szCs w:val="20"/>
-        </w:rPr>
-        <w:t xml:space="preserve"> formed by the database management system,</w:t>
-      </w:r>
-      <w:r>
-        <w:rPr>
-          <w:rFonts w:asciiTheme="majorHAnsi" w:hAnsiTheme="majorHAnsi"/>
-          <w:sz w:val="20"/>
-          <w:szCs w:val="20"/>
-        </w:rPr>
-        <w:t xml:space="preserve"> traditionally </w:t>
-      </w:r>
-      <w:r>
-        <w:rPr>
-          <w:rFonts w:asciiTheme="majorHAnsi" w:hAnsiTheme="majorHAnsi"/>
-          <w:sz w:val="20"/>
-          <w:szCs w:val="20"/>
-        </w:rPr>
-        <w:t>this would be MySQL, a popular and well supported solution that is used by many high-traffic websited including Wikipedia, Facebook and Flickr.</w:t>
-      </w:r>
-      <w:r>
-        <w:rPr>
-          <w:rFonts w:asciiTheme="majorHAnsi" w:hAnsiTheme="majorHAnsi"/>
-          <w:sz w:val="20"/>
-          <w:szCs w:val="20"/>
-        </w:rPr>
-        <w:t xml:space="preserve"> </w:t>
-      </w:r>
-      <w:r>
-        <w:rPr>
-          <w:rFonts w:asciiTheme="majorHAnsi" w:hAnsiTheme="majorHAnsi"/>
-          <w:sz w:val="20"/>
-          <w:szCs w:val="20"/>
-        </w:rPr>
-        <w:t>W</w:t>
-      </w:r>
-      <w:r>
-        <w:rPr>
-          <w:rFonts w:asciiTheme="majorHAnsi" w:hAnsiTheme="majorHAnsi"/>
-          <w:sz w:val="20"/>
-          <w:szCs w:val="20"/>
-        </w:rPr>
-        <w:t xml:space="preserve">hile MySQL is generally a robust and flexible database managment system </w:t>
-      </w:r>
-      <w:r>
-        <w:rPr>
-          <w:rFonts w:asciiTheme="majorHAnsi" w:hAnsiTheme="majorHAnsi"/>
-          <w:sz w:val="20"/>
-          <w:szCs w:val="20"/>
-        </w:rPr>
-        <w:t>that is easy to use and very fast for simple queries</w:t>
-      </w:r>
-      <w:r>
-        <w:rPr>
-          <w:rFonts w:asciiTheme="majorHAnsi" w:hAnsiTheme="majorHAnsi"/>
-          <w:sz w:val="20"/>
-          <w:szCs w:val="20"/>
-        </w:rPr>
-        <w:t>, it shows significant performance issues on</w:t>
-      </w:r>
-      <w:r>
-        <w:rPr>
-          <w:rFonts w:asciiTheme="majorHAnsi" w:hAnsiTheme="majorHAnsi"/>
-          <w:sz w:val="20"/>
-          <w:szCs w:val="20"/>
-        </w:rPr>
-        <w:t xml:space="preserve"> more</w:t>
-      </w:r>
-      <w:r>
-        <w:rPr>
-          <w:rFonts w:asciiTheme="majorHAnsi" w:hAnsiTheme="majorHAnsi"/>
-          <w:sz w:val="20"/>
-          <w:szCs w:val="20"/>
-        </w:rPr>
-        <w:t xml:space="preserve"> complex queries</w:t>
-      </w:r>
-      <w:r>
-        <w:rPr>
-          <w:rFonts w:asciiTheme="majorHAnsi" w:hAnsiTheme="majorHAnsi"/>
-          <w:sz w:val="20"/>
-          <w:szCs w:val="20"/>
-        </w:rPr>
-        <w:t>.</w:t>
-      </w:r>
     </w:p>
     <w:p>
       <w:pPr>
@@ -4389,15 +4301,111 @@
           <w:sz w:val="20"/>
           <w:szCs w:val="20"/>
         </w:rPr>
-        <w:t>An alternative to MySQL that is optimized to perform much better on complex queries is PostgreSQL</w:t>
-      </w:r>
-      <w:r>
-        <w:rPr>
-          <w:rFonts w:asciiTheme="majorHAnsi" w:hAnsiTheme="majorHAnsi"/>
-          <w:sz w:val="20"/>
-          <w:szCs w:val="20"/>
-        </w:rPr>
-        <w:t>. PostgreSQL also has the advantage of coming with a permissive free licence that allows for free use even in commercial projects, while MySQL requires paying for a commercial licence when used in non-open source projects.</w:t>
+        <w:t xml:space="preserve">The </w:t>
+      </w:r>
+      <w:r>
+        <w:rPr>
+          <w:rFonts w:asciiTheme="majorHAnsi" w:hAnsiTheme="majorHAnsi"/>
+          <w:sz w:val="20"/>
+          <w:szCs w:val="20"/>
+        </w:rPr>
+        <w:t>third</w:t>
+      </w:r>
+      <w:r>
+        <w:rPr>
+          <w:rFonts w:asciiTheme="majorHAnsi" w:hAnsiTheme="majorHAnsi"/>
+          <w:sz w:val="20"/>
+          <w:szCs w:val="20"/>
+        </w:rPr>
+        <w:t xml:space="preserve"> layer of the LAMP stack is</w:t>
+      </w:r>
+      <w:r>
+        <w:rPr>
+          <w:rFonts w:asciiTheme="majorHAnsi" w:hAnsiTheme="majorHAnsi"/>
+          <w:sz w:val="20"/>
+          <w:szCs w:val="20"/>
+        </w:rPr>
+        <w:t xml:space="preserve"> formed by the database management system,</w:t>
+      </w:r>
+      <w:r>
+        <w:rPr>
+          <w:rFonts w:asciiTheme="majorHAnsi" w:hAnsiTheme="majorHAnsi"/>
+          <w:sz w:val="20"/>
+          <w:szCs w:val="20"/>
+        </w:rPr>
+        <w:t xml:space="preserve"> traditionally </w:t>
+      </w:r>
+      <w:r>
+        <w:rPr>
+          <w:rFonts w:asciiTheme="majorHAnsi" w:hAnsiTheme="majorHAnsi"/>
+          <w:sz w:val="20"/>
+          <w:szCs w:val="20"/>
+        </w:rPr>
+        <w:t>this would be MySQL, a popular and well supported solution that is used by many high-traffic websited including Wikipedia, Facebook and Flickr.</w:t>
+      </w:r>
+      <w:r>
+        <w:rPr>
+          <w:rFonts w:asciiTheme="majorHAnsi" w:hAnsiTheme="majorHAnsi"/>
+          <w:sz w:val="20"/>
+          <w:szCs w:val="20"/>
+        </w:rPr>
+        <w:t xml:space="preserve"> </w:t>
+      </w:r>
+      <w:r>
+        <w:rPr>
+          <w:rFonts w:asciiTheme="majorHAnsi" w:hAnsiTheme="majorHAnsi"/>
+          <w:sz w:val="20"/>
+          <w:szCs w:val="20"/>
+        </w:rPr>
+        <w:t>W</w:t>
+      </w:r>
+      <w:r>
+        <w:rPr>
+          <w:rFonts w:asciiTheme="majorHAnsi" w:hAnsiTheme="majorHAnsi"/>
+          <w:sz w:val="20"/>
+          <w:szCs w:val="20"/>
+        </w:rPr>
+        <w:t xml:space="preserve">hile MySQL is generally a robust and flexible database managment system </w:t>
+      </w:r>
+      <w:r>
+        <w:rPr>
+          <w:rFonts w:asciiTheme="majorHAnsi" w:hAnsiTheme="majorHAnsi"/>
+          <w:sz w:val="20"/>
+          <w:szCs w:val="20"/>
+        </w:rPr>
+        <w:t>that is easy to use and very fast for simple queries</w:t>
+      </w:r>
+      <w:r>
+        <w:rPr>
+          <w:rFonts w:asciiTheme="majorHAnsi" w:hAnsiTheme="majorHAnsi"/>
+          <w:sz w:val="20"/>
+          <w:szCs w:val="20"/>
+        </w:rPr>
+        <w:t>, it shows significant performance issues on</w:t>
+      </w:r>
+      <w:r>
+        <w:rPr>
+          <w:rFonts w:asciiTheme="majorHAnsi" w:hAnsiTheme="majorHAnsi"/>
+          <w:sz w:val="20"/>
+          <w:szCs w:val="20"/>
+        </w:rPr>
+        <w:t xml:space="preserve"> more</w:t>
+      </w:r>
+      <w:r>
+        <w:rPr>
+          <w:rFonts w:asciiTheme="majorHAnsi" w:hAnsiTheme="majorHAnsi"/>
+          <w:sz w:val="20"/>
+          <w:szCs w:val="20"/>
+        </w:rPr>
+        <w:t xml:space="preserve"> complex queries</w:t>
+      </w:r>
+      <w:r>
+        <w:rPr>
+          <w:rFonts w:asciiTheme="majorHAnsi" w:hAnsiTheme="majorHAnsi"/>
+          <w:sz w:val="20"/>
+          <w:szCs w:val="20"/>
+        </w:rPr>
+        <w:t>.</w:t>
       </w:r>
     </w:p>
     <w:p>
@@ -4419,6 +4427,37 @@
           <w:sz w:val="20"/>
           <w:szCs w:val="20"/>
         </w:rPr>
+        <w:t>An alternative to MySQL that is optimized to perform much better on complex queries is PostgreSQL</w:t>
+      </w:r>
+      <w:r>
+        <w:rPr>
+          <w:rFonts w:asciiTheme="majorHAnsi" w:hAnsiTheme="majorHAnsi"/>
+          <w:sz w:val="20"/>
+          <w:szCs w:val="20"/>
+        </w:rPr>
+        <w:t>. PostgreSQL also has the advantage of coming with a permissive free licence that allows for free use even in commercial projects, while MySQL requires paying for a commercial licence when used in non-open source projects.</w:t>
+      </w:r>
+    </w:p>
+    <w:p>
+      <w:pPr>
+        <w:tabs>
+          <w:tab w:val="left" w:pos="2127"/>
+        </w:tabs>
+        <w:spacing w:line="360" w:lineRule="auto"/>
+        <w:jc w:val="both"/>
+        <w:rPr>
+          <w:rFonts w:asciiTheme="majorHAnsi" w:hAnsiTheme="majorHAnsi"/>
+          <w:sz w:val="20"/>
+          <w:szCs w:val="20"/>
+        </w:rPr>
+      </w:pPr>
+      <w:r>
+        <w:rPr>
+          <w:rFonts w:asciiTheme="majorHAnsi" w:hAnsiTheme="majorHAnsi"/>
+          <w:sz w:val="20"/>
+          <w:szCs w:val="20"/>
+        </w:rPr>
+        <w:lastRenderedPageBreak/>
         <w:t xml:space="preserve">Another SQL-based solution with a completely free licence is SQLite. The main difference between SQLite and </w:t>
       </w:r>
       <w:r>
@@ -4934,7 +4973,16 @@
           <w:sz w:val="20"/>
           <w:szCs w:val="20"/>
         </w:rPr>
-        <w:t xml:space="preserve"> it might still be a viable option where high flexibility is a key </w:t>
+        <w:t xml:space="preserve"> it might still be a viable option </w:t>
+      </w:r>
+      <w:r>
+        <w:rPr>
+          <w:rFonts w:asciiTheme="majorHAnsi" w:hAnsiTheme="majorHAnsi"/>
+          <w:sz w:val="20"/>
+          <w:szCs w:val="20"/>
+        </w:rPr>
+        <w:lastRenderedPageBreak/>
+        <w:t xml:space="preserve">where high flexibility is a key </w:t>
       </w:r>
       <w:r>
         <w:rPr>
@@ -5310,8 +5358,718 @@
         </w:rPr>
         <w:t>240,000 websites at risk. It remains to be seen whether those recent discoveries of security threats will cause the framework to lose some of its popularity.</w:t>
       </w:r>
+    </w:p>
+    <w:p>
+      <w:pPr>
+        <w:tabs>
+          <w:tab w:val="left" w:pos="2127"/>
+        </w:tabs>
+        <w:spacing w:line="360" w:lineRule="auto"/>
+        <w:jc w:val="both"/>
+        <w:rPr>
+          <w:rFonts w:asciiTheme="majorHAnsi" w:hAnsiTheme="majorHAnsi"/>
+          <w:sz w:val="20"/>
+          <w:szCs w:val="20"/>
+        </w:rPr>
+      </w:pPr>
+      <w:r>
+        <w:rPr>
+          <w:rFonts w:asciiTheme="majorHAnsi" w:hAnsiTheme="majorHAnsi"/>
+          <w:sz w:val="20"/>
+          <w:szCs w:val="20"/>
+        </w:rPr>
+        <w:t xml:space="preserve">Some other languages that </w:t>
+      </w:r>
+      <w:r>
+        <w:rPr>
+          <w:rFonts w:asciiTheme="majorHAnsi" w:hAnsiTheme="majorHAnsi"/>
+          <w:sz w:val="20"/>
+          <w:szCs w:val="20"/>
+        </w:rPr>
+        <w:t xml:space="preserve">are highly suitable </w:t>
+      </w:r>
+      <w:r>
+        <w:rPr>
+          <w:rFonts w:asciiTheme="majorHAnsi" w:hAnsiTheme="majorHAnsi"/>
+          <w:sz w:val="20"/>
+          <w:szCs w:val="20"/>
+        </w:rPr>
+        <w:t>for server-sid</w:t>
+      </w:r>
+      <w:r>
+        <w:rPr>
+          <w:rFonts w:asciiTheme="majorHAnsi" w:hAnsiTheme="majorHAnsi"/>
+          <w:sz w:val="20"/>
+          <w:szCs w:val="20"/>
+        </w:rPr>
+        <w:t>e programming are Scala, Erlang and</w:t>
+      </w:r>
+      <w:r>
+        <w:rPr>
+          <w:rFonts w:asciiTheme="majorHAnsi" w:hAnsiTheme="majorHAnsi"/>
+          <w:sz w:val="20"/>
+          <w:szCs w:val="20"/>
+        </w:rPr>
+        <w:t xml:space="preserve"> Haskell</w:t>
+      </w:r>
+      <w:r>
+        <w:rPr>
+          <w:rFonts w:asciiTheme="majorHAnsi" w:hAnsiTheme="majorHAnsi"/>
+          <w:sz w:val="20"/>
+          <w:szCs w:val="20"/>
+        </w:rPr>
+        <w:t>. Of course, good old Java remains a viable option as well and still holds a market share of 4% (W3Tech website on March 10</w:t>
+      </w:r>
+      <w:r>
+        <w:rPr>
+          <w:rStyle w:val="Funotenzeichen"/>
+          <w:rFonts w:asciiTheme="majorHAnsi" w:hAnsiTheme="majorHAnsi"/>
+          <w:sz w:val="20"/>
+          <w:szCs w:val="20"/>
+        </w:rPr>
+        <w:footnoteReference w:id="13"/>
+      </w:r>
+      <w:r>
+        <w:rPr>
+          <w:rFonts w:asciiTheme="majorHAnsi" w:hAnsiTheme="majorHAnsi"/>
+          <w:sz w:val="20"/>
+          <w:szCs w:val="20"/>
+        </w:rPr>
+        <w:t xml:space="preserve">). Very recently, there has also been a lot of fuss in the developer community about Node.js, a lightweight and highly scalable platform that </w:t>
+      </w:r>
+      <w:r>
+        <w:rPr>
+          <w:rFonts w:asciiTheme="majorHAnsi" w:hAnsiTheme="majorHAnsi"/>
+          <w:sz w:val="20"/>
+          <w:szCs w:val="20"/>
+        </w:rPr>
+        <w:t>brought JavaScript to the back-end world.</w:t>
+      </w:r>
+    </w:p>
+    <w:p>
+      <w:pPr>
+        <w:tabs>
+          <w:tab w:val="left" w:pos="2127"/>
+        </w:tabs>
+        <w:spacing w:line="360" w:lineRule="auto"/>
+        <w:jc w:val="both"/>
+        <w:rPr>
+          <w:rFonts w:asciiTheme="majorHAnsi" w:hAnsiTheme="majorHAnsi"/>
+          <w:sz w:val="20"/>
+          <w:szCs w:val="20"/>
+        </w:rPr>
+      </w:pPr>
+    </w:p>
+    <w:p>
+      <w:pPr>
+        <w:tabs>
+          <w:tab w:val="left" w:pos="2127"/>
+        </w:tabs>
+        <w:spacing w:line="360" w:lineRule="auto"/>
+        <w:jc w:val="both"/>
+        <w:rPr>
+          <w:rFonts w:asciiTheme="majorHAnsi" w:hAnsiTheme="majorHAnsi"/>
+          <w:sz w:val="20"/>
+          <w:szCs w:val="20"/>
+        </w:rPr>
+      </w:pPr>
+    </w:p>
+    <w:p>
+      <w:pPr>
+        <w:tabs>
+          <w:tab w:val="left" w:pos="2127"/>
+        </w:tabs>
+        <w:spacing w:line="360" w:lineRule="auto"/>
+        <w:jc w:val="both"/>
+        <w:rPr>
+          <w:rFonts w:asciiTheme="majorHAnsi" w:hAnsiTheme="majorHAnsi"/>
+          <w:sz w:val="20"/>
+          <w:szCs w:val="20"/>
+        </w:rPr>
+      </w:pPr>
+      <w:r>
+        <w:rPr>
+          <w:rFonts w:asciiTheme="majorHAnsi" w:hAnsiTheme="majorHAnsi"/>
+          <w:sz w:val="20"/>
+          <w:szCs w:val="20"/>
+        </w:rPr>
+        <w:t xml:space="preserve">Microsoft's </w:t>
+      </w:r>
+      <w:r>
+        <w:rPr>
+          <w:rFonts w:asciiTheme="majorHAnsi" w:hAnsiTheme="majorHAnsi"/>
+          <w:sz w:val="20"/>
+          <w:szCs w:val="20"/>
+        </w:rPr>
+        <w:t>ASP</w:t>
+      </w:r>
+      <w:r>
+        <w:rPr>
+          <w:rFonts w:asciiTheme="majorHAnsi" w:hAnsiTheme="majorHAnsi"/>
+          <w:sz w:val="20"/>
+          <w:szCs w:val="20"/>
+        </w:rPr>
+        <w:t>.NET framework</w:t>
+      </w:r>
+    </w:p>
+    <w:p>
+      <w:pPr>
+        <w:tabs>
+          <w:tab w:val="left" w:pos="2127"/>
+        </w:tabs>
+        <w:spacing w:line="360" w:lineRule="auto"/>
+        <w:jc w:val="both"/>
+        <w:rPr>
+          <w:rFonts w:asciiTheme="majorHAnsi" w:hAnsiTheme="majorHAnsi"/>
+          <w:sz w:val="20"/>
+          <w:szCs w:val="20"/>
+        </w:rPr>
+      </w:pPr>
+    </w:p>
+    <w:p>
+      <w:pPr>
+        <w:tabs>
+          <w:tab w:val="left" w:pos="2127"/>
+        </w:tabs>
+        <w:spacing w:line="360" w:lineRule="auto"/>
+        <w:jc w:val="both"/>
+        <w:rPr>
+          <w:rFonts w:asciiTheme="majorHAnsi" w:hAnsiTheme="majorHAnsi"/>
+          <w:sz w:val="20"/>
+          <w:szCs w:val="20"/>
+        </w:rPr>
+      </w:pPr>
+      <w:r>
+        <w:rPr>
+          <w:rFonts w:asciiTheme="majorHAnsi" w:hAnsiTheme="majorHAnsi"/>
+          <w:sz w:val="20"/>
+          <w:szCs w:val="20"/>
+        </w:rPr>
+        <w:t>With a market share of over 20%</w:t>
+      </w:r>
+      <w:r>
+        <w:rPr>
+          <w:rStyle w:val="Funotenzeichen"/>
+          <w:rFonts w:asciiTheme="majorHAnsi" w:hAnsiTheme="majorHAnsi"/>
+          <w:sz w:val="20"/>
+          <w:szCs w:val="20"/>
+        </w:rPr>
+        <w:footnoteReference w:id="14"/>
+      </w:r>
+      <w:r>
+        <w:rPr>
+          <w:rFonts w:asciiTheme="majorHAnsi" w:hAnsiTheme="majorHAnsi"/>
+          <w:sz w:val="20"/>
+          <w:szCs w:val="20"/>
+        </w:rPr>
+        <w:t xml:space="preserve"> on March 10</w:t>
+      </w:r>
+      <w:r>
+        <w:rPr>
+          <w:rFonts w:asciiTheme="majorHAnsi" w:hAnsiTheme="majorHAnsi"/>
+          <w:sz w:val="20"/>
+          <w:szCs w:val="20"/>
+        </w:rPr>
+        <w:t xml:space="preserve">, 2012, ASP.NET is the second most common server-side </w:t>
+      </w:r>
+      <w:r>
+        <w:rPr>
+          <w:rFonts w:asciiTheme="majorHAnsi" w:hAnsiTheme="majorHAnsi"/>
+          <w:sz w:val="20"/>
+          <w:szCs w:val="20"/>
+        </w:rPr>
+        <w:t>web application framework on the internet</w:t>
+      </w:r>
+      <w:r>
+        <w:rPr>
+          <w:rFonts w:asciiTheme="majorHAnsi" w:hAnsiTheme="majorHAnsi"/>
+          <w:sz w:val="20"/>
+          <w:szCs w:val="20"/>
+        </w:rPr>
+        <w:t xml:space="preserve">. </w:t>
+      </w:r>
+    </w:p>
+    <w:p>
+      <w:pPr>
+        <w:tabs>
+          <w:tab w:val="left" w:pos="2127"/>
+        </w:tabs>
+        <w:spacing w:line="360" w:lineRule="auto"/>
+        <w:jc w:val="both"/>
+        <w:rPr>
+          <w:rFonts w:asciiTheme="majorHAnsi" w:hAnsiTheme="majorHAnsi"/>
+          <w:sz w:val="20"/>
+          <w:szCs w:val="20"/>
+        </w:rPr>
+      </w:pPr>
+      <w:r>
+        <w:rPr>
+          <w:rFonts w:asciiTheme="majorHAnsi" w:hAnsiTheme="majorHAnsi"/>
+          <w:sz w:val="20"/>
+          <w:szCs w:val="20"/>
+        </w:rPr>
+        <w:t xml:space="preserve">Applications based on the </w:t>
+      </w:r>
+      <w:r>
+        <w:rPr>
+          <w:rFonts w:asciiTheme="majorHAnsi" w:hAnsiTheme="majorHAnsi"/>
+          <w:sz w:val="20"/>
+          <w:szCs w:val="20"/>
+        </w:rPr>
+        <w:t>ASP</w:t>
+      </w:r>
+      <w:r>
+        <w:rPr>
+          <w:rFonts w:asciiTheme="majorHAnsi" w:hAnsiTheme="majorHAnsi"/>
+          <w:sz w:val="20"/>
+          <w:szCs w:val="20"/>
+        </w:rPr>
+        <w:t xml:space="preserve">.NET framework run on Microsoft's web server solution IIS (short for Internet Information System). IIS is simple to configure and maintain and monitor through a graphical user interface, however, it </w:t>
+      </w:r>
+      <w:r>
+        <w:rPr>
+          <w:rFonts w:asciiTheme="majorHAnsi" w:hAnsiTheme="majorHAnsi"/>
+          <w:sz w:val="20"/>
+          <w:szCs w:val="20"/>
+        </w:rPr>
+        <w:t>also has a reputation for poor security.</w:t>
+      </w:r>
+      <w:r>
+        <w:rPr>
+          <w:rFonts w:asciiTheme="majorHAnsi" w:hAnsiTheme="majorHAnsi"/>
+          <w:sz w:val="20"/>
+          <w:szCs w:val="20"/>
+        </w:rPr>
+        <w:t xml:space="preserve"> </w:t>
+      </w:r>
+      <w:r>
+        <w:rPr>
+          <w:rFonts w:asciiTheme="majorHAnsi" w:hAnsiTheme="majorHAnsi"/>
+          <w:sz w:val="20"/>
+          <w:szCs w:val="20"/>
+        </w:rPr>
+        <w:t>Typically, ASP.NET application ch</w:t>
+      </w:r>
+      <w:r>
+        <w:rPr>
+          <w:rFonts w:asciiTheme="majorHAnsi" w:hAnsiTheme="majorHAnsi"/>
+          <w:sz w:val="20"/>
+          <w:szCs w:val="20"/>
+        </w:rPr>
+        <w:t>o</w:t>
+      </w:r>
+      <w:r>
+        <w:rPr>
+          <w:rFonts w:asciiTheme="majorHAnsi" w:hAnsiTheme="majorHAnsi"/>
+          <w:sz w:val="20"/>
+          <w:szCs w:val="20"/>
+        </w:rPr>
+        <w:t xml:space="preserve">ose </w:t>
+      </w:r>
+      <w:r>
+        <w:rPr>
+          <w:rFonts w:asciiTheme="majorHAnsi" w:hAnsiTheme="majorHAnsi"/>
+          <w:sz w:val="20"/>
+          <w:szCs w:val="20"/>
+        </w:rPr>
+        <w:t xml:space="preserve">Microsoft's SQL Server as the underlying database, although third-party solutions, including NoSQL databases, are supported by the framework. On the </w:t>
+      </w:r>
+      <w:r>
+        <w:rPr>
+          <w:rFonts w:asciiTheme="majorHAnsi" w:hAnsiTheme="majorHAnsi"/>
+          <w:sz w:val="20"/>
+          <w:szCs w:val="20"/>
+        </w:rPr>
+        <w:t>programming</w:t>
+      </w:r>
+      <w:r>
+        <w:rPr>
+          <w:rFonts w:asciiTheme="majorHAnsi" w:hAnsiTheme="majorHAnsi"/>
+          <w:sz w:val="20"/>
+          <w:szCs w:val="20"/>
+        </w:rPr>
+        <w:t xml:space="preserve"> side, the ASP.NET framework supports </w:t>
+      </w:r>
+      <w:r>
+        <w:rPr>
+          <w:rFonts w:asciiTheme="majorHAnsi" w:hAnsiTheme="majorHAnsi"/>
+          <w:sz w:val="20"/>
+          <w:szCs w:val="20"/>
+        </w:rPr>
+        <w:t xml:space="preserve">languages that </w:t>
+      </w:r>
+      <w:r>
+        <w:rPr>
+          <w:rFonts w:asciiTheme="majorHAnsi" w:hAnsiTheme="majorHAnsi"/>
+          <w:sz w:val="20"/>
+          <w:szCs w:val="20"/>
+        </w:rPr>
+        <w:t>conform to the Common Language Infrastructure (CLI) specifications</w:t>
+      </w:r>
+      <w:r>
+        <w:rPr>
+          <w:rFonts w:asciiTheme="majorHAnsi" w:hAnsiTheme="majorHAnsi"/>
+          <w:sz w:val="20"/>
+          <w:szCs w:val="20"/>
+        </w:rPr>
+        <w:t>, including C# and Visual Basic.</w:t>
+      </w:r>
+    </w:p>
+    <w:p>
+      <w:pPr>
+        <w:tabs>
+          <w:tab w:val="left" w:pos="2127"/>
+        </w:tabs>
+        <w:spacing w:line="360" w:lineRule="auto"/>
+        <w:jc w:val="both"/>
+        <w:rPr>
+          <w:rFonts w:asciiTheme="majorHAnsi" w:hAnsiTheme="majorHAnsi"/>
+          <w:sz w:val="20"/>
+          <w:szCs w:val="20"/>
+        </w:rPr>
+      </w:pPr>
+      <w:r>
+        <w:rPr>
+          <w:rFonts w:asciiTheme="majorHAnsi" w:hAnsiTheme="majorHAnsi"/>
+          <w:sz w:val="20"/>
+          <w:szCs w:val="20"/>
+        </w:rPr>
+        <w:lastRenderedPageBreak/>
+        <w:t xml:space="preserve">While the ASP.NET framework is a powerful and highly configurable </w:t>
+      </w:r>
+      <w:r>
+        <w:rPr>
+          <w:rFonts w:asciiTheme="majorHAnsi" w:hAnsiTheme="majorHAnsi"/>
+          <w:sz w:val="20"/>
+          <w:szCs w:val="20"/>
+        </w:rPr>
+        <w:t>solution</w:t>
+      </w:r>
+      <w:r>
+        <w:rPr>
+          <w:rFonts w:asciiTheme="majorHAnsi" w:hAnsiTheme="majorHAnsi"/>
+          <w:sz w:val="20"/>
+          <w:szCs w:val="20"/>
+        </w:rPr>
+        <w:t xml:space="preserve"> for </w:t>
+      </w:r>
+      <w:r>
+        <w:rPr>
+          <w:rFonts w:asciiTheme="majorHAnsi" w:hAnsiTheme="majorHAnsi"/>
+          <w:sz w:val="20"/>
+          <w:szCs w:val="20"/>
+        </w:rPr>
+        <w:t>web development, it is important to note that is is underlying several restrictions: Micosoft as the underlying platform and IIS as the operating web server are without any alternative when choosing</w:t>
+      </w:r>
+      <w:r>
+        <w:rPr>
+          <w:rFonts w:asciiTheme="majorHAnsi" w:hAnsiTheme="majorHAnsi"/>
+          <w:sz w:val="20"/>
+          <w:szCs w:val="20"/>
+        </w:rPr>
+        <w:t xml:space="preserve"> </w:t>
+      </w:r>
+      <w:r>
+        <w:rPr>
+          <w:rFonts w:asciiTheme="majorHAnsi" w:hAnsiTheme="majorHAnsi"/>
+          <w:sz w:val="20"/>
+          <w:szCs w:val="20"/>
+        </w:rPr>
+        <w:t xml:space="preserve">.NET. Furthermore, licencing costs for commercial applications as well as costs for </w:t>
+      </w:r>
+      <w:r>
+        <w:rPr>
+          <w:rFonts w:asciiTheme="majorHAnsi" w:hAnsiTheme="majorHAnsi"/>
+          <w:sz w:val="20"/>
+          <w:szCs w:val="20"/>
+        </w:rPr>
+        <w:t>add-ons and third-party tools</w:t>
+      </w:r>
+      <w:r>
+        <w:rPr>
+          <w:rFonts w:asciiTheme="majorHAnsi" w:hAnsiTheme="majorHAnsi"/>
+          <w:sz w:val="20"/>
+          <w:szCs w:val="20"/>
+        </w:rPr>
+        <w:t xml:space="preserve"> can be high.</w:t>
+      </w:r>
+    </w:p>
+    <w:p>
+      <w:pPr>
+        <w:tabs>
+          <w:tab w:val="left" w:pos="2127"/>
+        </w:tabs>
+        <w:spacing w:line="360" w:lineRule="auto"/>
+        <w:jc w:val="both"/>
+        <w:rPr>
+          <w:rFonts w:asciiTheme="majorHAnsi" w:hAnsiTheme="majorHAnsi"/>
+          <w:sz w:val="20"/>
+          <w:szCs w:val="20"/>
+        </w:rPr>
+      </w:pPr>
+      <w:r>
+        <w:rPr>
+          <w:rFonts w:asciiTheme="majorHAnsi" w:hAnsiTheme="majorHAnsi"/>
+          <w:sz w:val="20"/>
+          <w:szCs w:val="20"/>
+        </w:rPr>
+        <w:t xml:space="preserve">There are several extensions that make it possible to use the .NET for mobile development. While the regular ASP.NET framework is suitable for mobile websites, a particularly interesting solution for web apps </w:t>
+      </w:r>
+      <w:r>
+        <w:rPr>
+          <w:rFonts w:asciiTheme="majorHAnsi" w:hAnsiTheme="majorHAnsi"/>
+          <w:sz w:val="20"/>
+          <w:szCs w:val="20"/>
+        </w:rPr>
+        <w:t xml:space="preserve">is Xamarin (formerly called MonoTouch). Xamarin is a cross-platform implementation of the .NET framework, allowing to write mobile apps for iOS and Android Windows Phone using C#. Apps developed with Xamarin can share the same </w:t>
+      </w:r>
+      <w:r>
+        <w:rPr>
+          <w:rFonts w:asciiTheme="majorHAnsi" w:hAnsiTheme="majorHAnsi"/>
+          <w:sz w:val="20"/>
+          <w:szCs w:val="20"/>
+        </w:rPr>
+        <w:t>business logic, data access, and network communications code</w:t>
+      </w:r>
+      <w:r>
+        <w:rPr>
+          <w:rFonts w:asciiTheme="majorHAnsi" w:hAnsiTheme="majorHAnsi"/>
+          <w:sz w:val="20"/>
+          <w:szCs w:val="20"/>
+        </w:rPr>
+        <w:t xml:space="preserve"> while native platform APIs can be called directly through the C# code, </w:t>
+      </w:r>
+      <w:r>
+        <w:rPr>
+          <w:rFonts w:asciiTheme="majorHAnsi" w:hAnsiTheme="majorHAnsi"/>
+          <w:sz w:val="20"/>
+          <w:szCs w:val="20"/>
+        </w:rPr>
+        <w:t>enabling full access to the device's specific features and therefore offering high performance paired with a native user experience.</w:t>
+      </w:r>
+    </w:p>
+    <w:p>
+      <w:pPr>
+        <w:tabs>
+          <w:tab w:val="left" w:pos="2127"/>
+        </w:tabs>
+        <w:spacing w:line="360" w:lineRule="auto"/>
+        <w:jc w:val="both"/>
+        <w:rPr>
+          <w:rFonts w:asciiTheme="majorHAnsi" w:hAnsiTheme="majorHAnsi"/>
+          <w:sz w:val="20"/>
+          <w:szCs w:val="20"/>
+        </w:rPr>
+      </w:pPr>
+      <w:r>
+        <w:rPr>
+          <w:rFonts w:asciiTheme="majorHAnsi" w:hAnsiTheme="majorHAnsi"/>
+          <w:sz w:val="20"/>
+          <w:szCs w:val="20"/>
+        </w:rPr>
+        <w:t xml:space="preserve"> </w:t>
+      </w:r>
+    </w:p>
+    <w:p>
+      <w:pPr>
+        <w:tabs>
+          <w:tab w:val="left" w:pos="2127"/>
+        </w:tabs>
+        <w:spacing w:line="360" w:lineRule="auto"/>
+        <w:jc w:val="both"/>
+        <w:rPr>
+          <w:rFonts w:asciiTheme="majorHAnsi" w:hAnsiTheme="majorHAnsi"/>
+          <w:sz w:val="20"/>
+          <w:szCs w:val="20"/>
+        </w:rPr>
+      </w:pPr>
+      <w:r>
+        <w:rPr>
+          <w:rFonts w:asciiTheme="majorHAnsi" w:hAnsiTheme="majorHAnsi"/>
+          <w:sz w:val="20"/>
+          <w:szCs w:val="20"/>
+        </w:rPr>
+        <w:t>Backend as a Service</w:t>
+      </w:r>
+    </w:p>
+    <w:p>
+      <w:pPr>
+        <w:tabs>
+          <w:tab w:val="left" w:pos="2127"/>
+        </w:tabs>
+        <w:spacing w:line="360" w:lineRule="auto"/>
+        <w:jc w:val="both"/>
+        <w:rPr>
+          <w:rFonts w:asciiTheme="majorHAnsi" w:hAnsiTheme="majorHAnsi"/>
+          <w:sz w:val="20"/>
+          <w:szCs w:val="20"/>
+        </w:rPr>
+      </w:pPr>
+    </w:p>
+    <w:p>
+      <w:pPr>
+        <w:tabs>
+          <w:tab w:val="left" w:pos="2127"/>
+        </w:tabs>
+        <w:spacing w:line="360" w:lineRule="auto"/>
+        <w:jc w:val="both"/>
+        <w:rPr>
+          <w:rFonts w:asciiTheme="majorHAnsi" w:hAnsiTheme="majorHAnsi"/>
+          <w:sz w:val="20"/>
+          <w:szCs w:val="20"/>
+        </w:rPr>
+      </w:pPr>
+      <w:r>
+        <w:rPr>
+          <w:rFonts w:asciiTheme="majorHAnsi" w:hAnsiTheme="majorHAnsi"/>
+          <w:sz w:val="20"/>
+          <w:szCs w:val="20"/>
+        </w:rPr>
+        <w:t xml:space="preserve">In traditional software development lifecycles, building a back-end takes up a great chunk of time, often accounting for up to or even more than half of the total development time. With cloud computing becoming more and more </w:t>
+      </w:r>
+      <w:r>
+        <w:rPr>
+          <w:rFonts w:asciiTheme="majorHAnsi" w:hAnsiTheme="majorHAnsi"/>
+          <w:sz w:val="20"/>
+          <w:szCs w:val="20"/>
+        </w:rPr>
+        <w:t>ubiquitous</w:t>
+      </w:r>
+      <w:r>
+        <w:rPr>
+          <w:rFonts w:asciiTheme="majorHAnsi" w:hAnsiTheme="majorHAnsi"/>
+          <w:sz w:val="20"/>
+          <w:szCs w:val="20"/>
+        </w:rPr>
+        <w:t xml:space="preserve"> throughout the last couple of years, a new trend in the world of software development emerged: Backend as a Service (BaaS). Wit</w:t>
+      </w:r>
+      <w:r>
+        <w:rPr>
+          <w:rFonts w:asciiTheme="majorHAnsi" w:hAnsiTheme="majorHAnsi"/>
+          <w:sz w:val="20"/>
+          <w:szCs w:val="20"/>
+        </w:rPr>
+        <w:t xml:space="preserve">h a cloud-based out of the box </w:t>
+      </w:r>
+      <w:r>
+        <w:rPr>
+          <w:rFonts w:asciiTheme="majorHAnsi" w:hAnsiTheme="majorHAnsi"/>
+          <w:sz w:val="20"/>
+          <w:szCs w:val="20"/>
+        </w:rPr>
+        <w:t>back-end, providers of BaaS offer clients to exchange the traditional web server stack for a simple yet powerful solution that can be customly tai</w:t>
+      </w:r>
+      <w:r>
+        <w:rPr>
+          <w:rFonts w:asciiTheme="majorHAnsi" w:hAnsiTheme="majorHAnsi"/>
+          <w:sz w:val="20"/>
+          <w:szCs w:val="20"/>
+        </w:rPr>
+        <w:t xml:space="preserve">lored to fit individual needs. Commonly used features that can be added include user management, location services, push notifcations and integration for social networks. Especially in the mobile sector, choosing BaaS may often be a </w:t>
+      </w:r>
+      <w:r>
+        <w:rPr>
+          <w:rFonts w:asciiTheme="majorHAnsi" w:hAnsiTheme="majorHAnsi"/>
+          <w:sz w:val="20"/>
+          <w:szCs w:val="20"/>
+        </w:rPr>
+        <w:t>advantageous</w:t>
+      </w:r>
+      <w:r>
+        <w:rPr>
+          <w:rFonts w:asciiTheme="majorHAnsi" w:hAnsiTheme="majorHAnsi"/>
+          <w:sz w:val="20"/>
+          <w:szCs w:val="20"/>
+        </w:rPr>
+        <w:t xml:space="preserve"> business decision, saving developers a lot of time and enabling them to ship their apps faster then potential competitors. </w:t>
+      </w:r>
+      <w:r>
+        <w:rPr>
+          <w:rFonts w:asciiTheme="majorHAnsi" w:hAnsiTheme="majorHAnsi"/>
+          <w:sz w:val="20"/>
+          <w:szCs w:val="20"/>
+        </w:rPr>
+        <w:t>Amongst the many BaaS providers that are on the market today, the most popular ones (according a post</w:t>
+      </w:r>
+      <w:r>
+        <w:rPr>
+          <w:rStyle w:val="Funotenzeichen"/>
+          <w:rFonts w:asciiTheme="majorHAnsi" w:hAnsiTheme="majorHAnsi"/>
+          <w:sz w:val="20"/>
+          <w:szCs w:val="20"/>
+        </w:rPr>
+        <w:footnoteReference w:id="15"/>
+      </w:r>
+      <w:r>
+        <w:rPr>
+          <w:rFonts w:asciiTheme="majorHAnsi" w:hAnsiTheme="majorHAnsi"/>
+          <w:sz w:val="20"/>
+          <w:szCs w:val="20"/>
+        </w:rPr>
+        <w:t xml:space="preserve"> </w:t>
+      </w:r>
+      <w:r>
+        <w:rPr>
+          <w:rFonts w:asciiTheme="majorHAnsi" w:hAnsiTheme="majorHAnsi"/>
+          <w:sz w:val="20"/>
+          <w:szCs w:val="20"/>
+        </w:rPr>
+        <w:t>by Antonio Martinez</w:t>
+      </w:r>
+      <w:r>
+        <w:rPr>
+          <w:rFonts w:asciiTheme="majorHAnsi" w:hAnsiTheme="majorHAnsi"/>
+          <w:sz w:val="20"/>
+          <w:szCs w:val="20"/>
+        </w:rPr>
+        <w:t xml:space="preserve">, published in November 2012 on the blog of my personal iOS guru Ray Wenderlich) include StackMob, </w:t>
+      </w:r>
+      <w:r>
+        <w:rPr>
+          <w:rFonts w:asciiTheme="majorHAnsi" w:hAnsiTheme="majorHAnsi"/>
+          <w:sz w:val="20"/>
+          <w:szCs w:val="20"/>
+        </w:rPr>
+        <w:t>Appcelerator, Parse, Applicasa and Kinvey.</w:t>
+      </w:r>
       <w:bookmarkStart w:id="0" w:name="_GoBack"/>
       <w:bookmarkEnd w:id="0"/>
+      <w:r>
+        <w:rPr>
+          <w:rFonts w:asciiTheme="majorHAnsi" w:hAnsiTheme="majorHAnsi"/>
+          <w:sz w:val="20"/>
+          <w:szCs w:val="20"/>
+        </w:rPr>
+        <w:t xml:space="preserve"> </w:t>
+      </w:r>
+    </w:p>
+    <w:p>
+      <w:pPr>
+        <w:tabs>
+          <w:tab w:val="left" w:pos="2127"/>
+        </w:tabs>
+        <w:spacing w:line="360" w:lineRule="auto"/>
+        <w:jc w:val="both"/>
+        <w:rPr>
+          <w:rFonts w:asciiTheme="majorHAnsi" w:hAnsiTheme="majorHAnsi"/>
+          <w:sz w:val="20"/>
+          <w:szCs w:val="20"/>
+        </w:rPr>
+      </w:pPr>
+    </w:p>
+    <w:p>
+      <w:pPr>
+        <w:tabs>
+          <w:tab w:val="left" w:pos="2127"/>
+        </w:tabs>
+        <w:spacing w:line="360" w:lineRule="auto"/>
+        <w:jc w:val="both"/>
+        <w:rPr>
+          <w:rFonts w:asciiTheme="majorHAnsi" w:hAnsiTheme="majorHAnsi"/>
+          <w:sz w:val="20"/>
+          <w:szCs w:val="20"/>
+        </w:rPr>
+      </w:pPr>
     </w:p>
     <w:sectPr>
       <w:pgSz w:w="11900" w:h="16840"/>
@@ -5746,6 +6504,97 @@
           <w:szCs w:val="16"/>
         </w:rPr>
         <w:t>https://www.djangoproject.com/</w:t>
+      </w:r>
+    </w:p>
+  </w:footnote>
+  <w:footnote w:id="13">
+    <w:p>
+      <w:pPr>
+        <w:pStyle w:val="Funotentext"/>
+        <w:rPr>
+          <w:lang w:val="en-US"/>
+        </w:rPr>
+      </w:pPr>
+      <w:r>
+        <w:rPr>
+          <w:rStyle w:val="Funotenzeichen"/>
+        </w:rPr>
+        <w:footnoteRef/>
+      </w:r>
+      <w:r>
+        <w:t xml:space="preserve"> </w:t>
+      </w:r>
+      <w:r>
+        <w:rPr>
+          <w:rFonts w:asciiTheme="majorHAnsi" w:hAnsiTheme="majorHAnsi"/>
+          <w:sz w:val="16"/>
+          <w:szCs w:val="16"/>
+        </w:rPr>
+        <w:t>http://w3techs.com/technologies/overview/programming_language/all</w:t>
+      </w:r>
+    </w:p>
+  </w:footnote>
+  <w:footnote w:id="14">
+    <w:p>
+      <w:pPr>
+        <w:pStyle w:val="Funotentext"/>
+        <w:rPr>
+          <w:lang w:val="en-US"/>
+        </w:rPr>
+      </w:pPr>
+      <w:r>
+        <w:rPr>
+          <w:rStyle w:val="Funotenzeichen"/>
+        </w:rPr>
+        <w:footnoteRef/>
+      </w:r>
+      <w:r>
+        <w:t xml:space="preserve"> </w:t>
+      </w:r>
+      <w:r>
+        <w:rPr>
+          <w:rFonts w:asciiTheme="majorHAnsi" w:hAnsiTheme="majorHAnsi"/>
+          <w:sz w:val="16"/>
+          <w:szCs w:val="16"/>
+        </w:rPr>
+        <w:t>http://w3techs.com/technologies/overview/programming_language/all</w:t>
+      </w:r>
+    </w:p>
+    <w:p>
+      <w:pPr>
+        <w:pStyle w:val="Funotentext"/>
+        <w:rPr>
+          <w:lang w:val="en-US"/>
+        </w:rPr>
+      </w:pPr>
+    </w:p>
+  </w:footnote>
+  <w:footnote w:id="15">
+    <w:p>
+      <w:pPr>
+        <w:pStyle w:val="Funotentext"/>
+        <w:rPr>
+          <w:rFonts w:asciiTheme="majorHAnsi" w:hAnsiTheme="majorHAnsi"/>
+          <w:sz w:val="16"/>
+          <w:szCs w:val="16"/>
+        </w:rPr>
+      </w:pPr>
+      <w:r>
+        <w:rPr>
+          <w:rStyle w:val="Funotenzeichen"/>
+        </w:rPr>
+        <w:footnoteRef/>
+      </w:r>
+      <w:r>
+        <w:t xml:space="preserve"> </w:t>
+      </w:r>
+      <w:r>
+        <w:rPr>
+          <w:rFonts w:asciiTheme="majorHAnsi" w:hAnsiTheme="majorHAnsi"/>
+          <w:sz w:val="16"/>
+          <w:szCs w:val="16"/>
+        </w:rPr>
+        <w:t>http://www.raywenderlich.com/20482/how-to-choose-the-best-backend-provider-for-your-ios-app-parse-vs-stackmob-vs-appcelerator-cloud-and-more</w:t>
       </w:r>
     </w:p>
   </w:footnote>
@@ -6092,6 +6941,35 @@
       <w:vertAlign w:val="superscript"/>
     </w:rPr>
   </w:style>
+  <w:style w:type="paragraph" w:styleId="Fuzeile">
+    <w:name w:val="footer"/>
+    <w:basedOn w:val="Standard"/>
+    <w:link w:val="FuzeileZeichen"/>
+    <w:uiPriority w:val="99"/>
+    <w:unhideWhenUsed/>
+    <w:rsid w:val="00A97C74"/>
+    <w:pPr>
+      <w:tabs>
+        <w:tab w:val="center" w:pos="4536"/>
+        <w:tab w:val="right" w:pos="9072"/>
+      </w:tabs>
+    </w:pPr>
+  </w:style>
+  <w:style w:type="character" w:customStyle="1" w:styleId="FuzeileZeichen">
+    <w:name w:val="Fußzeile Zeichen"/>
+    <w:basedOn w:val="Absatzstandardschriftart"/>
+    <w:link w:val="Fuzeile"/>
+    <w:uiPriority w:val="99"/>
+    <w:rsid w:val="00A97C74"/>
+  </w:style>
+  <w:style w:type="character" w:styleId="Seitenzahl">
+    <w:name w:val="page number"/>
+    <w:basedOn w:val="Absatzstandardschriftart"/>
+    <w:uiPriority w:val="99"/>
+    <w:semiHidden/>
+    <w:unhideWhenUsed/>
+    <w:rsid w:val="00A97C74"/>
+  </w:style>
 </w:styles>
 </file>
 
@@ -6313,6 +7191,35 @@
     <w:rPr>
       <w:vertAlign w:val="superscript"/>
     </w:rPr>
+  </w:style>
+  <w:style w:type="paragraph" w:styleId="Fuzeile">
+    <w:name w:val="footer"/>
+    <w:basedOn w:val="Standard"/>
+    <w:link w:val="FuzeileZeichen"/>
+    <w:uiPriority w:val="99"/>
+    <w:unhideWhenUsed/>
+    <w:rsid w:val="00A97C74"/>
+    <w:pPr>
+      <w:tabs>
+        <w:tab w:val="center" w:pos="4536"/>
+        <w:tab w:val="right" w:pos="9072"/>
+      </w:tabs>
+    </w:pPr>
+  </w:style>
+  <w:style w:type="character" w:customStyle="1" w:styleId="FuzeileZeichen">
+    <w:name w:val="Fußzeile Zeichen"/>
+    <w:basedOn w:val="Absatzstandardschriftart"/>
+    <w:link w:val="Fuzeile"/>
+    <w:uiPriority w:val="99"/>
+    <w:rsid w:val="00A97C74"/>
+  </w:style>
+  <w:style w:type="character" w:styleId="Seitenzahl">
+    <w:name w:val="page number"/>
+    <w:basedOn w:val="Absatzstandardschriftart"/>
+    <w:uiPriority w:val="99"/>
+    <w:semiHidden/>
+    <w:unhideWhenUsed/>
+    <w:rsid w:val="00A97C74"/>
   </w:style>
 </w:styles>
 </file>

</xml_diff>

<commit_message>
show my requests, edit/delete requests, caching, post to server
</commit_message>
<xml_diff>
--- a/current.docx
+++ b/current.docx
@@ -120,7 +120,17 @@
           <w:sz w:val="20"/>
           <w:szCs w:val="20"/>
         </w:rPr>
-        <w:t xml:space="preserve">57% in Norway, avering at about 73%. In addition to this, </w:t>
+        <w:t>9</w:t>
+      </w:r>
+      <w:bookmarkStart w:id="0" w:name="_GoBack"/>
+      <w:bookmarkEnd w:id="0"/>
+      <w:r>
+        <w:rPr>
+          <w:rFonts w:asciiTheme="majorHAnsi" w:hAnsiTheme="majorHAnsi"/>
+          <w:sz w:val="20"/>
+          <w:szCs w:val="20"/>
+        </w:rPr>
+        <w:t xml:space="preserve">7% in Norway, avering at about 73%. In addition to this, </w:t>
       </w:r>
       <w:r>
         <w:rPr>
@@ -1105,7 +1115,6 @@
           <w:sz w:val="20"/>
           <w:szCs w:val="20"/>
         </w:rPr>
-        <w:lastRenderedPageBreak/>
         <w:t>Therefore, the main and foremost concern in buildi</w:t>
       </w:r>
       <w:r>
@@ -1584,7 +1593,6 @@
           <w:sz w:val="20"/>
           <w:szCs w:val="20"/>
         </w:rPr>
-        <w:lastRenderedPageBreak/>
         <w:t xml:space="preserve">Provided that the </w:t>
       </w:r>
       <w:r>
@@ -2090,15 +2098,7 @@
           <w:rFonts w:asciiTheme="majorHAnsi" w:hAnsiTheme="majorHAnsi"/>
           <w:sz w:val="20"/>
         </w:rPr>
-        <w:t xml:space="preserve"> along with banks growing into </w:t>
-      </w:r>
-      <w:r>
-        <w:rPr>
-          <w:rFonts w:asciiTheme="majorHAnsi" w:hAnsiTheme="majorHAnsi"/>
-          <w:sz w:val="20"/>
-        </w:rPr>
-        <w:lastRenderedPageBreak/>
-        <w:t xml:space="preserve">powerful </w:t>
+        <w:t xml:space="preserve"> along with banks growing into powerful </w:t>
       </w:r>
       <w:r>
         <w:rPr>
@@ -2681,7 +2681,6 @@
           <w:rFonts w:asciiTheme="majorHAnsi" w:hAnsiTheme="majorHAnsi"/>
           <w:sz w:val="20"/>
         </w:rPr>
-        <w:lastRenderedPageBreak/>
         <w:t>In order for the system to be trust-worthy, it must be transparent to all participants. This can only be achieved by keeping information about</w:t>
       </w:r>
       <w:r>
@@ -3194,15 +3193,7 @@
           <w:rFonts w:asciiTheme="majorHAnsi" w:hAnsiTheme="majorHAnsi"/>
           <w:sz w:val="20"/>
         </w:rPr>
-        <w:t xml:space="preserve">The experiment failed, but the idea of a time-based was adapted soon afterwards by Josiah Warren, an American individualist anarchist who was amongst the initial participants of Owen's society. In 1927, </w:t>
-      </w:r>
-      <w:r>
-        <w:rPr>
-          <w:rFonts w:asciiTheme="majorHAnsi" w:hAnsiTheme="majorHAnsi"/>
-          <w:sz w:val="20"/>
-        </w:rPr>
-        <w:lastRenderedPageBreak/>
-        <w:t xml:space="preserve">Warren opened up the </w:t>
+        <w:t xml:space="preserve">The experiment failed, but the idea of a time-based was adapted soon afterwards by Josiah Warren, an American individualist anarchist who was amongst the initial participants of Owen's society. In 1927, Warren opened up the </w:t>
       </w:r>
       <w:r>
         <w:rPr>
@@ -3751,16 +3742,7 @@
           <w:sz w:val="20"/>
           <w:szCs w:val="20"/>
         </w:rPr>
-        <w:t xml:space="preserve">r in a member directory through a 4-digit identification number. The offers and requests have no initial </w:t>
-      </w:r>
-      <w:r>
-        <w:rPr>
-          <w:rFonts w:asciiTheme="majorHAnsi" w:hAnsiTheme="majorHAnsi"/>
-          <w:sz w:val="20"/>
-          <w:szCs w:val="20"/>
-        </w:rPr>
-        <w:lastRenderedPageBreak/>
-        <w:t xml:space="preserve">prices assigned to them – members have to negotiate the amount of "Knoten" </w:t>
+        <w:t xml:space="preserve">r in a member directory through a 4-digit identification number. The offers and requests have no initial prices assigned to them – members have to negotiate the amount of "Knoten" </w:t>
       </w:r>
       <w:r>
         <w:rPr>
@@ -4547,7 +4529,6 @@
           <w:sz w:val="20"/>
           <w:szCs w:val="20"/>
         </w:rPr>
-        <w:lastRenderedPageBreak/>
         <w:t xml:space="preserve">TaskRabbit and other local service networks with similar business models make money by adding a service fee – 20% in the case of TaskRabbit – to the price that a bidder offers for performing a task. </w:t>
       </w:r>
       <w:r>
@@ -5052,16 +5033,7 @@
           <w:sz w:val="20"/>
           <w:szCs w:val="20"/>
         </w:rPr>
-        <w:t xml:space="preserve"> </w:t>
-      </w:r>
-      <w:r>
-        <w:rPr>
-          <w:rFonts w:asciiTheme="majorHAnsi" w:hAnsiTheme="majorHAnsi"/>
-          <w:sz w:val="20"/>
-          <w:szCs w:val="20"/>
-        </w:rPr>
-        <w:lastRenderedPageBreak/>
-        <w:t>JavaScript libraries such as jQuery offer additional features such as animationed effects and support of AJAX techniques for asynchronous server communication.</w:t>
+        <w:t xml:space="preserve"> JavaScript libraries such as jQuery offer additional features such as animationed effects and support of AJAX techniques for asynchronous server communication.</w:t>
       </w:r>
     </w:p>
     <w:p>
@@ -5483,7 +5455,6 @@
           <w:sz w:val="20"/>
           <w:szCs w:val="20"/>
         </w:rPr>
-        <w:lastRenderedPageBreak/>
         <w:t>The two big players in the world of mobile devices are Google and Apple. In the 4th quarter of 2012, a ranking published by the Intenational Data Corporation (IDC) amounts the total worldwide market share of both platforms combined at over 90%</w:t>
       </w:r>
       <w:r>
@@ -5806,16 +5777,7 @@
           <w:sz w:val="20"/>
           <w:szCs w:val="20"/>
         </w:rPr>
-        <w:t xml:space="preserve">The new features of HTML5, CSS and JavaScript, along with additional frameworks if required, offer means for a fairly good imitation of platform-specific UI elements that can create an almost native look and feel of </w:t>
-      </w:r>
-      <w:r>
-        <w:rPr>
-          <w:rFonts w:asciiTheme="majorHAnsi" w:hAnsiTheme="majorHAnsi"/>
-          <w:sz w:val="20"/>
-          <w:szCs w:val="20"/>
-        </w:rPr>
-        <w:lastRenderedPageBreak/>
-        <w:t xml:space="preserve">a well-designed web app. However, current mobile web browsers are only able to access a limited set of a device's specific capabilities. While properties such as orientation and geolocation may be available, a device's camera or </w:t>
+        <w:t xml:space="preserve">The new features of HTML5, CSS and JavaScript, along with additional frameworks if required, offer means for a fairly good imitation of platform-specific UI elements that can create an almost native look and feel of a well-designed web app. However, current mobile web browsers are only able to access a limited set of a device's specific capabilities. While properties such as orientation and geolocation may be available, a device's camera or </w:t>
       </w:r>
       <w:r>
         <w:rPr>
@@ -6440,7 +6402,6 @@
           <w:sz w:val="20"/>
           <w:szCs w:val="20"/>
         </w:rPr>
-        <w:lastRenderedPageBreak/>
         <w:t xml:space="preserve">The LAMP stack </w:t>
       </w:r>
       <w:r>
@@ -7046,7 +7007,6 @@
           <w:sz w:val="20"/>
           <w:szCs w:val="20"/>
         </w:rPr>
-        <w:lastRenderedPageBreak/>
         <w:t xml:space="preserve">An alternative that sees </w:t>
       </w:r>
       <w:r>
@@ -8276,16 +8236,7 @@
           <w:sz w:val="20"/>
           <w:szCs w:val="20"/>
         </w:rPr>
-        <w:t xml:space="preserve">mobile apps. It is used by platforms such </w:t>
-      </w:r>
-      <w:r>
-        <w:rPr>
-          <w:rFonts w:asciiTheme="majorHAnsi" w:hAnsiTheme="majorHAnsi"/>
-          <w:sz w:val="20"/>
-          <w:szCs w:val="20"/>
-        </w:rPr>
-        <w:lastRenderedPageBreak/>
-        <w:t xml:space="preserve">as Hulu and GitHub. In January 2013, Rails </w:t>
+        <w:t xml:space="preserve">mobile apps. It is used by platforms such as Hulu and GitHub. In January 2013, Rails </w:t>
       </w:r>
       <w:r>
         <w:rPr>
@@ -8898,16 +8849,7 @@
           <w:sz w:val="20"/>
           <w:szCs w:val="20"/>
         </w:rPr>
-        <w:t xml:space="preserve">In traditional software development lifecycles, building a back-end takes up a great chunk of time, often accounting for up to or even more than half of the total development time. With cloud computing </w:t>
-      </w:r>
-      <w:r>
-        <w:rPr>
-          <w:rFonts w:asciiTheme="majorHAnsi" w:hAnsiTheme="majorHAnsi"/>
-          <w:sz w:val="20"/>
-          <w:szCs w:val="20"/>
-        </w:rPr>
-        <w:lastRenderedPageBreak/>
-        <w:t>becoming more and more ubiquitous</w:t>
+        <w:t>In traditional software development lifecycles, building a back-end takes up a great chunk of time, often accounting for up to or even more than half of the total development time. With cloud computing becoming more and more ubiquitous</w:t>
       </w:r>
       <w:r>
         <w:rPr>
@@ -9409,16 +9351,7 @@
           <w:sz w:val="20"/>
           <w:szCs w:val="20"/>
         </w:rPr>
-        <w:t xml:space="preserve">availability. The app should be available to all smartphone users, regardless of their operating system. To achieve this with a native solution would require the app to be developed from the ground up for every supported platform, resulting in significantly higher costs of initial development and maintenance. While a </w:t>
-      </w:r>
-      <w:r>
-        <w:rPr>
-          <w:rFonts w:asciiTheme="majorHAnsi" w:hAnsiTheme="majorHAnsi"/>
-          <w:sz w:val="20"/>
-          <w:szCs w:val="20"/>
-        </w:rPr>
-        <w:lastRenderedPageBreak/>
-        <w:t>web app would be instantly available to all web-enabled devices,</w:t>
+        <w:t>availability. The app should be available to all smartphone users, regardless of their operating system. To achieve this with a native solution would require the app to be developed from the ground up for every supported platform, resulting in significantly higher costs of initial development and maintenance. While a web app would be instantly available to all web-enabled devices,</w:t>
       </w:r>
       <w:r>
         <w:rPr>
@@ -10055,7 +9988,6 @@
           <w:sz w:val="20"/>
           <w:szCs w:val="20"/>
         </w:rPr>
-        <w:lastRenderedPageBreak/>
         <w:t>In the scope of this thesis, I will develop a prototype version of the app to demonstrate the</w:t>
       </w:r>
       <w:r>
@@ -10316,18 +10248,8 @@
           <w:sz w:val="20"/>
           <w:szCs w:val="20"/>
         </w:rPr>
-        <w:t>I will create all graphics and assets required for the mobile app as well as the screen designs for the website</w:t>
-      </w:r>
-      <w:r>
-        <w:rPr>
-          <w:rFonts w:asciiTheme="majorHAnsi" w:hAnsiTheme="majorHAnsi"/>
-          <w:sz w:val="20"/>
-          <w:szCs w:val="20"/>
-        </w:rPr>
-        <w:t xml:space="preserve"> using Adobe Photoshop and Illustrator.</w:t>
-      </w:r>
-      <w:bookmarkStart w:id="0" w:name="_GoBack"/>
-      <w:bookmarkEnd w:id="0"/>
+        <w:t>I will create all graphics and assets required for the mobile app as well as the screen designs for the website using Adobe Photoshop and Illustrator.</w:t>
+      </w:r>
     </w:p>
     <w:p>
       <w:pPr>

</xml_diff>

<commit_message>
enable scrolling within forms, extend preface and and concept, first part of specification
</commit_message>
<xml_diff>
--- a/current.docx
+++ b/current.docx
@@ -122,8 +122,6 @@
         </w:rPr>
         <w:t>9</w:t>
       </w:r>
-      <w:bookmarkStart w:id="0" w:name="_GoBack"/>
-      <w:bookmarkEnd w:id="0"/>
       <w:r>
         <w:rPr>
           <w:rFonts w:asciiTheme="majorHAnsi" w:hAnsiTheme="majorHAnsi"/>
@@ -547,7 +545,23 @@
           <w:szCs w:val="20"/>
         </w:rPr>
         <w:lastRenderedPageBreak/>
-        <w:t>connected to the entire world on a regular basis, many people feel</w:t>
+        <w:t xml:space="preserve">connected to the entire </w:t>
+      </w:r>
+      <w:r>
+        <w:rPr>
+          <w:rFonts w:asciiTheme="majorHAnsi" w:hAnsiTheme="majorHAnsi"/>
+          <w:sz w:val="20"/>
+          <w:szCs w:val="20"/>
+        </w:rPr>
+        <w:t>online community</w:t>
+      </w:r>
+      <w:r>
+        <w:rPr>
+          <w:rFonts w:asciiTheme="majorHAnsi" w:hAnsiTheme="majorHAnsi"/>
+          <w:sz w:val="20"/>
+          <w:szCs w:val="20"/>
+        </w:rPr>
+        <w:t xml:space="preserve"> on a regular basis, many people feel</w:t>
       </w:r>
       <w:r>
         <w:rPr>
@@ -786,7 +800,23 @@
           <w:sz w:val="20"/>
           <w:szCs w:val="20"/>
         </w:rPr>
-        <w:t xml:space="preserve">exchange services and favors within their community without the use of money. Instead of doing this on a one-to-one basis where one favor is traded directly for another ("I do someting for you and in return, you do something for me"), the community as whole </w:t>
+        <w:t xml:space="preserve">exchange services and favors within their community without the use of money. Instead of doing this on a one-to-one basis where one favor is traded directly for another ("I do someting for you and in return, you do something for me"), the community as </w:t>
+      </w:r>
+      <w:r>
+        <w:rPr>
+          <w:rFonts w:asciiTheme="majorHAnsi" w:hAnsiTheme="majorHAnsi"/>
+          <w:sz w:val="20"/>
+          <w:szCs w:val="20"/>
+        </w:rPr>
+        <w:t xml:space="preserve">a </w:t>
+      </w:r>
+      <w:r>
+        <w:rPr>
+          <w:rFonts w:asciiTheme="majorHAnsi" w:hAnsiTheme="majorHAnsi"/>
+          <w:sz w:val="20"/>
+          <w:szCs w:val="20"/>
+        </w:rPr>
+        <w:t xml:space="preserve">whole </w:t>
       </w:r>
       <w:r>
         <w:rPr>
@@ -898,7 +928,23 @@
           <w:sz w:val="20"/>
           <w:szCs w:val="20"/>
         </w:rPr>
-        <w:t xml:space="preserve"> have taken, thereby encouraging everyone to give and take in a balanced manner. The services offered can be anything from simple errands like grocery shopping or transportation of bulky objects to things like dog walking or baby sitting to rather skill-based tasks like assembling furniture or fixing a car. </w:t>
+        <w:t xml:space="preserve"> have taken, thereby encouraging everyone to give and take in a balanced manner. The services offered can be anything from simple errands like grocery shopping or tra</w:t>
+      </w:r>
+      <w:r>
+        <w:rPr>
+          <w:rFonts w:asciiTheme="majorHAnsi" w:hAnsiTheme="majorHAnsi"/>
+          <w:sz w:val="20"/>
+          <w:szCs w:val="20"/>
+        </w:rPr>
+        <w:t>nsportation of bulky objects, jobs</w:t>
+      </w:r>
+      <w:r>
+        <w:rPr>
+          <w:rFonts w:asciiTheme="majorHAnsi" w:hAnsiTheme="majorHAnsi"/>
+          <w:sz w:val="20"/>
+          <w:szCs w:val="20"/>
+        </w:rPr>
+        <w:t xml:space="preserve"> like dog walking or baby sitting to rather skill-based tasks like assembling furniture or fixing a car. </w:t>
       </w:r>
     </w:p>
     <w:p>
@@ -1070,7 +1116,23 @@
           <w:sz w:val="20"/>
           <w:szCs w:val="20"/>
         </w:rPr>
-        <w:t>ffers and wants. The larger the amount and variety of people participating,</w:t>
+        <w:t xml:space="preserve">ffers and </w:t>
+      </w:r>
+      <w:r>
+        <w:rPr>
+          <w:rFonts w:asciiTheme="majorHAnsi" w:hAnsiTheme="majorHAnsi"/>
+          <w:sz w:val="20"/>
+          <w:szCs w:val="20"/>
+        </w:rPr>
+        <w:t>requests</w:t>
+      </w:r>
+      <w:r>
+        <w:rPr>
+          <w:rFonts w:asciiTheme="majorHAnsi" w:hAnsiTheme="majorHAnsi"/>
+          <w:sz w:val="20"/>
+          <w:szCs w:val="20"/>
+        </w:rPr>
+        <w:t>. The larger the amount and variety of people participating,</w:t>
       </w:r>
       <w:r>
         <w:rPr>
@@ -1123,7 +1185,23 @@
           <w:sz w:val="20"/>
           <w:szCs w:val="20"/>
         </w:rPr>
-        <w:t>ng such a platform has to be the effort of attracting as many members as possible. There are several different aspects to this that I want to use as the basis for this project's fundamental criteria:</w:t>
+        <w:t xml:space="preserve">ng such a platform has to be the effort of attracting as many members as possible. There are several different aspects to this that </w:t>
+      </w:r>
+      <w:r>
+        <w:rPr>
+          <w:rFonts w:asciiTheme="majorHAnsi" w:hAnsiTheme="majorHAnsi"/>
+          <w:sz w:val="20"/>
+          <w:szCs w:val="20"/>
+        </w:rPr>
+        <w:t>will serve</w:t>
+      </w:r>
+      <w:r>
+        <w:rPr>
+          <w:rFonts w:asciiTheme="majorHAnsi" w:hAnsiTheme="majorHAnsi"/>
+          <w:sz w:val="20"/>
+          <w:szCs w:val="20"/>
+        </w:rPr>
+        <w:t xml:space="preserve"> as the basis for this project's fundamental criteria:</w:t>
       </w:r>
     </w:p>
     <w:p>
@@ -1609,31 +1687,169 @@
           <w:sz w:val="20"/>
           <w:szCs w:val="20"/>
         </w:rPr>
-        <w:t xml:space="preserve"> criteria are fulfilled, I am convinced that the platform has the potential of </w:t>
-      </w:r>
-      <w:r>
-        <w:rPr>
-          <w:rFonts w:asciiTheme="majorHAnsi" w:hAnsiTheme="majorHAnsi"/>
-          <w:sz w:val="20"/>
-          <w:szCs w:val="20"/>
-        </w:rPr>
-        <w:t xml:space="preserve">drawing enough participants to get a brisk econmy started. Considering what a highly dynamic environment the internet is and how the snowball principle can make interesting things go viral in a matter of days, it is hard to predict how the amount of users and traffic will develop. In the best case scenario, </w:t>
-      </w:r>
-      <w:r>
-        <w:rPr>
-          <w:rFonts w:asciiTheme="majorHAnsi" w:hAnsiTheme="majorHAnsi"/>
-          <w:sz w:val="20"/>
-          <w:szCs w:val="20"/>
-        </w:rPr>
-        <w:t>the number of users and server requests could grow nearly exponentially. A system collapsing from server overload due to hi</w:t>
-      </w:r>
-      <w:r>
-        <w:rPr>
-          <w:rFonts w:asciiTheme="majorHAnsi" w:hAnsiTheme="majorHAnsi"/>
-          <w:sz w:val="20"/>
-          <w:szCs w:val="20"/>
-        </w:rPr>
-        <w:t>gh traffic could damage people's trust and potentially result in loss of users. Therefore, another important criteria for this project is:</w:t>
+        <w:t xml:space="preserve"> criteria are fulfilled, the platform </w:t>
+      </w:r>
+      <w:r>
+        <w:rPr>
+          <w:rFonts w:asciiTheme="majorHAnsi" w:hAnsiTheme="majorHAnsi"/>
+          <w:sz w:val="20"/>
+          <w:szCs w:val="20"/>
+        </w:rPr>
+        <w:t>will have</w:t>
+      </w:r>
+      <w:r>
+        <w:rPr>
+          <w:rFonts w:asciiTheme="majorHAnsi" w:hAnsiTheme="majorHAnsi"/>
+          <w:sz w:val="20"/>
+          <w:szCs w:val="20"/>
+        </w:rPr>
+        <w:t xml:space="preserve"> the potential of </w:t>
+      </w:r>
+      <w:r>
+        <w:rPr>
+          <w:rFonts w:asciiTheme="majorHAnsi" w:hAnsiTheme="majorHAnsi"/>
+          <w:sz w:val="20"/>
+          <w:szCs w:val="20"/>
+        </w:rPr>
+        <w:t>drawing enough</w:t>
+      </w:r>
+      <w:r>
+        <w:rPr>
+          <w:rFonts w:asciiTheme="majorHAnsi" w:hAnsiTheme="majorHAnsi"/>
+          <w:sz w:val="20"/>
+          <w:szCs w:val="20"/>
+        </w:rPr>
+        <w:t xml:space="preserve"> </w:t>
+      </w:r>
+      <w:r>
+        <w:rPr>
+          <w:rFonts w:asciiTheme="majorHAnsi" w:hAnsiTheme="majorHAnsi"/>
+          <w:sz w:val="20"/>
+          <w:szCs w:val="20"/>
+        </w:rPr>
+        <w:t xml:space="preserve">participants to get a brisk econmy started. Considering what a highly dynamic environment the internet is and how the snowball principle can make interesting </w:t>
+      </w:r>
+      <w:r>
+        <w:rPr>
+          <w:rFonts w:asciiTheme="majorHAnsi" w:hAnsiTheme="majorHAnsi"/>
+          <w:sz w:val="20"/>
+          <w:szCs w:val="20"/>
+        </w:rPr>
+        <w:t xml:space="preserve">things </w:t>
+      </w:r>
+      <w:r>
+        <w:rPr>
+          <w:rFonts w:asciiTheme="majorHAnsi" w:hAnsiTheme="majorHAnsi"/>
+          <w:sz w:val="20"/>
+          <w:szCs w:val="20"/>
+        </w:rPr>
+        <w:t>go</w:t>
+      </w:r>
+      <w:r>
+        <w:rPr>
+          <w:rFonts w:asciiTheme="majorHAnsi" w:hAnsiTheme="majorHAnsi"/>
+          <w:sz w:val="20"/>
+          <w:szCs w:val="20"/>
+        </w:rPr>
+        <w:t xml:space="preserve"> viral in a matter of days, it is hard to predict how the amount of users and traffic will develop. In the best case scenario</w:t>
+      </w:r>
+      <w:r>
+        <w:rPr>
+          <w:rFonts w:asciiTheme="majorHAnsi" w:hAnsiTheme="majorHAnsi"/>
+          <w:sz w:val="20"/>
+          <w:szCs w:val="20"/>
+        </w:rPr>
+        <w:t>, the idea will catch on and spread quickly.</w:t>
+      </w:r>
+      <w:r>
+        <w:rPr>
+          <w:rFonts w:asciiTheme="majorHAnsi" w:hAnsiTheme="majorHAnsi"/>
+          <w:sz w:val="20"/>
+          <w:szCs w:val="20"/>
+        </w:rPr>
+        <w:t xml:space="preserve"> </w:t>
+      </w:r>
+      <w:r>
+        <w:rPr>
+          <w:rFonts w:asciiTheme="majorHAnsi" w:hAnsiTheme="majorHAnsi"/>
+          <w:sz w:val="20"/>
+          <w:szCs w:val="20"/>
+        </w:rPr>
+        <w:t xml:space="preserve">This means that during peak growth periods, </w:t>
+      </w:r>
+      <w:r>
+        <w:rPr>
+          <w:rFonts w:asciiTheme="majorHAnsi" w:hAnsiTheme="majorHAnsi"/>
+          <w:sz w:val="20"/>
+          <w:szCs w:val="20"/>
+        </w:rPr>
+        <w:t xml:space="preserve">the number of users and server requests could </w:t>
+      </w:r>
+      <w:r>
+        <w:rPr>
+          <w:rFonts w:asciiTheme="majorHAnsi" w:hAnsiTheme="majorHAnsi"/>
+          <w:sz w:val="20"/>
+          <w:szCs w:val="20"/>
+        </w:rPr>
+        <w:t>increase</w:t>
+      </w:r>
+      <w:r>
+        <w:rPr>
+          <w:rFonts w:asciiTheme="majorHAnsi" w:hAnsiTheme="majorHAnsi"/>
+          <w:sz w:val="20"/>
+          <w:szCs w:val="20"/>
+        </w:rPr>
+        <w:t xml:space="preserve"> nearly exponentially. A system collapsing from server overload due to hi</w:t>
+      </w:r>
+      <w:r>
+        <w:rPr>
+          <w:rFonts w:asciiTheme="majorHAnsi" w:hAnsiTheme="majorHAnsi"/>
+          <w:sz w:val="20"/>
+          <w:szCs w:val="20"/>
+        </w:rPr>
+        <w:t xml:space="preserve">gh traffic could damage people's </w:t>
+      </w:r>
+      <w:r>
+        <w:rPr>
+          <w:rFonts w:asciiTheme="majorHAnsi" w:hAnsiTheme="majorHAnsi"/>
+          <w:sz w:val="20"/>
+          <w:szCs w:val="20"/>
+        </w:rPr>
+        <w:t xml:space="preserve">and enthusiasm and trust, </w:t>
+      </w:r>
+      <w:bookmarkStart w:id="0" w:name="_GoBack"/>
+      <w:bookmarkEnd w:id="0"/>
+      <w:r>
+        <w:rPr>
+          <w:rFonts w:asciiTheme="majorHAnsi" w:hAnsiTheme="majorHAnsi"/>
+          <w:sz w:val="20"/>
+          <w:szCs w:val="20"/>
+        </w:rPr>
+        <w:t>likely resulting in</w:t>
+      </w:r>
+      <w:r>
+        <w:rPr>
+          <w:rFonts w:asciiTheme="majorHAnsi" w:hAnsiTheme="majorHAnsi"/>
+          <w:sz w:val="20"/>
+          <w:szCs w:val="20"/>
+        </w:rPr>
+        <w:t xml:space="preserve"> loss of</w:t>
+      </w:r>
+      <w:r>
+        <w:rPr>
+          <w:rFonts w:asciiTheme="majorHAnsi" w:hAnsiTheme="majorHAnsi"/>
+          <w:sz w:val="20"/>
+          <w:szCs w:val="20"/>
+        </w:rPr>
+        <w:t xml:space="preserve"> a considerable amount of</w:t>
+      </w:r>
+      <w:r>
+        <w:rPr>
+          <w:rFonts w:asciiTheme="majorHAnsi" w:hAnsiTheme="majorHAnsi"/>
+          <w:sz w:val="20"/>
+          <w:szCs w:val="20"/>
+        </w:rPr>
+        <w:t xml:space="preserve"> users. Therefore, another important criteria for this project is:</w:t>
       </w:r>
     </w:p>
     <w:p>
@@ -1731,14 +1947,730 @@
     <w:p>
       <w:pPr>
         <w:spacing w:line="360" w:lineRule="auto"/>
-        <w:ind w:left="360"/>
-        <w:jc w:val="both"/>
-        <w:rPr>
-          <w:rFonts w:asciiTheme="majorHAnsi" w:hAnsiTheme="majorHAnsi"/>
-          <w:sz w:val="20"/>
-          <w:szCs w:val="20"/>
-        </w:rPr>
-      </w:pPr>
+        <w:jc w:val="both"/>
+        <w:rPr>
+          <w:rFonts w:asciiTheme="majorHAnsi" w:hAnsiTheme="majorHAnsi"/>
+          <w:sz w:val="20"/>
+          <w:szCs w:val="20"/>
+        </w:rPr>
+      </w:pPr>
+    </w:p>
+    <w:p>
+      <w:pPr>
+        <w:spacing w:line="360" w:lineRule="auto"/>
+        <w:jc w:val="both"/>
+        <w:rPr>
+          <w:rFonts w:asciiTheme="majorHAnsi" w:hAnsiTheme="majorHAnsi"/>
+          <w:sz w:val="20"/>
+          <w:szCs w:val="20"/>
+        </w:rPr>
+      </w:pPr>
+    </w:p>
+    <w:p>
+      <w:pPr>
+        <w:spacing w:line="360" w:lineRule="auto"/>
+        <w:jc w:val="both"/>
+        <w:rPr>
+          <w:rFonts w:asciiTheme="majorHAnsi" w:hAnsiTheme="majorHAnsi"/>
+          <w:sz w:val="20"/>
+          <w:szCs w:val="20"/>
+        </w:rPr>
+      </w:pPr>
+      <w:r>
+        <w:rPr>
+          <w:rFonts w:asciiTheme="majorHAnsi" w:hAnsiTheme="majorHAnsi"/>
+          <w:sz w:val="20"/>
+          <w:szCs w:val="20"/>
+        </w:rPr>
+        <w:t xml:space="preserve">While all of the above-mentioned criteria are essential to the platform's success, the key focus of this thesis will be set on usability engineering. </w:t>
+      </w:r>
+      <w:r>
+        <w:rPr>
+          <w:rFonts w:asciiTheme="majorHAnsi" w:hAnsiTheme="majorHAnsi"/>
+          <w:sz w:val="20"/>
+          <w:szCs w:val="20"/>
+        </w:rPr>
+        <w:t xml:space="preserve">An immensely important aspect of this project is the fact that it is intended to be for </w:t>
+      </w:r>
+      <w:r>
+        <w:rPr>
+          <w:rFonts w:asciiTheme="majorHAnsi" w:hAnsiTheme="majorHAnsi"/>
+          <w:sz w:val="20"/>
+          <w:szCs w:val="20"/>
+        </w:rPr>
+        <w:t>everyone</w:t>
+      </w:r>
+      <w:r>
+        <w:rPr>
+          <w:rFonts w:asciiTheme="majorHAnsi" w:hAnsiTheme="majorHAnsi"/>
+          <w:sz w:val="20"/>
+          <w:szCs w:val="20"/>
+        </w:rPr>
+        <w:t>. There is no specific target group to cater to – in fact, the diversity of the platform's us</w:t>
+      </w:r>
+      <w:r>
+        <w:rPr>
+          <w:rFonts w:asciiTheme="majorHAnsi" w:hAnsiTheme="majorHAnsi"/>
+          <w:sz w:val="20"/>
+          <w:szCs w:val="20"/>
+        </w:rPr>
+        <w:t>er base in regard to age, interests</w:t>
+      </w:r>
+      <w:r>
+        <w:rPr>
+          <w:rFonts w:asciiTheme="majorHAnsi" w:hAnsiTheme="majorHAnsi"/>
+          <w:sz w:val="20"/>
+          <w:szCs w:val="20"/>
+        </w:rPr>
+        <w:t xml:space="preserve">, </w:t>
+      </w:r>
+      <w:r>
+        <w:rPr>
+          <w:rFonts w:asciiTheme="majorHAnsi" w:hAnsiTheme="majorHAnsi"/>
+          <w:sz w:val="20"/>
+          <w:szCs w:val="20"/>
+        </w:rPr>
+        <w:t>capabilities and talents will be directly reflected by the varierty of offers and requests. T</w:t>
+      </w:r>
+      <w:r>
+        <w:rPr>
+          <w:rFonts w:asciiTheme="majorHAnsi" w:hAnsiTheme="majorHAnsi"/>
+          <w:sz w:val="20"/>
+          <w:szCs w:val="20"/>
+        </w:rPr>
+        <w:t>he broader and more diverse the pool of participants is, the larger the benefit for everyone. This is especially true because participants will have to be both givers and receivers. If Adam is great with computers but doesn't know how to drill a hole, Beth is versatile with using tools but hates gardening</w:t>
+      </w:r>
+      <w:r>
+        <w:rPr>
+          <w:rFonts w:asciiTheme="majorHAnsi" w:hAnsiTheme="majorHAnsi"/>
+          <w:sz w:val="20"/>
+          <w:szCs w:val="20"/>
+        </w:rPr>
+        <w:t xml:space="preserve"> and Carl</w:t>
+      </w:r>
+      <w:r>
+        <w:rPr>
+          <w:rFonts w:asciiTheme="majorHAnsi" w:hAnsiTheme="majorHAnsi"/>
+          <w:sz w:val="20"/>
+          <w:szCs w:val="20"/>
+        </w:rPr>
+        <w:t xml:space="preserve"> is an avid gardener but helples</w:t>
+      </w:r>
+      <w:r>
+        <w:rPr>
+          <w:rFonts w:asciiTheme="majorHAnsi" w:hAnsiTheme="majorHAnsi"/>
+          <w:sz w:val="20"/>
+          <w:szCs w:val="20"/>
+        </w:rPr>
+        <w:t>s when it comes to removing a</w:t>
+      </w:r>
+      <w:r>
+        <w:rPr>
+          <w:rFonts w:asciiTheme="majorHAnsi" w:hAnsiTheme="majorHAnsi"/>
+          <w:sz w:val="20"/>
+          <w:szCs w:val="20"/>
+        </w:rPr>
+        <w:t xml:space="preserve"> virus from his computer, the system will only make sense if there a</w:t>
+      </w:r>
+      <w:r>
+        <w:rPr>
+          <w:rFonts w:asciiTheme="majorHAnsi" w:hAnsiTheme="majorHAnsi"/>
+          <w:sz w:val="20"/>
+          <w:szCs w:val="20"/>
+        </w:rPr>
+        <w:t>re enough Adams, Beths and Carls</w:t>
+      </w:r>
+      <w:r>
+        <w:rPr>
+          <w:rFonts w:asciiTheme="majorHAnsi" w:hAnsiTheme="majorHAnsi"/>
+          <w:sz w:val="20"/>
+          <w:szCs w:val="20"/>
+        </w:rPr>
+        <w:t xml:space="preserve"> signed up who a</w:t>
+      </w:r>
+      <w:r>
+        <w:rPr>
+          <w:rFonts w:asciiTheme="majorHAnsi" w:hAnsiTheme="majorHAnsi"/>
+          <w:sz w:val="20"/>
+          <w:szCs w:val="20"/>
+        </w:rPr>
+        <w:t>re able to fulfill someone'</w:t>
+      </w:r>
+      <w:r>
+        <w:rPr>
+          <w:rFonts w:asciiTheme="majorHAnsi" w:hAnsiTheme="majorHAnsi"/>
+          <w:sz w:val="20"/>
+          <w:szCs w:val="20"/>
+        </w:rPr>
+        <w:t>s particular needs, but also have needs of their own.</w:t>
+      </w:r>
+    </w:p>
+    <w:p>
+      <w:pPr>
+        <w:spacing w:line="360" w:lineRule="auto"/>
+        <w:jc w:val="both"/>
+        <w:rPr>
+          <w:rFonts w:asciiTheme="majorHAnsi" w:hAnsiTheme="majorHAnsi"/>
+          <w:sz w:val="20"/>
+          <w:szCs w:val="20"/>
+        </w:rPr>
+      </w:pPr>
+      <w:r>
+        <w:rPr>
+          <w:rFonts w:asciiTheme="majorHAnsi" w:hAnsiTheme="majorHAnsi"/>
+          <w:sz w:val="20"/>
+          <w:szCs w:val="20"/>
+        </w:rPr>
+        <w:t>Therefore, the highest priority has to be designing the platform in a way that makes it fun and easy to use by all kinds of user classes</w:t>
+      </w:r>
+      <w:r>
+        <w:rPr>
+          <w:rFonts w:asciiTheme="majorHAnsi" w:hAnsiTheme="majorHAnsi"/>
+          <w:sz w:val="20"/>
+          <w:szCs w:val="20"/>
+        </w:rPr>
+        <w:t>, regardless of their technical expertise</w:t>
+      </w:r>
+      <w:r>
+        <w:rPr>
+          <w:rFonts w:asciiTheme="majorHAnsi" w:hAnsiTheme="majorHAnsi"/>
+          <w:sz w:val="20"/>
+          <w:szCs w:val="20"/>
+        </w:rPr>
+        <w:t>. An intuitive</w:t>
+      </w:r>
+      <w:r>
+        <w:rPr>
+          <w:rFonts w:asciiTheme="majorHAnsi" w:hAnsiTheme="majorHAnsi"/>
+          <w:sz w:val="20"/>
+          <w:szCs w:val="20"/>
+        </w:rPr>
+        <w:t>, well-structured</w:t>
+      </w:r>
+      <w:r>
+        <w:rPr>
+          <w:rFonts w:asciiTheme="majorHAnsi" w:hAnsiTheme="majorHAnsi"/>
+          <w:sz w:val="20"/>
+          <w:szCs w:val="20"/>
+        </w:rPr>
+        <w:t xml:space="preserve"> user interface and </w:t>
+      </w:r>
+      <w:r>
+        <w:rPr>
+          <w:rFonts w:asciiTheme="majorHAnsi" w:hAnsiTheme="majorHAnsi"/>
+          <w:sz w:val="20"/>
+          <w:szCs w:val="20"/>
+        </w:rPr>
+        <w:t xml:space="preserve">a consistent interaction model are the basis for achieving this goal. The overall challenge </w:t>
+      </w:r>
+      <w:r>
+        <w:rPr>
+          <w:rFonts w:asciiTheme="majorHAnsi" w:hAnsiTheme="majorHAnsi"/>
+          <w:sz w:val="20"/>
+          <w:szCs w:val="20"/>
+        </w:rPr>
+        <w:t xml:space="preserve">is to optimize the user experience for a broad audience but at the same time "sprinkle some sugar" that will make specific user classes happy without distracting or confusing others. </w:t>
+      </w:r>
+    </w:p>
+    <w:p>
+      <w:pPr>
+        <w:spacing w:line="360" w:lineRule="auto"/>
+        <w:jc w:val="both"/>
+        <w:rPr>
+          <w:rFonts w:asciiTheme="majorHAnsi" w:hAnsiTheme="majorHAnsi"/>
+          <w:sz w:val="20"/>
+          <w:szCs w:val="20"/>
+        </w:rPr>
+      </w:pPr>
+    </w:p>
+    <w:p>
+      <w:pPr>
+        <w:spacing w:line="360" w:lineRule="auto"/>
+        <w:jc w:val="both"/>
+        <w:rPr>
+          <w:rFonts w:asciiTheme="majorHAnsi" w:hAnsiTheme="majorHAnsi"/>
+          <w:sz w:val="20"/>
+          <w:szCs w:val="20"/>
+        </w:rPr>
+      </w:pPr>
+      <w:r>
+        <w:rPr>
+          <w:rFonts w:asciiTheme="majorHAnsi" w:hAnsiTheme="majorHAnsi"/>
+          <w:sz w:val="20"/>
+          <w:szCs w:val="20"/>
+        </w:rPr>
+        <w:t xml:space="preserve">The following chapters will </w:t>
+      </w:r>
+      <w:r>
+        <w:rPr>
+          <w:rFonts w:asciiTheme="majorHAnsi" w:hAnsiTheme="majorHAnsi"/>
+          <w:sz w:val="20"/>
+          <w:szCs w:val="20"/>
+        </w:rPr>
+        <w:t>give insight into</w:t>
+      </w:r>
+      <w:r>
+        <w:rPr>
+          <w:rFonts w:asciiTheme="majorHAnsi" w:hAnsiTheme="majorHAnsi"/>
+          <w:sz w:val="20"/>
+          <w:szCs w:val="20"/>
+        </w:rPr>
+        <w:t xml:space="preserve"> the history of moneyless exchange systems and provide three case studies </w:t>
+      </w:r>
+      <w:r>
+        <w:rPr>
+          <w:rFonts w:asciiTheme="majorHAnsi" w:hAnsiTheme="majorHAnsi"/>
+          <w:sz w:val="20"/>
+          <w:szCs w:val="20"/>
+        </w:rPr>
+        <w:t xml:space="preserve">of currently operating platforms that are thematically </w:t>
+      </w:r>
+      <w:r>
+        <w:rPr>
+          <w:rFonts w:asciiTheme="majorHAnsi" w:hAnsiTheme="majorHAnsi"/>
+          <w:sz w:val="20"/>
+          <w:szCs w:val="20"/>
+        </w:rPr>
+        <w:t xml:space="preserve">related. </w:t>
+      </w:r>
+      <w:r>
+        <w:rPr>
+          <w:rFonts w:asciiTheme="majorHAnsi" w:hAnsiTheme="majorHAnsi"/>
+          <w:sz w:val="20"/>
+          <w:szCs w:val="20"/>
+        </w:rPr>
+        <w:t>Subsequently</w:t>
+      </w:r>
+      <w:r>
+        <w:rPr>
+          <w:rFonts w:asciiTheme="majorHAnsi" w:hAnsiTheme="majorHAnsi"/>
+          <w:sz w:val="20"/>
+          <w:szCs w:val="20"/>
+        </w:rPr>
+        <w:t xml:space="preserve">, </w:t>
+      </w:r>
+      <w:r>
+        <w:rPr>
+          <w:rFonts w:asciiTheme="majorHAnsi" w:hAnsiTheme="majorHAnsi"/>
+          <w:sz w:val="20"/>
+          <w:szCs w:val="20"/>
+        </w:rPr>
+        <w:t xml:space="preserve">relevant technological solutions and standards will be examined and evaluated regarding their suitability </w:t>
+      </w:r>
+      <w:r>
+        <w:rPr>
+          <w:rFonts w:asciiTheme="majorHAnsi" w:hAnsiTheme="majorHAnsi"/>
+          <w:sz w:val="20"/>
+          <w:szCs w:val="20"/>
+        </w:rPr>
+        <w:t xml:space="preserve">for being applied within the platform. On that basis, a concept </w:t>
+      </w:r>
+      <w:r>
+        <w:rPr>
+          <w:rFonts w:asciiTheme="majorHAnsi" w:hAnsiTheme="majorHAnsi"/>
+          <w:sz w:val="20"/>
+          <w:szCs w:val="20"/>
+        </w:rPr>
+        <w:t>of the technical implementation will outline the overall approach, concretely determine the</w:t>
+      </w:r>
+      <w:r>
+        <w:rPr>
+          <w:rFonts w:asciiTheme="majorHAnsi" w:hAnsiTheme="majorHAnsi"/>
+          <w:sz w:val="20"/>
+          <w:szCs w:val="20"/>
+        </w:rPr>
+        <w:t xml:space="preserve"> chosen technologies and give reasons for their selection</w:t>
+      </w:r>
+      <w:r>
+        <w:rPr>
+          <w:rFonts w:asciiTheme="majorHAnsi" w:hAnsiTheme="majorHAnsi"/>
+          <w:sz w:val="20"/>
+          <w:szCs w:val="20"/>
+        </w:rPr>
+        <w:t>.</w:t>
+      </w:r>
+      <w:r>
+        <w:rPr>
+          <w:rFonts w:asciiTheme="majorHAnsi" w:hAnsiTheme="majorHAnsi"/>
+          <w:sz w:val="20"/>
+          <w:szCs w:val="20"/>
+        </w:rPr>
+        <w:t xml:space="preserve"> Following tha</w:t>
+      </w:r>
+      <w:r>
+        <w:rPr>
+          <w:rFonts w:asciiTheme="majorHAnsi" w:hAnsiTheme="majorHAnsi"/>
+          <w:sz w:val="20"/>
+          <w:szCs w:val="20"/>
+        </w:rPr>
+        <w:t xml:space="preserve">t, the platform's range of functionality and its underlying economy </w:t>
+      </w:r>
+      <w:r>
+        <w:rPr>
+          <w:rFonts w:asciiTheme="majorHAnsi" w:hAnsiTheme="majorHAnsi"/>
+          <w:sz w:val="20"/>
+          <w:szCs w:val="20"/>
+        </w:rPr>
+        <w:t xml:space="preserve">will be specified </w:t>
+      </w:r>
+      <w:r>
+        <w:rPr>
+          <w:rFonts w:asciiTheme="majorHAnsi" w:hAnsiTheme="majorHAnsi"/>
+          <w:sz w:val="20"/>
+          <w:szCs w:val="20"/>
+        </w:rPr>
+        <w:t>in further detail. This part will focus on external processes, describing how the platform presents itself to the user and how the user interacts with the platform.</w:t>
+      </w:r>
+      <w:r>
+        <w:rPr>
+          <w:rFonts w:asciiTheme="majorHAnsi" w:hAnsiTheme="majorHAnsi"/>
+          <w:sz w:val="20"/>
+          <w:szCs w:val="20"/>
+        </w:rPr>
+        <w:t xml:space="preserve"> It will also constitute the rules and restrictions that have to be applied to the </w:t>
+      </w:r>
+      <w:r>
+        <w:rPr>
+          <w:rFonts w:asciiTheme="majorHAnsi" w:hAnsiTheme="majorHAnsi"/>
+          <w:sz w:val="20"/>
+          <w:szCs w:val="20"/>
+        </w:rPr>
+        <w:t>system</w:t>
+      </w:r>
+      <w:r>
+        <w:rPr>
+          <w:rFonts w:asciiTheme="majorHAnsi" w:hAnsiTheme="majorHAnsi"/>
+          <w:sz w:val="20"/>
+          <w:szCs w:val="20"/>
+        </w:rPr>
+        <w:t xml:space="preserve"> in order to ensure fairness and establish trust between users and in the </w:t>
+      </w:r>
+      <w:r>
+        <w:rPr>
+          <w:rFonts w:asciiTheme="majorHAnsi" w:hAnsiTheme="majorHAnsi"/>
+          <w:sz w:val="20"/>
+          <w:szCs w:val="20"/>
+        </w:rPr>
+        <w:t>community</w:t>
+      </w:r>
+      <w:r>
+        <w:rPr>
+          <w:rFonts w:asciiTheme="majorHAnsi" w:hAnsiTheme="majorHAnsi"/>
+          <w:sz w:val="20"/>
+          <w:szCs w:val="20"/>
+        </w:rPr>
+        <w:t xml:space="preserve"> as a whole.</w:t>
+      </w:r>
+    </w:p>
+    <w:p>
+      <w:pPr>
+        <w:spacing w:line="360" w:lineRule="auto"/>
+        <w:jc w:val="both"/>
+        <w:rPr>
+          <w:rFonts w:asciiTheme="majorHAnsi" w:hAnsiTheme="majorHAnsi"/>
+          <w:sz w:val="20"/>
+          <w:szCs w:val="20"/>
+        </w:rPr>
+      </w:pPr>
+      <w:r>
+        <w:rPr>
+          <w:rFonts w:asciiTheme="majorHAnsi" w:hAnsiTheme="majorHAnsi"/>
+          <w:sz w:val="20"/>
+          <w:szCs w:val="20"/>
+        </w:rPr>
+        <w:t xml:space="preserve">In addition to </w:t>
+      </w:r>
+      <w:r>
+        <w:rPr>
+          <w:rFonts w:asciiTheme="majorHAnsi" w:hAnsiTheme="majorHAnsi"/>
+          <w:sz w:val="20"/>
+          <w:szCs w:val="20"/>
+        </w:rPr>
+        <w:t>to the conceptual part</w:t>
+      </w:r>
+      <w:r>
+        <w:rPr>
+          <w:rFonts w:asciiTheme="majorHAnsi" w:hAnsiTheme="majorHAnsi"/>
+          <w:sz w:val="20"/>
+          <w:szCs w:val="20"/>
+        </w:rPr>
+        <w:t xml:space="preserve">, this thesis will </w:t>
+      </w:r>
+      <w:r>
+        <w:rPr>
+          <w:rFonts w:asciiTheme="majorHAnsi" w:hAnsiTheme="majorHAnsi"/>
+          <w:sz w:val="20"/>
+          <w:szCs w:val="20"/>
+        </w:rPr>
+        <w:t>include</w:t>
+      </w:r>
+      <w:r>
+        <w:rPr>
+          <w:rFonts w:asciiTheme="majorHAnsi" w:hAnsiTheme="majorHAnsi"/>
+          <w:sz w:val="20"/>
+          <w:szCs w:val="20"/>
+        </w:rPr>
+        <w:t xml:space="preserve"> a prototype mobile application as well as some wireframes and screen designs for the desktop web platform. These practical </w:t>
+      </w:r>
+      <w:r>
+        <w:rPr>
+          <w:rFonts w:asciiTheme="majorHAnsi" w:hAnsiTheme="majorHAnsi"/>
+          <w:sz w:val="20"/>
+          <w:szCs w:val="20"/>
+        </w:rPr>
+        <w:t xml:space="preserve">parts will be </w:t>
+      </w:r>
+      <w:r>
+        <w:rPr>
+          <w:rFonts w:asciiTheme="majorHAnsi" w:hAnsiTheme="majorHAnsi"/>
+          <w:sz w:val="20"/>
+          <w:szCs w:val="20"/>
+        </w:rPr>
+        <w:t>serving as a suggested</w:t>
+      </w:r>
+      <w:r>
+        <w:rPr>
+          <w:rFonts w:asciiTheme="majorHAnsi" w:hAnsiTheme="majorHAnsi"/>
+          <w:sz w:val="20"/>
+          <w:szCs w:val="20"/>
+        </w:rPr>
+        <w:t xml:space="preserve"> </w:t>
+      </w:r>
+      <w:r>
+        <w:rPr>
+          <w:rFonts w:asciiTheme="majorHAnsi" w:hAnsiTheme="majorHAnsi"/>
+          <w:sz w:val="20"/>
+          <w:szCs w:val="20"/>
+        </w:rPr>
+        <w:t xml:space="preserve">solution to </w:t>
+      </w:r>
+      <w:r>
+        <w:rPr>
+          <w:rFonts w:asciiTheme="majorHAnsi" w:hAnsiTheme="majorHAnsi"/>
+          <w:sz w:val="20"/>
+          <w:szCs w:val="20"/>
+        </w:rPr>
+        <w:t>the criteria established</w:t>
+      </w:r>
+      <w:r>
+        <w:rPr>
+          <w:rFonts w:asciiTheme="majorHAnsi" w:hAnsiTheme="majorHAnsi"/>
+          <w:sz w:val="20"/>
+          <w:szCs w:val="20"/>
+        </w:rPr>
+        <w:t xml:space="preserve"> above, with particular focus on</w:t>
+      </w:r>
+      <w:r>
+        <w:rPr>
+          <w:rFonts w:asciiTheme="majorHAnsi" w:hAnsiTheme="majorHAnsi"/>
+          <w:sz w:val="20"/>
+          <w:szCs w:val="20"/>
+        </w:rPr>
+        <w:t xml:space="preserve"> </w:t>
+      </w:r>
+      <w:r>
+        <w:rPr>
+          <w:rFonts w:asciiTheme="majorHAnsi" w:hAnsiTheme="majorHAnsi"/>
+          <w:sz w:val="20"/>
+          <w:szCs w:val="20"/>
+        </w:rPr>
+        <w:t>the challenge of catering to a h</w:t>
+      </w:r>
+      <w:r>
+        <w:rPr>
+          <w:rFonts w:asciiTheme="majorHAnsi" w:hAnsiTheme="majorHAnsi"/>
+          <w:sz w:val="20"/>
+          <w:szCs w:val="20"/>
+        </w:rPr>
+        <w:t>ighly diverse target audience</w:t>
+      </w:r>
+      <w:r>
+        <w:rPr>
+          <w:rFonts w:asciiTheme="majorHAnsi" w:hAnsiTheme="majorHAnsi"/>
+          <w:sz w:val="20"/>
+          <w:szCs w:val="20"/>
+        </w:rPr>
+        <w:t>.</w:t>
+      </w:r>
+      <w:r>
+        <w:rPr>
+          <w:rFonts w:asciiTheme="majorHAnsi" w:hAnsiTheme="majorHAnsi"/>
+          <w:sz w:val="20"/>
+          <w:szCs w:val="20"/>
+        </w:rPr>
+        <w:t xml:space="preserve"> </w:t>
+      </w:r>
+      <w:r>
+        <w:rPr>
+          <w:rFonts w:asciiTheme="majorHAnsi" w:hAnsiTheme="majorHAnsi"/>
+          <w:sz w:val="20"/>
+          <w:szCs w:val="20"/>
+        </w:rPr>
+        <w:t>A chapter a</w:t>
+      </w:r>
+      <w:r>
+        <w:rPr>
+          <w:rFonts w:asciiTheme="majorHAnsi" w:hAnsiTheme="majorHAnsi"/>
+          <w:sz w:val="20"/>
+          <w:szCs w:val="20"/>
+        </w:rPr>
+        <w:t xml:space="preserve">ccompanying </w:t>
+      </w:r>
+      <w:r>
+        <w:rPr>
+          <w:rFonts w:asciiTheme="majorHAnsi" w:hAnsiTheme="majorHAnsi"/>
+          <w:sz w:val="20"/>
+          <w:szCs w:val="20"/>
+        </w:rPr>
+        <w:t xml:space="preserve">the practical implementation </w:t>
+      </w:r>
+      <w:r>
+        <w:rPr>
+          <w:rFonts w:asciiTheme="majorHAnsi" w:hAnsiTheme="majorHAnsi"/>
+          <w:sz w:val="20"/>
+          <w:szCs w:val="20"/>
+        </w:rPr>
+        <w:t xml:space="preserve">will </w:t>
+      </w:r>
+      <w:r>
+        <w:rPr>
+          <w:rFonts w:asciiTheme="majorHAnsi" w:hAnsiTheme="majorHAnsi"/>
+          <w:sz w:val="20"/>
+          <w:szCs w:val="20"/>
+        </w:rPr>
+        <w:t xml:space="preserve">outline the basic code structure and explain </w:t>
+      </w:r>
+      <w:r>
+        <w:rPr>
+          <w:rFonts w:asciiTheme="majorHAnsi" w:hAnsiTheme="majorHAnsi"/>
+          <w:sz w:val="20"/>
+          <w:szCs w:val="20"/>
+        </w:rPr>
+        <w:t xml:space="preserve">fundamental </w:t>
+      </w:r>
+      <w:r>
+        <w:rPr>
+          <w:rFonts w:asciiTheme="majorHAnsi" w:hAnsiTheme="majorHAnsi"/>
+          <w:sz w:val="20"/>
+          <w:szCs w:val="20"/>
+        </w:rPr>
+        <w:t xml:space="preserve">design decisions regarding </w:t>
+      </w:r>
+      <w:r>
+        <w:rPr>
+          <w:rFonts w:asciiTheme="majorHAnsi" w:hAnsiTheme="majorHAnsi"/>
+          <w:sz w:val="20"/>
+          <w:szCs w:val="20"/>
+        </w:rPr>
+        <w:t>visual layout, user flow and</w:t>
+      </w:r>
+      <w:r>
+        <w:rPr>
+          <w:rFonts w:asciiTheme="majorHAnsi" w:hAnsiTheme="majorHAnsi"/>
+          <w:sz w:val="20"/>
+          <w:szCs w:val="20"/>
+        </w:rPr>
+        <w:t xml:space="preserve"> code architecture</w:t>
+      </w:r>
+      <w:r>
+        <w:rPr>
+          <w:rFonts w:asciiTheme="majorHAnsi" w:hAnsiTheme="majorHAnsi"/>
+          <w:sz w:val="20"/>
+          <w:szCs w:val="20"/>
+        </w:rPr>
+        <w:t xml:space="preserve"> in greater detail</w:t>
+      </w:r>
+      <w:r>
+        <w:rPr>
+          <w:rFonts w:asciiTheme="majorHAnsi" w:hAnsiTheme="majorHAnsi"/>
+          <w:sz w:val="20"/>
+          <w:szCs w:val="20"/>
+        </w:rPr>
+        <w:t>.</w:t>
+      </w:r>
+    </w:p>
+    <w:p>
+      <w:pPr>
+        <w:spacing w:line="360" w:lineRule="auto"/>
+        <w:jc w:val="both"/>
+        <w:rPr>
+          <w:rFonts w:asciiTheme="majorHAnsi" w:hAnsiTheme="majorHAnsi"/>
+          <w:sz w:val="20"/>
+          <w:szCs w:val="20"/>
+        </w:rPr>
+      </w:pPr>
+      <w:r>
+        <w:rPr>
+          <w:rFonts w:asciiTheme="majorHAnsi" w:hAnsiTheme="majorHAnsi"/>
+          <w:sz w:val="20"/>
+          <w:szCs w:val="20"/>
+        </w:rPr>
+        <w:t xml:space="preserve">Finally, a closing chapter will evaluate whether the </w:t>
+      </w:r>
+      <w:r>
+        <w:rPr>
+          <w:rFonts w:asciiTheme="majorHAnsi" w:hAnsiTheme="majorHAnsi"/>
+          <w:sz w:val="20"/>
+          <w:szCs w:val="20"/>
+        </w:rPr>
+        <w:t>provided solution meets the established criteria and what aspects of the prototype can be applied to an actual production version. It will s</w:t>
+      </w:r>
+      <w:r>
+        <w:rPr>
+          <w:rFonts w:asciiTheme="majorHAnsi" w:hAnsiTheme="majorHAnsi"/>
+          <w:sz w:val="20"/>
+          <w:szCs w:val="20"/>
+        </w:rPr>
+        <w:t>um up all the previous findings,</w:t>
+      </w:r>
+      <w:r>
+        <w:rPr>
+          <w:rFonts w:asciiTheme="majorHAnsi" w:hAnsiTheme="majorHAnsi"/>
+          <w:sz w:val="20"/>
+          <w:szCs w:val="20"/>
+        </w:rPr>
+        <w:t xml:space="preserve"> draw a final conclusion </w:t>
+      </w:r>
+      <w:r>
+        <w:rPr>
+          <w:rFonts w:asciiTheme="majorHAnsi" w:hAnsiTheme="majorHAnsi"/>
+          <w:sz w:val="20"/>
+          <w:szCs w:val="20"/>
+        </w:rPr>
+        <w:t xml:space="preserve">regarding the project's feasibility and </w:t>
+      </w:r>
+      <w:r>
+        <w:rPr>
+          <w:rFonts w:asciiTheme="majorHAnsi" w:hAnsiTheme="majorHAnsi"/>
+          <w:sz w:val="20"/>
+          <w:szCs w:val="20"/>
+        </w:rPr>
+        <w:t>discuss the</w:t>
+      </w:r>
+      <w:r>
+        <w:rPr>
+          <w:rFonts w:asciiTheme="majorHAnsi" w:hAnsiTheme="majorHAnsi"/>
+          <w:sz w:val="20"/>
+          <w:szCs w:val="20"/>
+        </w:rPr>
+        <w:t xml:space="preserve"> future prospects for a possible </w:t>
+      </w:r>
+      <w:r>
+        <w:rPr>
+          <w:rFonts w:asciiTheme="majorHAnsi" w:hAnsiTheme="majorHAnsi"/>
+          <w:sz w:val="20"/>
+          <w:szCs w:val="20"/>
+        </w:rPr>
+        <w:t>real-world implementation</w:t>
+      </w:r>
+      <w:r>
+        <w:rPr>
+          <w:rFonts w:asciiTheme="majorHAnsi" w:hAnsiTheme="majorHAnsi"/>
+          <w:sz w:val="20"/>
+          <w:szCs w:val="20"/>
+        </w:rPr>
+        <w:t>.</w:t>
+      </w:r>
     </w:p>
     <w:p>
       <w:pPr>
@@ -4336,7 +5268,119 @@
           <w:sz w:val="20"/>
           <w:szCs w:val="20"/>
         </w:rPr>
-        <w:t xml:space="preserve">tasks and find people in their neighborhood to do these tasks for them. The company was founded in 2008 in Boston, Massachusetts </w:t>
+        <w:t xml:space="preserve">tasks and find people in their neighborhood to do these tasks for them. </w:t>
+      </w:r>
+      <w:r>
+        <w:rPr>
+          <w:rFonts w:asciiTheme="majorHAnsi" w:hAnsiTheme="majorHAnsi"/>
+          <w:sz w:val="20"/>
+          <w:szCs w:val="20"/>
+        </w:rPr>
+        <w:t xml:space="preserve">As opposed to priorly examined platforms, this one does not operate based on a virtual currency but instead involves actual money, </w:t>
+      </w:r>
+      <w:r>
+        <w:rPr>
+          <w:rFonts w:asciiTheme="majorHAnsi" w:hAnsiTheme="majorHAnsi"/>
+          <w:sz w:val="20"/>
+          <w:szCs w:val="20"/>
+        </w:rPr>
+        <w:t>allowing</w:t>
+      </w:r>
+      <w:r>
+        <w:rPr>
+          <w:rFonts w:asciiTheme="majorHAnsi" w:hAnsiTheme="majorHAnsi"/>
+          <w:sz w:val="20"/>
+          <w:szCs w:val="20"/>
+        </w:rPr>
+        <w:t xml:space="preserve"> a </w:t>
+      </w:r>
+      <w:r>
+        <w:rPr>
+          <w:rFonts w:asciiTheme="majorHAnsi" w:hAnsiTheme="majorHAnsi"/>
+          <w:sz w:val="20"/>
+          <w:szCs w:val="20"/>
+        </w:rPr>
+        <w:t xml:space="preserve">more </w:t>
+      </w:r>
+      <w:r>
+        <w:rPr>
+          <w:rFonts w:asciiTheme="majorHAnsi" w:hAnsiTheme="majorHAnsi"/>
+          <w:sz w:val="20"/>
+          <w:szCs w:val="20"/>
+        </w:rPr>
+        <w:t>clear distinction between</w:t>
+      </w:r>
+      <w:r>
+        <w:rPr>
+          <w:rFonts w:asciiTheme="majorHAnsi" w:hAnsiTheme="majorHAnsi"/>
+          <w:sz w:val="20"/>
+          <w:szCs w:val="20"/>
+        </w:rPr>
+        <w:t xml:space="preserve"> the</w:t>
+      </w:r>
+      <w:r>
+        <w:rPr>
+          <w:rFonts w:asciiTheme="majorHAnsi" w:hAnsiTheme="majorHAnsi"/>
+          <w:sz w:val="20"/>
+          <w:szCs w:val="20"/>
+        </w:rPr>
+        <w:t xml:space="preserve"> </w:t>
+      </w:r>
+      <w:r>
+        <w:rPr>
+          <w:rFonts w:asciiTheme="majorHAnsi" w:hAnsiTheme="majorHAnsi"/>
+          <w:sz w:val="20"/>
+          <w:szCs w:val="20"/>
+        </w:rPr>
+        <w:t xml:space="preserve">people paying to receive services and people being paid to perform services. While the imbalance that could possibly (but not necessarily) result from this business model is somewhat contradictory to the idea of the system developed in this thesis, the platform is still </w:t>
+      </w:r>
+      <w:r>
+        <w:rPr>
+          <w:rFonts w:asciiTheme="majorHAnsi" w:hAnsiTheme="majorHAnsi"/>
+          <w:sz w:val="20"/>
+          <w:szCs w:val="20"/>
+        </w:rPr>
+        <w:t>highly interesting to examine because of its thematic similarity and the way it leverages modern technologies to simplify processes.</w:t>
+      </w:r>
+      <w:r>
+        <w:rPr>
+          <w:rFonts w:asciiTheme="majorHAnsi" w:hAnsiTheme="majorHAnsi"/>
+          <w:sz w:val="20"/>
+          <w:szCs w:val="20"/>
+        </w:rPr>
+        <w:t xml:space="preserve"> </w:t>
+      </w:r>
+    </w:p>
+    <w:p>
+      <w:pPr>
+        <w:pStyle w:val="Listenabsatz"/>
+        <w:tabs>
+          <w:tab w:val="left" w:pos="2127"/>
+        </w:tabs>
+        <w:spacing w:line="360" w:lineRule="auto"/>
+        <w:ind w:left="360"/>
+        <w:jc w:val="both"/>
+        <w:rPr>
+          <w:rFonts w:asciiTheme="majorHAnsi" w:hAnsiTheme="majorHAnsi"/>
+          <w:sz w:val="20"/>
+          <w:szCs w:val="20"/>
+        </w:rPr>
+      </w:pPr>
+      <w:r>
+        <w:rPr>
+          <w:rFonts w:asciiTheme="majorHAnsi" w:hAnsiTheme="majorHAnsi"/>
+          <w:sz w:val="20"/>
+          <w:szCs w:val="20"/>
+        </w:rPr>
+        <w:t xml:space="preserve">TaskRabbit </w:t>
+      </w:r>
+      <w:r>
+        <w:rPr>
+          <w:rFonts w:asciiTheme="majorHAnsi" w:hAnsiTheme="majorHAnsi"/>
+          <w:sz w:val="20"/>
+          <w:szCs w:val="20"/>
+        </w:rPr>
+        <w:t xml:space="preserve">was founded in 2008 in Boston, Massachusetts </w:t>
       </w:r>
       <w:r>
         <w:rPr>
@@ -4368,7 +5412,23 @@
           <w:sz w:val="20"/>
           <w:szCs w:val="20"/>
         </w:rPr>
-        <w:t xml:space="preserve"> big cities in the U.S., including Los Angeles, New York City and the San Francisco Bay Area. TaskRabbit has drawn a lot of attention in the start-up scene and is backed by major investors.</w:t>
+        <w:t xml:space="preserve"> big cities in the U.S., including Los Angeles, New York City and the San Francisco Bay Area. </w:t>
+      </w:r>
+      <w:r>
+        <w:rPr>
+          <w:rFonts w:asciiTheme="majorHAnsi" w:hAnsiTheme="majorHAnsi"/>
+          <w:sz w:val="20"/>
+          <w:szCs w:val="20"/>
+        </w:rPr>
+        <w:t>The company</w:t>
+      </w:r>
+      <w:r>
+        <w:rPr>
+          <w:rFonts w:asciiTheme="majorHAnsi" w:hAnsiTheme="majorHAnsi"/>
+          <w:sz w:val="20"/>
+          <w:szCs w:val="20"/>
+        </w:rPr>
+        <w:t xml:space="preserve"> has drawn a lot of attention in the start-up scene and is backed by major investors.</w:t>
       </w:r>
     </w:p>
     <w:p>
@@ -9287,7 +10347,7 @@
           <w:sz w:val="20"/>
           <w:szCs w:val="20"/>
         </w:rPr>
-        <w:t>should</w:t>
+        <w:t>is intended to</w:t>
       </w:r>
       <w:r>
         <w:rPr>
@@ -9988,7 +11048,23 @@
           <w:sz w:val="20"/>
           <w:szCs w:val="20"/>
         </w:rPr>
-        <w:t>In the scope of this thesis, I will develop a prototype version of the app to demonstrate the</w:t>
+        <w:t>In the scope of this thesis, a prototype version of the app</w:t>
+      </w:r>
+      <w:r>
+        <w:rPr>
+          <w:rFonts w:asciiTheme="majorHAnsi" w:hAnsiTheme="majorHAnsi"/>
+          <w:sz w:val="20"/>
+          <w:szCs w:val="20"/>
+        </w:rPr>
+        <w:t xml:space="preserve"> will be developed</w:t>
+      </w:r>
+      <w:r>
+        <w:rPr>
+          <w:rFonts w:asciiTheme="majorHAnsi" w:hAnsiTheme="majorHAnsi"/>
+          <w:sz w:val="20"/>
+          <w:szCs w:val="20"/>
+        </w:rPr>
+        <w:t xml:space="preserve"> to demonstrate the</w:t>
       </w:r>
       <w:r>
         <w:rPr>
@@ -10064,7 +11140,55 @@
           <w:sz w:val="20"/>
           <w:szCs w:val="20"/>
         </w:rPr>
-        <w:t>project is set on the design of user interface and user experience, I decided for a rapid prototyping approach and focus on front-end development and usability optimization.</w:t>
+        <w:t>project is set on the design of user interface and</w:t>
+      </w:r>
+      <w:r>
+        <w:rPr>
+          <w:rFonts w:asciiTheme="majorHAnsi" w:hAnsiTheme="majorHAnsi"/>
+          <w:sz w:val="20"/>
+          <w:szCs w:val="20"/>
+        </w:rPr>
+        <w:t xml:space="preserve"> user experience, </w:t>
+      </w:r>
+      <w:r>
+        <w:rPr>
+          <w:rFonts w:asciiTheme="majorHAnsi" w:hAnsiTheme="majorHAnsi"/>
+          <w:sz w:val="20"/>
+          <w:szCs w:val="20"/>
+        </w:rPr>
+        <w:t>a rapid prototyping approach focus</w:t>
+      </w:r>
+      <w:r>
+        <w:rPr>
+          <w:rFonts w:asciiTheme="majorHAnsi" w:hAnsiTheme="majorHAnsi"/>
+          <w:sz w:val="20"/>
+          <w:szCs w:val="20"/>
+        </w:rPr>
+        <w:t>sing</w:t>
+      </w:r>
+      <w:r>
+        <w:rPr>
+          <w:rFonts w:asciiTheme="majorHAnsi" w:hAnsiTheme="majorHAnsi"/>
+          <w:sz w:val="20"/>
+          <w:szCs w:val="20"/>
+        </w:rPr>
+        <w:t xml:space="preserve"> on front-end development and usability optimization</w:t>
+      </w:r>
+      <w:r>
+        <w:rPr>
+          <w:rFonts w:asciiTheme="majorHAnsi" w:hAnsiTheme="majorHAnsi"/>
+          <w:sz w:val="20"/>
+          <w:szCs w:val="20"/>
+        </w:rPr>
+        <w:t xml:space="preserve"> will be applied</w:t>
+      </w:r>
+      <w:r>
+        <w:rPr>
+          <w:rFonts w:asciiTheme="majorHAnsi" w:hAnsiTheme="majorHAnsi"/>
+          <w:sz w:val="20"/>
+          <w:szCs w:val="20"/>
+        </w:rPr>
+        <w:t>.</w:t>
       </w:r>
       <w:r>
         <w:rPr>
@@ -10088,7 +11212,159 @@
           <w:sz w:val="20"/>
           <w:szCs w:val="20"/>
         </w:rPr>
-        <w:t xml:space="preserve">ion, I will be able to create a full model, have the associated database hosted in the cloud and fetch, add and modify data using the REST API provided by Parse. </w:t>
+        <w:t xml:space="preserve">ion, a full </w:t>
+      </w:r>
+      <w:r>
+        <w:rPr>
+          <w:rFonts w:asciiTheme="majorHAnsi" w:hAnsiTheme="majorHAnsi"/>
+          <w:sz w:val="20"/>
+          <w:szCs w:val="20"/>
+        </w:rPr>
+        <w:t xml:space="preserve">data </w:t>
+      </w:r>
+      <w:r>
+        <w:rPr>
+          <w:rFonts w:asciiTheme="majorHAnsi" w:hAnsiTheme="majorHAnsi"/>
+          <w:sz w:val="20"/>
+          <w:szCs w:val="20"/>
+        </w:rPr>
+        <w:t>model</w:t>
+      </w:r>
+      <w:r>
+        <w:rPr>
+          <w:rFonts w:asciiTheme="majorHAnsi" w:hAnsiTheme="majorHAnsi"/>
+          <w:sz w:val="20"/>
+          <w:szCs w:val="20"/>
+        </w:rPr>
+        <w:t xml:space="preserve"> will be created with</w:t>
+      </w:r>
+      <w:r>
+        <w:rPr>
+          <w:rFonts w:asciiTheme="majorHAnsi" w:hAnsiTheme="majorHAnsi"/>
+          <w:sz w:val="20"/>
+          <w:szCs w:val="20"/>
+        </w:rPr>
+        <w:t xml:space="preserve"> the associated database hosted in the cloud</w:t>
+      </w:r>
+      <w:r>
+        <w:rPr>
+          <w:rFonts w:asciiTheme="majorHAnsi" w:hAnsiTheme="majorHAnsi"/>
+          <w:sz w:val="20"/>
+          <w:szCs w:val="20"/>
+        </w:rPr>
+        <w:t>. A</w:t>
+      </w:r>
+      <w:r>
+        <w:rPr>
+          <w:rFonts w:asciiTheme="majorHAnsi" w:hAnsiTheme="majorHAnsi"/>
+          <w:sz w:val="20"/>
+          <w:szCs w:val="20"/>
+        </w:rPr>
+        <w:t>dd</w:t>
+      </w:r>
+      <w:r>
+        <w:rPr>
+          <w:rFonts w:asciiTheme="majorHAnsi" w:hAnsiTheme="majorHAnsi"/>
+          <w:sz w:val="20"/>
+          <w:szCs w:val="20"/>
+        </w:rPr>
+        <w:t xml:space="preserve">ing, </w:t>
+      </w:r>
+      <w:r>
+        <w:rPr>
+          <w:rFonts w:asciiTheme="majorHAnsi" w:hAnsiTheme="majorHAnsi"/>
+          <w:sz w:val="20"/>
+          <w:szCs w:val="20"/>
+        </w:rPr>
+        <w:t>modify</w:t>
+      </w:r>
+      <w:r>
+        <w:rPr>
+          <w:rFonts w:asciiTheme="majorHAnsi" w:hAnsiTheme="majorHAnsi"/>
+          <w:sz w:val="20"/>
+          <w:szCs w:val="20"/>
+        </w:rPr>
+        <w:t>ing</w:t>
+      </w:r>
+      <w:r>
+        <w:rPr>
+          <w:rFonts w:asciiTheme="majorHAnsi" w:hAnsiTheme="majorHAnsi"/>
+          <w:sz w:val="20"/>
+          <w:szCs w:val="20"/>
+        </w:rPr>
+        <w:t xml:space="preserve"> </w:t>
+      </w:r>
+      <w:r>
+        <w:rPr>
+          <w:rFonts w:asciiTheme="majorHAnsi" w:hAnsiTheme="majorHAnsi"/>
+          <w:sz w:val="20"/>
+          <w:szCs w:val="20"/>
+        </w:rPr>
+        <w:t xml:space="preserve">and deleting </w:t>
+      </w:r>
+      <w:r>
+        <w:rPr>
+          <w:rFonts w:asciiTheme="majorHAnsi" w:hAnsiTheme="majorHAnsi"/>
+          <w:sz w:val="20"/>
+          <w:szCs w:val="20"/>
+        </w:rPr>
+        <w:t>data</w:t>
+      </w:r>
+      <w:r>
+        <w:rPr>
+          <w:rFonts w:asciiTheme="majorHAnsi" w:hAnsiTheme="majorHAnsi"/>
+          <w:sz w:val="20"/>
+          <w:szCs w:val="20"/>
+        </w:rPr>
+        <w:t xml:space="preserve"> as well as running queries to fetch data</w:t>
+      </w:r>
+      <w:r>
+        <w:rPr>
+          <w:rFonts w:asciiTheme="majorHAnsi" w:hAnsiTheme="majorHAnsi"/>
+          <w:sz w:val="20"/>
+          <w:szCs w:val="20"/>
+        </w:rPr>
+        <w:t xml:space="preserve"> will be possible</w:t>
+      </w:r>
+      <w:r>
+        <w:rPr>
+          <w:rFonts w:asciiTheme="majorHAnsi" w:hAnsiTheme="majorHAnsi"/>
+          <w:sz w:val="20"/>
+          <w:szCs w:val="20"/>
+        </w:rPr>
+        <w:t xml:space="preserve"> using </w:t>
+      </w:r>
+      <w:r>
+        <w:rPr>
+          <w:rFonts w:asciiTheme="majorHAnsi" w:hAnsiTheme="majorHAnsi"/>
+          <w:sz w:val="20"/>
+          <w:szCs w:val="20"/>
+        </w:rPr>
+        <w:t>a</w:t>
+      </w:r>
+      <w:r>
+        <w:rPr>
+          <w:rFonts w:asciiTheme="majorHAnsi" w:hAnsiTheme="majorHAnsi"/>
+          <w:sz w:val="20"/>
+          <w:szCs w:val="20"/>
+        </w:rPr>
+        <w:t xml:space="preserve"> REST</w:t>
+      </w:r>
+      <w:r>
+        <w:rPr>
+          <w:rFonts w:asciiTheme="majorHAnsi" w:hAnsiTheme="majorHAnsi"/>
+          <w:sz w:val="20"/>
+          <w:szCs w:val="20"/>
+        </w:rPr>
+        <w:t>ful</w:t>
+      </w:r>
+      <w:r>
+        <w:rPr>
+          <w:rFonts w:asciiTheme="majorHAnsi" w:hAnsiTheme="majorHAnsi"/>
+          <w:sz w:val="20"/>
+          <w:szCs w:val="20"/>
+        </w:rPr>
+        <w:t xml:space="preserve"> API provided by Parse. </w:t>
       </w:r>
     </w:p>
     <w:p>
@@ -10164,51 +11440,423 @@
           <w:sz w:val="20"/>
           <w:szCs w:val="20"/>
         </w:rPr>
-        <w:t xml:space="preserve">a language that is different from the one chosen for the production version. This will prevent developers to give into the temptation of re-using chunks of code from the prototype for the actual development and ensure that the prototype will really be "thrown away". I decided to develop the prototype for this project as a native iOS application using Objective-C and the Cocoa Touch framework because </w:t>
-      </w:r>
-      <w:r>
-        <w:rPr>
-          <w:rFonts w:asciiTheme="majorHAnsi" w:hAnsiTheme="majorHAnsi"/>
-          <w:sz w:val="20"/>
-          <w:szCs w:val="20"/>
-        </w:rPr>
-        <w:t>this is the platform I am most experienced and comfortable with. My proficiency with iOS development should allow me to implement the basic functionality without running into major problems and give me enough time to focus on refining the app's visual appeal and optimizing the user experience.</w:t>
-      </w:r>
-    </w:p>
-    <w:p>
-      <w:pPr>
-        <w:spacing w:line="360" w:lineRule="auto"/>
-        <w:ind w:left="360"/>
-        <w:jc w:val="both"/>
-        <w:rPr>
-          <w:rFonts w:asciiTheme="majorHAnsi" w:hAnsiTheme="majorHAnsi"/>
-          <w:sz w:val="20"/>
-          <w:szCs w:val="20"/>
-        </w:rPr>
-      </w:pPr>
-      <w:r>
-        <w:rPr>
-          <w:rFonts w:asciiTheme="majorHAnsi" w:hAnsiTheme="majorHAnsi"/>
-          <w:sz w:val="20"/>
-          <w:szCs w:val="20"/>
-        </w:rPr>
-        <w:t xml:space="preserve">In addition to the mobile app prototype, I will </w:t>
-      </w:r>
-      <w:r>
-        <w:rPr>
-          <w:rFonts w:asciiTheme="majorHAnsi" w:hAnsiTheme="majorHAnsi"/>
-          <w:sz w:val="20"/>
-          <w:szCs w:val="20"/>
-        </w:rPr>
-        <w:t>draft</w:t>
-      </w:r>
-      <w:r>
-        <w:rPr>
-          <w:rFonts w:asciiTheme="majorHAnsi" w:hAnsiTheme="majorHAnsi"/>
-          <w:sz w:val="20"/>
-          <w:szCs w:val="20"/>
-        </w:rPr>
-        <w:t xml:space="preserve"> the </w:t>
+        <w:t xml:space="preserve">a language that is different from the one chosen for the production version. This will prevent developers to give into the temptation of re-using chunks of code from the prototype for the actual development and ensure that the prototype will really be "thrown away". </w:t>
+      </w:r>
+    </w:p>
+    <w:p>
+      <w:pPr>
+        <w:spacing w:line="360" w:lineRule="auto"/>
+        <w:ind w:left="360"/>
+        <w:jc w:val="both"/>
+        <w:rPr>
+          <w:rFonts w:asciiTheme="majorHAnsi" w:hAnsiTheme="majorHAnsi"/>
+          <w:sz w:val="20"/>
+          <w:szCs w:val="20"/>
+        </w:rPr>
+      </w:pPr>
+      <w:r>
+        <w:rPr>
+          <w:rFonts w:asciiTheme="majorHAnsi" w:hAnsiTheme="majorHAnsi"/>
+          <w:sz w:val="20"/>
+          <w:szCs w:val="20"/>
+        </w:rPr>
+        <w:t>T</w:t>
+      </w:r>
+      <w:r>
+        <w:rPr>
+          <w:rFonts w:asciiTheme="majorHAnsi" w:hAnsiTheme="majorHAnsi"/>
+          <w:sz w:val="20"/>
+          <w:szCs w:val="20"/>
+        </w:rPr>
+        <w:t>he prototype for this project</w:t>
+      </w:r>
+      <w:r>
+        <w:rPr>
+          <w:rFonts w:asciiTheme="majorHAnsi" w:hAnsiTheme="majorHAnsi"/>
+          <w:sz w:val="20"/>
+          <w:szCs w:val="20"/>
+        </w:rPr>
+        <w:t xml:space="preserve"> will be developed</w:t>
+      </w:r>
+      <w:r>
+        <w:rPr>
+          <w:rFonts w:asciiTheme="majorHAnsi" w:hAnsiTheme="majorHAnsi"/>
+          <w:sz w:val="20"/>
+          <w:szCs w:val="20"/>
+        </w:rPr>
+        <w:t xml:space="preserve"> as a native iOS application using Objective-C and the Cocoa Touch</w:t>
+      </w:r>
+      <w:r>
+        <w:rPr>
+          <w:rFonts w:asciiTheme="majorHAnsi" w:hAnsiTheme="majorHAnsi"/>
+          <w:sz w:val="20"/>
+          <w:szCs w:val="20"/>
+        </w:rPr>
+        <w:t xml:space="preserve"> framework</w:t>
+      </w:r>
+      <w:r>
+        <w:rPr>
+          <w:rFonts w:asciiTheme="majorHAnsi" w:hAnsiTheme="majorHAnsi"/>
+          <w:sz w:val="20"/>
+          <w:szCs w:val="20"/>
+        </w:rPr>
+        <w:t xml:space="preserve">. </w:t>
+      </w:r>
+      <w:r>
+        <w:rPr>
+          <w:rFonts w:asciiTheme="majorHAnsi" w:hAnsiTheme="majorHAnsi"/>
+          <w:sz w:val="20"/>
+          <w:szCs w:val="20"/>
+        </w:rPr>
+        <w:t xml:space="preserve">This will allow for a relatively fast </w:t>
+      </w:r>
+      <w:r>
+        <w:rPr>
+          <w:rFonts w:asciiTheme="majorHAnsi" w:hAnsiTheme="majorHAnsi"/>
+          <w:sz w:val="20"/>
+          <w:szCs w:val="20"/>
+        </w:rPr>
+        <w:t>generation</w:t>
+      </w:r>
+      <w:r>
+        <w:rPr>
+          <w:rFonts w:asciiTheme="majorHAnsi" w:hAnsiTheme="majorHAnsi"/>
+          <w:sz w:val="20"/>
+          <w:szCs w:val="20"/>
+        </w:rPr>
+        <w:t xml:space="preserve"> of visible and functional output without the need of tying together </w:t>
+      </w:r>
+      <w:r>
+        <w:rPr>
+          <w:rFonts w:asciiTheme="majorHAnsi" w:hAnsiTheme="majorHAnsi"/>
+          <w:sz w:val="20"/>
+          <w:szCs w:val="20"/>
+        </w:rPr>
+        <w:t>various frameworks to support different platforms.</w:t>
+      </w:r>
+      <w:r>
+        <w:rPr>
+          <w:rFonts w:asciiTheme="majorHAnsi" w:hAnsiTheme="majorHAnsi"/>
+          <w:sz w:val="20"/>
+          <w:szCs w:val="20"/>
+        </w:rPr>
+        <w:t xml:space="preserve"> </w:t>
+      </w:r>
+      <w:r>
+        <w:rPr>
+          <w:rFonts w:asciiTheme="majorHAnsi" w:hAnsiTheme="majorHAnsi"/>
+          <w:sz w:val="20"/>
+          <w:szCs w:val="20"/>
+        </w:rPr>
+        <w:t>The main purpose of the</w:t>
+      </w:r>
+      <w:r>
+        <w:rPr>
+          <w:rFonts w:asciiTheme="majorHAnsi" w:hAnsiTheme="majorHAnsi"/>
+          <w:sz w:val="20"/>
+          <w:szCs w:val="20"/>
+        </w:rPr>
+        <w:t xml:space="preserve"> prototype is to demonstrate</w:t>
+      </w:r>
+      <w:r>
+        <w:rPr>
+          <w:rFonts w:asciiTheme="majorHAnsi" w:hAnsiTheme="majorHAnsi"/>
+          <w:sz w:val="20"/>
+          <w:szCs w:val="20"/>
+        </w:rPr>
+        <w:t xml:space="preserve"> the overall interaction concept and show</w:t>
+      </w:r>
+      <w:r>
+        <w:rPr>
+          <w:rFonts w:asciiTheme="majorHAnsi" w:hAnsiTheme="majorHAnsi"/>
+          <w:sz w:val="20"/>
+          <w:szCs w:val="20"/>
+        </w:rPr>
+        <w:t xml:space="preserve"> how the application will function and feel from a user perspective. </w:t>
+      </w:r>
+      <w:r>
+        <w:rPr>
+          <w:rFonts w:asciiTheme="majorHAnsi" w:hAnsiTheme="majorHAnsi"/>
+          <w:sz w:val="20"/>
+          <w:szCs w:val="20"/>
+        </w:rPr>
+        <w:t>It will implement core functionality and set its focus on creating a rich</w:t>
+      </w:r>
+      <w:r>
+        <w:rPr>
+          <w:rFonts w:asciiTheme="majorHAnsi" w:hAnsiTheme="majorHAnsi"/>
+          <w:sz w:val="20"/>
+          <w:szCs w:val="20"/>
+        </w:rPr>
+        <w:t xml:space="preserve"> and intuitive</w:t>
+      </w:r>
+      <w:r>
+        <w:rPr>
+          <w:rFonts w:asciiTheme="majorHAnsi" w:hAnsiTheme="majorHAnsi"/>
+          <w:sz w:val="20"/>
+          <w:szCs w:val="20"/>
+        </w:rPr>
+        <w:t xml:space="preserve"> </w:t>
+      </w:r>
+      <w:r>
+        <w:rPr>
+          <w:rFonts w:asciiTheme="majorHAnsi" w:hAnsiTheme="majorHAnsi"/>
+          <w:sz w:val="20"/>
+          <w:szCs w:val="20"/>
+        </w:rPr>
+        <w:t>user experience.</w:t>
+      </w:r>
+      <w:r>
+        <w:rPr>
+          <w:rFonts w:asciiTheme="majorHAnsi" w:hAnsiTheme="majorHAnsi"/>
+          <w:sz w:val="20"/>
+          <w:szCs w:val="20"/>
+        </w:rPr>
+        <w:t xml:space="preserve"> </w:t>
+      </w:r>
+      <w:r>
+        <w:rPr>
+          <w:rFonts w:asciiTheme="majorHAnsi" w:hAnsiTheme="majorHAnsi"/>
+          <w:sz w:val="20"/>
+          <w:szCs w:val="20"/>
+        </w:rPr>
+        <w:t xml:space="preserve">Internal </w:t>
+      </w:r>
+      <w:r>
+        <w:rPr>
+          <w:rFonts w:asciiTheme="majorHAnsi" w:hAnsiTheme="majorHAnsi"/>
+          <w:sz w:val="20"/>
+          <w:szCs w:val="20"/>
+        </w:rPr>
+        <w:t xml:space="preserve">aspects </w:t>
+      </w:r>
+      <w:r>
+        <w:rPr>
+          <w:rFonts w:asciiTheme="majorHAnsi" w:hAnsiTheme="majorHAnsi"/>
+          <w:sz w:val="20"/>
+          <w:szCs w:val="20"/>
+        </w:rPr>
+        <w:t xml:space="preserve">that would be crucial to an actual production version but are </w:t>
+      </w:r>
+      <w:r>
+        <w:rPr>
+          <w:rFonts w:asciiTheme="majorHAnsi" w:hAnsiTheme="majorHAnsi"/>
+          <w:sz w:val="20"/>
+          <w:szCs w:val="20"/>
+        </w:rPr>
+        <w:t>mostly</w:t>
+      </w:r>
+      <w:r>
+        <w:rPr>
+          <w:rFonts w:asciiTheme="majorHAnsi" w:hAnsiTheme="majorHAnsi"/>
+          <w:sz w:val="20"/>
+          <w:szCs w:val="20"/>
+        </w:rPr>
+        <w:t xml:space="preserve"> invisible to the user, </w:t>
+      </w:r>
+      <w:r>
+        <w:rPr>
+          <w:rFonts w:asciiTheme="majorHAnsi" w:hAnsiTheme="majorHAnsi"/>
+          <w:sz w:val="20"/>
+          <w:szCs w:val="20"/>
+        </w:rPr>
+        <w:t>such</w:t>
+      </w:r>
+      <w:r>
+        <w:rPr>
+          <w:rFonts w:asciiTheme="majorHAnsi" w:hAnsiTheme="majorHAnsi"/>
+          <w:sz w:val="20"/>
+          <w:szCs w:val="20"/>
+        </w:rPr>
+        <w:t xml:space="preserve"> as performance optimization,</w:t>
+      </w:r>
+      <w:r>
+        <w:rPr>
+          <w:rFonts w:asciiTheme="majorHAnsi" w:hAnsiTheme="majorHAnsi"/>
+          <w:sz w:val="20"/>
+          <w:szCs w:val="20"/>
+        </w:rPr>
+        <w:t xml:space="preserve"> thorough exception handling </w:t>
+      </w:r>
+      <w:r>
+        <w:rPr>
+          <w:rFonts w:asciiTheme="majorHAnsi" w:hAnsiTheme="majorHAnsi"/>
+          <w:sz w:val="20"/>
+          <w:szCs w:val="20"/>
+        </w:rPr>
+        <w:t>or</w:t>
+      </w:r>
+      <w:r>
+        <w:rPr>
+          <w:rFonts w:asciiTheme="majorHAnsi" w:hAnsiTheme="majorHAnsi"/>
+          <w:sz w:val="20"/>
+          <w:szCs w:val="20"/>
+        </w:rPr>
+        <w:t xml:space="preserve"> security measures will be </w:t>
+      </w:r>
+      <w:r>
+        <w:rPr>
+          <w:rFonts w:asciiTheme="majorHAnsi" w:hAnsiTheme="majorHAnsi"/>
+          <w:sz w:val="20"/>
+          <w:szCs w:val="20"/>
+        </w:rPr>
+        <w:t>largely</w:t>
+      </w:r>
+      <w:r>
+        <w:rPr>
+          <w:rFonts w:asciiTheme="majorHAnsi" w:hAnsiTheme="majorHAnsi"/>
+          <w:sz w:val="20"/>
+          <w:szCs w:val="20"/>
+        </w:rPr>
+        <w:t xml:space="preserve"> disregarded. The goal is</w:t>
+      </w:r>
+      <w:r>
+        <w:rPr>
+          <w:rFonts w:asciiTheme="majorHAnsi" w:hAnsiTheme="majorHAnsi"/>
+          <w:sz w:val="20"/>
+          <w:szCs w:val="20"/>
+        </w:rPr>
+        <w:t xml:space="preserve"> </w:t>
+      </w:r>
+      <w:r>
+        <w:rPr>
+          <w:rFonts w:asciiTheme="majorHAnsi" w:hAnsiTheme="majorHAnsi"/>
+          <w:sz w:val="20"/>
+          <w:szCs w:val="20"/>
+        </w:rPr>
+        <w:t xml:space="preserve">to create a prototype that is functional and </w:t>
+      </w:r>
+      <w:r>
+        <w:rPr>
+          <w:rFonts w:asciiTheme="majorHAnsi" w:hAnsiTheme="majorHAnsi"/>
+          <w:sz w:val="20"/>
+          <w:szCs w:val="20"/>
+        </w:rPr>
+        <w:t xml:space="preserve">polished to the point of </w:t>
+      </w:r>
+      <w:r>
+        <w:rPr>
+          <w:rFonts w:asciiTheme="majorHAnsi" w:hAnsiTheme="majorHAnsi"/>
+          <w:sz w:val="20"/>
+          <w:szCs w:val="20"/>
+        </w:rPr>
+        <w:t>being</w:t>
+      </w:r>
+      <w:r>
+        <w:rPr>
+          <w:rFonts w:asciiTheme="majorHAnsi" w:hAnsiTheme="majorHAnsi"/>
+          <w:sz w:val="20"/>
+          <w:szCs w:val="20"/>
+        </w:rPr>
+        <w:t xml:space="preserve"> ready to be handed to a group of test users and </w:t>
+      </w:r>
+      <w:r>
+        <w:rPr>
+          <w:rFonts w:asciiTheme="majorHAnsi" w:hAnsiTheme="majorHAnsi"/>
+          <w:sz w:val="20"/>
+          <w:szCs w:val="20"/>
+        </w:rPr>
+        <w:t xml:space="preserve">having them verify that the basic idea is conveyed </w:t>
+      </w:r>
+      <w:r>
+        <w:rPr>
+          <w:rFonts w:asciiTheme="majorHAnsi" w:hAnsiTheme="majorHAnsi"/>
+          <w:sz w:val="20"/>
+          <w:szCs w:val="20"/>
+        </w:rPr>
+        <w:t xml:space="preserve">in a clear way, that the app is easy and fun to use and its </w:t>
+      </w:r>
+      <w:r>
+        <w:rPr>
+          <w:rFonts w:asciiTheme="majorHAnsi" w:hAnsiTheme="majorHAnsi"/>
+          <w:sz w:val="20"/>
+          <w:szCs w:val="20"/>
+        </w:rPr>
+        <w:t xml:space="preserve">underlying </w:t>
+      </w:r>
+      <w:r>
+        <w:rPr>
+          <w:rFonts w:asciiTheme="majorHAnsi" w:hAnsiTheme="majorHAnsi"/>
+          <w:sz w:val="20"/>
+          <w:szCs w:val="20"/>
+        </w:rPr>
+        <w:t xml:space="preserve">core user flows </w:t>
+      </w:r>
+      <w:r>
+        <w:rPr>
+          <w:rFonts w:asciiTheme="majorHAnsi" w:hAnsiTheme="majorHAnsi"/>
+          <w:sz w:val="20"/>
+          <w:szCs w:val="20"/>
+        </w:rPr>
+        <w:t xml:space="preserve">are coherent. </w:t>
+      </w:r>
+      <w:r>
+        <w:rPr>
+          <w:rFonts w:asciiTheme="majorHAnsi" w:hAnsiTheme="majorHAnsi"/>
+          <w:sz w:val="20"/>
+          <w:szCs w:val="20"/>
+        </w:rPr>
+        <w:t xml:space="preserve">With the prototype, test users will be able to create their own accounts and log into the system, browse through existing offers and requests or make specific searches, contact </w:t>
+      </w:r>
+      <w:r>
+        <w:rPr>
+          <w:rFonts w:asciiTheme="majorHAnsi" w:hAnsiTheme="majorHAnsi"/>
+          <w:sz w:val="20"/>
+          <w:szCs w:val="20"/>
+        </w:rPr>
+        <w:t xml:space="preserve">and be contacted by </w:t>
+      </w:r>
+      <w:r>
+        <w:rPr>
+          <w:rFonts w:asciiTheme="majorHAnsi" w:hAnsiTheme="majorHAnsi"/>
+          <w:sz w:val="20"/>
+          <w:szCs w:val="20"/>
+        </w:rPr>
+        <w:t>other users to engange in a deal with them and</w:t>
+      </w:r>
+      <w:r>
+        <w:rPr>
+          <w:rFonts w:asciiTheme="majorHAnsi" w:hAnsiTheme="majorHAnsi"/>
+          <w:sz w:val="20"/>
+          <w:szCs w:val="20"/>
+        </w:rPr>
+        <w:t xml:space="preserve"> create, edit or delete</w:t>
+      </w:r>
+      <w:r>
+        <w:rPr>
+          <w:rFonts w:asciiTheme="majorHAnsi" w:hAnsiTheme="majorHAnsi"/>
+          <w:sz w:val="20"/>
+          <w:szCs w:val="20"/>
+        </w:rPr>
+        <w:t xml:space="preserve"> </w:t>
+      </w:r>
+      <w:r>
+        <w:rPr>
+          <w:rFonts w:asciiTheme="majorHAnsi" w:hAnsiTheme="majorHAnsi"/>
+          <w:sz w:val="20"/>
+          <w:szCs w:val="20"/>
+        </w:rPr>
+        <w:t>offers and requests of their own.</w:t>
+      </w:r>
+    </w:p>
+    <w:p>
+      <w:pPr>
+        <w:spacing w:line="360" w:lineRule="auto"/>
+        <w:ind w:left="360"/>
+        <w:jc w:val="both"/>
+        <w:rPr>
+          <w:rFonts w:asciiTheme="majorHAnsi" w:hAnsiTheme="majorHAnsi"/>
+          <w:sz w:val="20"/>
+          <w:szCs w:val="20"/>
+        </w:rPr>
+      </w:pPr>
+      <w:r>
+        <w:rPr>
+          <w:rFonts w:asciiTheme="majorHAnsi" w:hAnsiTheme="majorHAnsi"/>
+          <w:sz w:val="20"/>
+          <w:szCs w:val="20"/>
+        </w:rPr>
+        <w:t xml:space="preserve">In addition to the mobile app prototype, the </w:t>
       </w:r>
       <w:r>
         <w:rPr>
@@ -10224,15 +11872,15 @@
           <w:sz w:val="20"/>
           <w:szCs w:val="20"/>
         </w:rPr>
-        <w:t xml:space="preserve">visual design for the web platform and </w:t>
-      </w:r>
-      <w:r>
-        <w:rPr>
-          <w:rFonts w:asciiTheme="majorHAnsi" w:hAnsiTheme="majorHAnsi"/>
-          <w:sz w:val="20"/>
-          <w:szCs w:val="20"/>
-        </w:rPr>
-        <w:t>create several sample screens to demonstrate what it will look like and how it will work without actually implementing any functionality.</w:t>
+        <w:t xml:space="preserve">visual design for the web platform </w:t>
+      </w:r>
+      <w:r>
+        <w:rPr>
+          <w:rFonts w:asciiTheme="majorHAnsi" w:hAnsiTheme="majorHAnsi"/>
+          <w:sz w:val="20"/>
+          <w:szCs w:val="20"/>
+        </w:rPr>
+        <w:t>will be drafted in the form of wireframes with</w:t>
       </w:r>
       <w:r>
         <w:rPr>
@@ -10248,7 +11896,71 @@
           <w:sz w:val="20"/>
           <w:szCs w:val="20"/>
         </w:rPr>
-        <w:t>I will create all graphics and assets required for the mobile app as well as the screen designs for the website using Adobe Photoshop and Illustrator.</w:t>
+        <w:t>some</w:t>
+      </w:r>
+      <w:r>
+        <w:rPr>
+          <w:rFonts w:asciiTheme="majorHAnsi" w:hAnsiTheme="majorHAnsi"/>
+          <w:sz w:val="20"/>
+          <w:szCs w:val="20"/>
+        </w:rPr>
+        <w:t xml:space="preserve"> sample screens</w:t>
+      </w:r>
+      <w:r>
+        <w:rPr>
+          <w:rFonts w:asciiTheme="majorHAnsi" w:hAnsiTheme="majorHAnsi"/>
+          <w:sz w:val="20"/>
+          <w:szCs w:val="20"/>
+        </w:rPr>
+        <w:t xml:space="preserve"> being designed in greater detail to demonstrate what the web version</w:t>
+      </w:r>
+      <w:r>
+        <w:rPr>
+          <w:rFonts w:asciiTheme="majorHAnsi" w:hAnsiTheme="majorHAnsi"/>
+          <w:sz w:val="20"/>
+          <w:szCs w:val="20"/>
+        </w:rPr>
+        <w:t xml:space="preserve"> will look like and how it will work without actually implementing any functionality.</w:t>
+      </w:r>
+      <w:r>
+        <w:rPr>
+          <w:rFonts w:asciiTheme="majorHAnsi" w:hAnsiTheme="majorHAnsi"/>
+          <w:sz w:val="20"/>
+          <w:szCs w:val="20"/>
+        </w:rPr>
+        <w:t xml:space="preserve"> </w:t>
+      </w:r>
+      <w:r>
+        <w:rPr>
+          <w:rFonts w:asciiTheme="majorHAnsi" w:hAnsiTheme="majorHAnsi"/>
+          <w:sz w:val="20"/>
+          <w:szCs w:val="20"/>
+        </w:rPr>
+        <w:t>A</w:t>
+      </w:r>
+      <w:r>
+        <w:rPr>
+          <w:rFonts w:asciiTheme="majorHAnsi" w:hAnsiTheme="majorHAnsi"/>
+          <w:sz w:val="20"/>
+          <w:szCs w:val="20"/>
+        </w:rPr>
+        <w:t>ll graphics and assets required for the mobile app as well as the screen designs for the website</w:t>
+      </w:r>
+      <w:r>
+        <w:rPr>
+          <w:rFonts w:asciiTheme="majorHAnsi" w:hAnsiTheme="majorHAnsi"/>
+          <w:sz w:val="20"/>
+          <w:szCs w:val="20"/>
+        </w:rPr>
+        <w:t xml:space="preserve"> will be created</w:t>
+      </w:r>
+      <w:r>
+        <w:rPr>
+          <w:rFonts w:asciiTheme="majorHAnsi" w:hAnsiTheme="majorHAnsi"/>
+          <w:sz w:val="20"/>
+          <w:szCs w:val="20"/>
+        </w:rPr>
+        <w:t xml:space="preserve"> using Adobe Photoshop and Illustrator.</w:t>
       </w:r>
     </w:p>
     <w:p>
@@ -11946,7 +13658,6 @@
   <w:style w:type="character" w:default="1" w:styleId="Absatzstandardschriftart">
     <w:name w:val="Default Paragraph Font"/>
     <w:uiPriority w:val="1"/>
-    <w:semiHidden/>
     <w:unhideWhenUsed/>
   </w:style>
   <w:style w:type="table" w:default="1" w:styleId="NormaleTabelle">
@@ -12197,7 +13908,6 @@
   <w:style w:type="character" w:default="1" w:styleId="Absatzstandardschriftart">
     <w:name w:val="Default Paragraph Font"/>
     <w:uiPriority w:val="1"/>
-    <w:semiHidden/>
     <w:unhideWhenUsed/>
   </w:style>
   <w:style w:type="table" w:default="1" w:styleId="NormaleTabelle">

</xml_diff>